<commit_message>
Other small programs are also written in code as well as in documents
</commit_message>
<xml_diff>
--- a/doc/C# Developer - Interview Exercise.docx
+++ b/doc/C# Developer - Interview Exercise.docx
@@ -9,12 +9,60 @@
           <w:ilvl w:val="0"/>
           <w:numId w:val="1"/>
         </w:numPr>
-      </w:pPr>
-      <w:bookmarkStart w:id="0" w:name="_GoBack"/>
-      <w:bookmarkEnd w:id="0"/>
-      <w:r>
+        <w:rPr>
+          <w:b/>
+        </w:rPr>
+      </w:pPr>
+      <w:r>
+        <w:rPr>
+          <w:b/>
+        </w:rPr>
         <w:t>Why do we use Async and Await in C#?</w:t>
       </w:r>
+    </w:p>
+    <w:p/>
+    <w:p/>
+    <w:p/>
+    <w:p/>
+    <w:p/>
+    <w:p/>
+    <w:p/>
+    <w:p/>
+    <w:p/>
+    <w:p/>
+    <w:p/>
+    <w:p/>
+    <w:p/>
+    <w:p/>
+    <w:p/>
+    <w:p/>
+    <w:p/>
+    <w:p/>
+    <w:p/>
+    <w:p>
+      <w:pPr>
+        <w:pStyle w:val="ListParagraph"/>
+      </w:pPr>
+    </w:p>
+    <w:p>
+      <w:pPr>
+        <w:pStyle w:val="ListParagraph"/>
+      </w:pPr>
+    </w:p>
+    <w:p>
+      <w:pPr>
+        <w:pStyle w:val="ListParagraph"/>
+      </w:pPr>
+    </w:p>
+    <w:p>
+      <w:pPr>
+        <w:pStyle w:val="ListParagraph"/>
+      </w:pPr>
+    </w:p>
+    <w:p>
+      <w:pPr>
+        <w:pStyle w:val="ListParagraph"/>
+      </w:pPr>
     </w:p>
     <w:p>
       <w:pPr>
@@ -33,12 +81,240 @@
           <w:ilvl w:val="0"/>
           <w:numId w:val="1"/>
         </w:numPr>
-      </w:pPr>
-      <w:r>
+        <w:rPr>
+          <w:b/>
+        </w:rPr>
+      </w:pPr>
+      <w:bookmarkStart w:id="0" w:name="OLE_LINK7"/>
+      <w:bookmarkStart w:id="1" w:name="OLE_LINK8"/>
+      <w:r>
+        <w:rPr>
+          <w:b/>
+        </w:rPr>
         <w:t>Using LINQ, reverse a string</w:t>
       </w:r>
-    </w:p>
-    <w:p/>
+      <w:bookmarkEnd w:id="0"/>
+      <w:bookmarkEnd w:id="1"/>
+    </w:p>
+    <w:p>
+      <w:proofErr w:type="spellStart"/>
+      <w:r>
+        <w:t>Ans</w:t>
+      </w:r>
+      <w:proofErr w:type="spellEnd"/>
+      <w:r>
+        <w:t>:-</w:t>
+      </w:r>
+    </w:p>
+    <w:p>
+      <w:pPr>
+        <w:autoSpaceDE w:val="0"/>
+        <w:autoSpaceDN w:val="0"/>
+        <w:adjustRightInd w:val="0"/>
+        <w:spacing w:after="0" w:line="240" w:lineRule="auto"/>
+        <w:rPr>
+          <w:rFonts w:ascii="Consolas" w:hAnsi="Consolas" w:cs="Consolas"/>
+          <w:color w:val="000000"/>
+        </w:rPr>
+      </w:pPr>
+      <w:proofErr w:type="gramStart"/>
+      <w:r>
+        <w:rPr>
+          <w:rFonts w:ascii="Consolas" w:hAnsi="Consolas" w:cs="Consolas"/>
+          <w:color w:val="0000FF"/>
+        </w:rPr>
+        <w:t>private</w:t>
+      </w:r>
+      <w:proofErr w:type="gramEnd"/>
+      <w:r>
+        <w:rPr>
+          <w:rFonts w:ascii="Consolas" w:hAnsi="Consolas" w:cs="Consolas"/>
+          <w:color w:val="000000"/>
+        </w:rPr>
+        <w:t xml:space="preserve"> </w:t>
+      </w:r>
+      <w:r>
+        <w:rPr>
+          <w:rFonts w:ascii="Consolas" w:hAnsi="Consolas" w:cs="Consolas"/>
+          <w:color w:val="0000FF"/>
+        </w:rPr>
+        <w:t>static</w:t>
+      </w:r>
+      <w:r>
+        <w:rPr>
+          <w:rFonts w:ascii="Consolas" w:hAnsi="Consolas" w:cs="Consolas"/>
+          <w:color w:val="000000"/>
+        </w:rPr>
+        <w:t xml:space="preserve"> </w:t>
+      </w:r>
+      <w:r>
+        <w:rPr>
+          <w:rFonts w:ascii="Consolas" w:hAnsi="Consolas" w:cs="Consolas"/>
+          <w:color w:val="0000FF"/>
+        </w:rPr>
+        <w:t>string</w:t>
+      </w:r>
+      <w:r>
+        <w:rPr>
+          <w:rFonts w:ascii="Consolas" w:hAnsi="Consolas" w:cs="Consolas"/>
+          <w:color w:val="000000"/>
+        </w:rPr>
+        <w:t xml:space="preserve"> </w:t>
+      </w:r>
+      <w:proofErr w:type="spellStart"/>
+      <w:r>
+        <w:rPr>
+          <w:rFonts w:ascii="Consolas" w:hAnsi="Consolas" w:cs="Consolas"/>
+          <w:color w:val="000000"/>
+        </w:rPr>
+        <w:t>ReverseStringUsingLinq</w:t>
+      </w:r>
+      <w:proofErr w:type="spellEnd"/>
+      <w:r>
+        <w:rPr>
+          <w:rFonts w:ascii="Consolas" w:hAnsi="Consolas" w:cs="Consolas"/>
+          <w:color w:val="000000"/>
+        </w:rPr>
+        <w:t>(</w:t>
+      </w:r>
+      <w:r>
+        <w:rPr>
+          <w:rFonts w:ascii="Consolas" w:hAnsi="Consolas" w:cs="Consolas"/>
+          <w:color w:val="0000FF"/>
+        </w:rPr>
+        <w:t>string</w:t>
+      </w:r>
+      <w:r>
+        <w:rPr>
+          <w:rFonts w:ascii="Consolas" w:hAnsi="Consolas" w:cs="Consolas"/>
+          <w:color w:val="000000"/>
+        </w:rPr>
+        <w:t xml:space="preserve"> message)</w:t>
+      </w:r>
+    </w:p>
+    <w:p>
+      <w:pPr>
+        <w:autoSpaceDE w:val="0"/>
+        <w:autoSpaceDN w:val="0"/>
+        <w:adjustRightInd w:val="0"/>
+        <w:spacing w:after="0" w:line="240" w:lineRule="auto"/>
+        <w:rPr>
+          <w:rFonts w:ascii="Consolas" w:hAnsi="Consolas" w:cs="Consolas"/>
+          <w:color w:val="000000"/>
+        </w:rPr>
+      </w:pPr>
+      <w:r>
+        <w:rPr>
+          <w:rFonts w:ascii="Consolas" w:hAnsi="Consolas" w:cs="Consolas"/>
+          <w:color w:val="000000"/>
+        </w:rPr>
+        <w:t>{</w:t>
+      </w:r>
+    </w:p>
+    <w:p>
+      <w:pPr>
+        <w:autoSpaceDE w:val="0"/>
+        <w:autoSpaceDN w:val="0"/>
+        <w:adjustRightInd w:val="0"/>
+        <w:spacing w:after="0" w:line="240" w:lineRule="auto"/>
+        <w:rPr>
+          <w:rFonts w:ascii="Consolas" w:hAnsi="Consolas" w:cs="Consolas"/>
+          <w:color w:val="000000"/>
+        </w:rPr>
+      </w:pPr>
+      <w:r>
+        <w:rPr>
+          <w:rFonts w:ascii="Consolas" w:hAnsi="Consolas" w:cs="Consolas"/>
+          <w:color w:val="000000"/>
+        </w:rPr>
+        <w:t xml:space="preserve">     </w:t>
+      </w:r>
+      <w:proofErr w:type="gramStart"/>
+      <w:r>
+        <w:rPr>
+          <w:rFonts w:ascii="Consolas" w:hAnsi="Consolas" w:cs="Consolas"/>
+          <w:color w:val="0000FF"/>
+        </w:rPr>
+        <w:t>return</w:t>
+      </w:r>
+      <w:proofErr w:type="gramEnd"/>
+      <w:r>
+        <w:rPr>
+          <w:rFonts w:ascii="Consolas" w:hAnsi="Consolas" w:cs="Consolas"/>
+          <w:color w:val="000000"/>
+        </w:rPr>
+        <w:t xml:space="preserve"> </w:t>
+      </w:r>
+      <w:r>
+        <w:rPr>
+          <w:rFonts w:ascii="Consolas" w:hAnsi="Consolas" w:cs="Consolas"/>
+          <w:color w:val="0000FF"/>
+        </w:rPr>
+        <w:t>new</w:t>
+      </w:r>
+      <w:r>
+        <w:rPr>
+          <w:rFonts w:ascii="Consolas" w:hAnsi="Consolas" w:cs="Consolas"/>
+          <w:color w:val="000000"/>
+        </w:rPr>
+        <w:t xml:space="preserve"> </w:t>
+      </w:r>
+      <w:r>
+        <w:rPr>
+          <w:rFonts w:ascii="Consolas" w:hAnsi="Consolas" w:cs="Consolas"/>
+          <w:color w:val="0000FF"/>
+        </w:rPr>
+        <w:t>string</w:t>
+      </w:r>
+      <w:r>
+        <w:rPr>
+          <w:rFonts w:ascii="Consolas" w:hAnsi="Consolas" w:cs="Consolas"/>
+          <w:color w:val="000000"/>
+        </w:rPr>
+        <w:t>(</w:t>
+      </w:r>
+      <w:proofErr w:type="spellStart"/>
+      <w:r>
+        <w:rPr>
+          <w:rFonts w:ascii="Consolas" w:hAnsi="Consolas" w:cs="Consolas"/>
+          <w:color w:val="000000"/>
+        </w:rPr>
+        <w:t>message.Reverse</w:t>
+      </w:r>
+      <w:proofErr w:type="spellEnd"/>
+      <w:r>
+        <w:rPr>
+          <w:rFonts w:ascii="Consolas" w:hAnsi="Consolas" w:cs="Consolas"/>
+          <w:color w:val="000000"/>
+        </w:rPr>
+        <w:t>().</w:t>
+      </w:r>
+      <w:proofErr w:type="spellStart"/>
+      <w:r>
+        <w:rPr>
+          <w:rFonts w:ascii="Consolas" w:hAnsi="Consolas" w:cs="Consolas"/>
+          <w:color w:val="000000"/>
+        </w:rPr>
+        <w:t>ToArray</w:t>
+      </w:r>
+      <w:proofErr w:type="spellEnd"/>
+      <w:r>
+        <w:rPr>
+          <w:rFonts w:ascii="Consolas" w:hAnsi="Consolas" w:cs="Consolas"/>
+          <w:color w:val="000000"/>
+        </w:rPr>
+        <w:t>());</w:t>
+      </w:r>
+    </w:p>
+    <w:p>
+      <w:r>
+        <w:rPr>
+          <w:rFonts w:ascii="Consolas" w:hAnsi="Consolas" w:cs="Consolas"/>
+          <w:color w:val="000000"/>
+        </w:rPr>
+        <w:t>}</w:t>
+      </w:r>
+    </w:p>
     <w:p>
       <w:pPr>
         <w:pStyle w:val="ListParagraph"/>
@@ -46,43 +322,1924 @@
           <w:ilvl w:val="0"/>
           <w:numId w:val="1"/>
         </w:numPr>
-      </w:pPr>
-      <w:r>
+        <w:rPr>
+          <w:b/>
+        </w:rPr>
+      </w:pPr>
+      <w:bookmarkStart w:id="2" w:name="OLE_LINK5"/>
+      <w:bookmarkStart w:id="3" w:name="OLE_LINK6"/>
+      <w:r>
+        <w:rPr>
+          <w:b/>
+        </w:rPr>
+        <w:lastRenderedPageBreak/>
         <w:t>Given a date string ("</w:t>
       </w:r>
       <w:proofErr w:type="spellStart"/>
       <w:r>
+        <w:rPr>
+          <w:b/>
+        </w:rPr>
         <w:t>dd</w:t>
       </w:r>
       <w:proofErr w:type="spellEnd"/>
       <w:r>
+        <w:rPr>
+          <w:b/>
+        </w:rPr>
         <w:t>-mm-</w:t>
       </w:r>
       <w:proofErr w:type="spellStart"/>
       <w:r>
+        <w:rPr>
+          <w:b/>
+        </w:rPr>
         <w:t>yyyy</w:t>
       </w:r>
       <w:proofErr w:type="spellEnd"/>
       <w:r>
+        <w:rPr>
+          <w:b/>
+        </w:rPr>
         <w:t xml:space="preserve">") add 20 days to it and print it in </w:t>
       </w:r>
-      <w:proofErr w:type="spellStart"/>
-      <w:r>
+      <w:bookmarkStart w:id="4" w:name="OLE_LINK3"/>
+      <w:bookmarkStart w:id="5" w:name="OLE_LINK4"/>
+      <w:proofErr w:type="spellStart"/>
+      <w:r>
+        <w:rPr>
+          <w:b/>
+        </w:rPr>
         <w:t>yyyy</w:t>
       </w:r>
       <w:proofErr w:type="spellEnd"/>
       <w:r>
+        <w:rPr>
+          <w:b/>
+        </w:rPr>
         <w:t>-mm-</w:t>
       </w:r>
       <w:proofErr w:type="spellStart"/>
       <w:r>
+        <w:rPr>
+          <w:b/>
+        </w:rPr>
         <w:t>dd</w:t>
       </w:r>
       <w:proofErr w:type="spellEnd"/>
       <w:r>
-        <w:t xml:space="preserve"> format along with its day (Monday, Tuesday, ...)</w:t>
-      </w:r>
-    </w:p>
+        <w:rPr>
+          <w:b/>
+        </w:rPr>
+        <w:t xml:space="preserve"> </w:t>
+      </w:r>
+      <w:bookmarkEnd w:id="4"/>
+      <w:bookmarkEnd w:id="5"/>
+      <w:r>
+        <w:rPr>
+          <w:b/>
+        </w:rPr>
+        <w:t>format along with its day (Monday, Tuesday, ...)</w:t>
+      </w:r>
+    </w:p>
+    <w:bookmarkEnd w:id="2"/>
+    <w:bookmarkEnd w:id="3"/>
+    <w:p/>
+    <w:p>
+      <w:pPr>
+        <w:autoSpaceDE w:val="0"/>
+        <w:autoSpaceDN w:val="0"/>
+        <w:adjustRightInd w:val="0"/>
+        <w:spacing w:after="0" w:line="240" w:lineRule="auto"/>
+        <w:rPr>
+          <w:rFonts w:ascii="Consolas" w:hAnsi="Consolas" w:cs="Consolas"/>
+          <w:color w:val="000000"/>
+        </w:rPr>
+      </w:pPr>
+      <w:proofErr w:type="gramStart"/>
+      <w:r>
+        <w:rPr>
+          <w:rFonts w:ascii="Consolas" w:hAnsi="Consolas" w:cs="Consolas"/>
+          <w:color w:val="0000FF"/>
+        </w:rPr>
+        <w:t>class</w:t>
+      </w:r>
+      <w:proofErr w:type="gramEnd"/>
+      <w:r>
+        <w:rPr>
+          <w:rFonts w:ascii="Consolas" w:hAnsi="Consolas" w:cs="Consolas"/>
+          <w:color w:val="000000"/>
+        </w:rPr>
+        <w:t xml:space="preserve"> </w:t>
+      </w:r>
+      <w:r>
+        <w:rPr>
+          <w:rFonts w:ascii="Consolas" w:hAnsi="Consolas" w:cs="Consolas"/>
+          <w:color w:val="2B91AF"/>
+        </w:rPr>
+        <w:t>Program</w:t>
+      </w:r>
+    </w:p>
+    <w:p>
+      <w:pPr>
+        <w:autoSpaceDE w:val="0"/>
+        <w:autoSpaceDN w:val="0"/>
+        <w:adjustRightInd w:val="0"/>
+        <w:spacing w:after="0" w:line="240" w:lineRule="auto"/>
+        <w:rPr>
+          <w:rFonts w:ascii="Consolas" w:hAnsi="Consolas" w:cs="Consolas"/>
+          <w:color w:val="000000"/>
+        </w:rPr>
+      </w:pPr>
+      <w:r>
+        <w:rPr>
+          <w:rFonts w:ascii="Consolas" w:hAnsi="Consolas" w:cs="Consolas"/>
+          <w:color w:val="000000"/>
+        </w:rPr>
+        <w:t>{</w:t>
+      </w:r>
+    </w:p>
+    <w:p>
+      <w:pPr>
+        <w:autoSpaceDE w:val="0"/>
+        <w:autoSpaceDN w:val="0"/>
+        <w:adjustRightInd w:val="0"/>
+        <w:spacing w:after="0" w:line="240" w:lineRule="auto"/>
+        <w:rPr>
+          <w:rFonts w:ascii="Consolas" w:hAnsi="Consolas" w:cs="Consolas"/>
+          <w:color w:val="000000"/>
+        </w:rPr>
+      </w:pPr>
+      <w:r>
+        <w:rPr>
+          <w:rFonts w:ascii="Consolas" w:hAnsi="Consolas" w:cs="Consolas"/>
+          <w:color w:val="0000FF"/>
+        </w:rPr>
+        <w:t xml:space="preserve">     </w:t>
+      </w:r>
+      <w:proofErr w:type="gramStart"/>
+      <w:r>
+        <w:rPr>
+          <w:rFonts w:ascii="Consolas" w:hAnsi="Consolas" w:cs="Consolas"/>
+          <w:color w:val="0000FF"/>
+        </w:rPr>
+        <w:t>static</w:t>
+      </w:r>
+      <w:proofErr w:type="gramEnd"/>
+      <w:r>
+        <w:rPr>
+          <w:rFonts w:ascii="Consolas" w:hAnsi="Consolas" w:cs="Consolas"/>
+          <w:color w:val="000000"/>
+        </w:rPr>
+        <w:t xml:space="preserve"> </w:t>
+      </w:r>
+      <w:r>
+        <w:rPr>
+          <w:rFonts w:ascii="Consolas" w:hAnsi="Consolas" w:cs="Consolas"/>
+          <w:color w:val="0000FF"/>
+        </w:rPr>
+        <w:t>void</w:t>
+      </w:r>
+      <w:r>
+        <w:rPr>
+          <w:rFonts w:ascii="Consolas" w:hAnsi="Consolas" w:cs="Consolas"/>
+          <w:color w:val="000000"/>
+        </w:rPr>
+        <w:t xml:space="preserve"> Main(</w:t>
+      </w:r>
+      <w:r>
+        <w:rPr>
+          <w:rFonts w:ascii="Consolas" w:hAnsi="Consolas" w:cs="Consolas"/>
+          <w:color w:val="0000FF"/>
+        </w:rPr>
+        <w:t>string</w:t>
+      </w:r>
+      <w:r>
+        <w:rPr>
+          <w:rFonts w:ascii="Consolas" w:hAnsi="Consolas" w:cs="Consolas"/>
+          <w:color w:val="000000"/>
+        </w:rPr>
+        <w:t xml:space="preserve">[] </w:t>
+      </w:r>
+      <w:proofErr w:type="spellStart"/>
+      <w:r>
+        <w:rPr>
+          <w:rFonts w:ascii="Consolas" w:hAnsi="Consolas" w:cs="Consolas"/>
+          <w:color w:val="000000"/>
+        </w:rPr>
+        <w:t>args</w:t>
+      </w:r>
+      <w:proofErr w:type="spellEnd"/>
+      <w:r>
+        <w:rPr>
+          <w:rFonts w:ascii="Consolas" w:hAnsi="Consolas" w:cs="Consolas"/>
+          <w:color w:val="000000"/>
+        </w:rPr>
+        <w:t>)</w:t>
+      </w:r>
+    </w:p>
+    <w:p>
+      <w:pPr>
+        <w:autoSpaceDE w:val="0"/>
+        <w:autoSpaceDN w:val="0"/>
+        <w:adjustRightInd w:val="0"/>
+        <w:spacing w:after="0" w:line="240" w:lineRule="auto"/>
+        <w:rPr>
+          <w:rFonts w:ascii="Consolas" w:hAnsi="Consolas" w:cs="Consolas"/>
+          <w:color w:val="000000"/>
+        </w:rPr>
+      </w:pPr>
+      <w:r>
+        <w:rPr>
+          <w:rFonts w:ascii="Consolas" w:hAnsi="Consolas" w:cs="Consolas"/>
+          <w:color w:val="000000"/>
+        </w:rPr>
+        <w:t xml:space="preserve">     </w:t>
+      </w:r>
+      <w:r>
+        <w:rPr>
+          <w:rFonts w:ascii="Consolas" w:hAnsi="Consolas" w:cs="Consolas"/>
+          <w:color w:val="000000"/>
+        </w:rPr>
+        <w:t>{</w:t>
+      </w:r>
+    </w:p>
+    <w:p>
+      <w:pPr>
+        <w:autoSpaceDE w:val="0"/>
+        <w:autoSpaceDN w:val="0"/>
+        <w:adjustRightInd w:val="0"/>
+        <w:spacing w:after="0" w:line="240" w:lineRule="auto"/>
+        <w:rPr>
+          <w:rFonts w:ascii="Consolas" w:hAnsi="Consolas" w:cs="Consolas"/>
+          <w:color w:val="000000"/>
+        </w:rPr>
+      </w:pPr>
+      <w:r>
+        <w:rPr>
+          <w:rFonts w:ascii="Consolas" w:hAnsi="Consolas" w:cs="Consolas"/>
+          <w:color w:val="000000"/>
+        </w:rPr>
+        <w:t xml:space="preserve">         </w:t>
+      </w:r>
+      <w:proofErr w:type="spellStart"/>
+      <w:proofErr w:type="gramStart"/>
+      <w:r>
+        <w:rPr>
+          <w:rFonts w:ascii="Consolas" w:hAnsi="Consolas" w:cs="Consolas"/>
+          <w:color w:val="000000"/>
+        </w:rPr>
+        <w:t>Console.WriteLine</w:t>
+      </w:r>
+      <w:proofErr w:type="spellEnd"/>
+      <w:r>
+        <w:rPr>
+          <w:rFonts w:ascii="Consolas" w:hAnsi="Consolas" w:cs="Consolas"/>
+          <w:color w:val="000000"/>
+        </w:rPr>
+        <w:t>(</w:t>
+      </w:r>
+      <w:proofErr w:type="gramEnd"/>
+      <w:r>
+        <w:rPr>
+          <w:rFonts w:ascii="Consolas" w:hAnsi="Consolas" w:cs="Consolas"/>
+          <w:color w:val="A31515"/>
+        </w:rPr>
+        <w:t xml:space="preserve">"Enter year in the format </w:t>
+      </w:r>
+      <w:proofErr w:type="spellStart"/>
+      <w:r>
+        <w:rPr>
+          <w:rFonts w:ascii="Consolas" w:hAnsi="Consolas" w:cs="Consolas"/>
+          <w:color w:val="A31515"/>
+        </w:rPr>
+        <w:t>dd</w:t>
+      </w:r>
+      <w:proofErr w:type="spellEnd"/>
+      <w:r>
+        <w:rPr>
+          <w:rFonts w:ascii="Consolas" w:hAnsi="Consolas" w:cs="Consolas"/>
+          <w:color w:val="A31515"/>
+        </w:rPr>
+        <w:t>-mm-</w:t>
+      </w:r>
+      <w:proofErr w:type="spellStart"/>
+      <w:r>
+        <w:rPr>
+          <w:rFonts w:ascii="Consolas" w:hAnsi="Consolas" w:cs="Consolas"/>
+          <w:color w:val="A31515"/>
+        </w:rPr>
+        <w:t>yyyy</w:t>
+      </w:r>
+      <w:proofErr w:type="spellEnd"/>
+      <w:r>
+        <w:rPr>
+          <w:rFonts w:ascii="Consolas" w:hAnsi="Consolas" w:cs="Consolas"/>
+          <w:color w:val="A31515"/>
+        </w:rPr>
+        <w:t>"</w:t>
+      </w:r>
+      <w:r>
+        <w:rPr>
+          <w:rFonts w:ascii="Consolas" w:hAnsi="Consolas" w:cs="Consolas"/>
+          <w:color w:val="000000"/>
+        </w:rPr>
+        <w:t>);</w:t>
+      </w:r>
+    </w:p>
+    <w:p>
+      <w:pPr>
+        <w:autoSpaceDE w:val="0"/>
+        <w:autoSpaceDN w:val="0"/>
+        <w:adjustRightInd w:val="0"/>
+        <w:spacing w:after="0" w:line="240" w:lineRule="auto"/>
+        <w:rPr>
+          <w:rFonts w:ascii="Consolas" w:hAnsi="Consolas" w:cs="Consolas"/>
+          <w:color w:val="000000"/>
+        </w:rPr>
+      </w:pPr>
+      <w:r>
+        <w:rPr>
+          <w:rFonts w:ascii="Consolas" w:hAnsi="Consolas" w:cs="Consolas"/>
+          <w:color w:val="000000"/>
+        </w:rPr>
+        <w:t xml:space="preserve">         </w:t>
+      </w:r>
+      <w:proofErr w:type="gramStart"/>
+      <w:r>
+        <w:rPr>
+          <w:rFonts w:ascii="Consolas" w:hAnsi="Consolas" w:cs="Consolas"/>
+          <w:color w:val="0000FF"/>
+        </w:rPr>
+        <w:t>try</w:t>
+      </w:r>
+      <w:proofErr w:type="gramEnd"/>
+    </w:p>
+    <w:p>
+      <w:pPr>
+        <w:autoSpaceDE w:val="0"/>
+        <w:autoSpaceDN w:val="0"/>
+        <w:adjustRightInd w:val="0"/>
+        <w:spacing w:after="0" w:line="240" w:lineRule="auto"/>
+        <w:rPr>
+          <w:rFonts w:ascii="Consolas" w:hAnsi="Consolas" w:cs="Consolas"/>
+          <w:color w:val="000000"/>
+        </w:rPr>
+      </w:pPr>
+      <w:r>
+        <w:rPr>
+          <w:rFonts w:ascii="Consolas" w:hAnsi="Consolas" w:cs="Consolas"/>
+          <w:color w:val="000000"/>
+        </w:rPr>
+        <w:t xml:space="preserve">         {</w:t>
+      </w:r>
+    </w:p>
+    <w:p>
+      <w:pPr>
+        <w:autoSpaceDE w:val="0"/>
+        <w:autoSpaceDN w:val="0"/>
+        <w:adjustRightInd w:val="0"/>
+        <w:spacing w:after="0" w:line="240" w:lineRule="auto"/>
+        <w:rPr>
+          <w:rFonts w:ascii="Consolas" w:hAnsi="Consolas" w:cs="Consolas"/>
+          <w:color w:val="000000"/>
+        </w:rPr>
+      </w:pPr>
+      <w:r>
+        <w:rPr>
+          <w:rFonts w:ascii="Consolas" w:hAnsi="Consolas" w:cs="Consolas"/>
+          <w:color w:val="000000"/>
+        </w:rPr>
+        <w:t xml:space="preserve">         </w:t>
+      </w:r>
+      <w:r>
+        <w:rPr>
+          <w:rFonts w:ascii="Consolas" w:hAnsi="Consolas" w:cs="Consolas"/>
+          <w:color w:val="000000"/>
+        </w:rPr>
+        <w:t xml:space="preserve">   </w:t>
+      </w:r>
+      <w:proofErr w:type="spellStart"/>
+      <w:proofErr w:type="gramStart"/>
+      <w:r>
+        <w:rPr>
+          <w:rFonts w:ascii="Consolas" w:hAnsi="Consolas" w:cs="Consolas"/>
+          <w:color w:val="0000FF"/>
+        </w:rPr>
+        <w:t>var</w:t>
+      </w:r>
+      <w:proofErr w:type="spellEnd"/>
+      <w:proofErr w:type="gramEnd"/>
+      <w:r>
+        <w:rPr>
+          <w:rFonts w:ascii="Consolas" w:hAnsi="Consolas" w:cs="Consolas"/>
+          <w:color w:val="000000"/>
+        </w:rPr>
+        <w:t xml:space="preserve"> </w:t>
+      </w:r>
+      <w:proofErr w:type="spellStart"/>
+      <w:r>
+        <w:rPr>
+          <w:rFonts w:ascii="Consolas" w:hAnsi="Consolas" w:cs="Consolas"/>
+          <w:color w:val="000000"/>
+        </w:rPr>
+        <w:t>dateString</w:t>
+      </w:r>
+      <w:proofErr w:type="spellEnd"/>
+      <w:r>
+        <w:rPr>
+          <w:rFonts w:ascii="Consolas" w:hAnsi="Consolas" w:cs="Consolas"/>
+          <w:color w:val="000000"/>
+        </w:rPr>
+        <w:t xml:space="preserve"> = </w:t>
+      </w:r>
+      <w:proofErr w:type="spellStart"/>
+      <w:r>
+        <w:rPr>
+          <w:rFonts w:ascii="Consolas" w:hAnsi="Consolas" w:cs="Consolas"/>
+          <w:color w:val="000000"/>
+        </w:rPr>
+        <w:t>Console.ReadLine</w:t>
+      </w:r>
+      <w:proofErr w:type="spellEnd"/>
+      <w:r>
+        <w:rPr>
+          <w:rFonts w:ascii="Consolas" w:hAnsi="Consolas" w:cs="Consolas"/>
+          <w:color w:val="000000"/>
+        </w:rPr>
+        <w:t>()?.</w:t>
+      </w:r>
+      <w:proofErr w:type="gramStart"/>
+      <w:r>
+        <w:rPr>
+          <w:rFonts w:ascii="Consolas" w:hAnsi="Consolas" w:cs="Consolas"/>
+          <w:color w:val="000000"/>
+        </w:rPr>
+        <w:t>Split(</w:t>
+      </w:r>
+      <w:proofErr w:type="gramEnd"/>
+      <w:r>
+        <w:rPr>
+          <w:rFonts w:ascii="Consolas" w:hAnsi="Consolas" w:cs="Consolas"/>
+          <w:color w:val="A31515"/>
+        </w:rPr>
+        <w:t>'-'</w:t>
+      </w:r>
+      <w:r>
+        <w:rPr>
+          <w:rFonts w:ascii="Consolas" w:hAnsi="Consolas" w:cs="Consolas"/>
+          <w:color w:val="000000"/>
+        </w:rPr>
+        <w:t>);</w:t>
+      </w:r>
+    </w:p>
+    <w:p>
+      <w:pPr>
+        <w:autoSpaceDE w:val="0"/>
+        <w:autoSpaceDN w:val="0"/>
+        <w:adjustRightInd w:val="0"/>
+        <w:spacing w:after="0" w:line="240" w:lineRule="auto"/>
+        <w:rPr>
+          <w:rFonts w:ascii="Consolas" w:hAnsi="Consolas" w:cs="Consolas"/>
+          <w:color w:val="000000"/>
+        </w:rPr>
+      </w:pPr>
+      <w:r>
+        <w:rPr>
+          <w:rFonts w:ascii="Consolas" w:hAnsi="Consolas" w:cs="Consolas"/>
+          <w:color w:val="000000"/>
+        </w:rPr>
+        <w:t xml:space="preserve">           </w:t>
+      </w:r>
+      <w:r>
+        <w:rPr>
+          <w:rFonts w:ascii="Consolas" w:hAnsi="Consolas" w:cs="Consolas"/>
+          <w:color w:val="000000"/>
+        </w:rPr>
+        <w:t xml:space="preserve"> </w:t>
+      </w:r>
+      <w:r>
+        <w:rPr>
+          <w:rFonts w:ascii="Consolas" w:hAnsi="Consolas" w:cs="Consolas"/>
+          <w:color w:val="008000"/>
+        </w:rPr>
+        <w:t>//By default it is trying to read the string in mm-</w:t>
+      </w:r>
+      <w:proofErr w:type="spellStart"/>
+      <w:r>
+        <w:rPr>
+          <w:rFonts w:ascii="Consolas" w:hAnsi="Consolas" w:cs="Consolas"/>
+          <w:color w:val="008000"/>
+        </w:rPr>
+        <w:t>dd</w:t>
+      </w:r>
+      <w:proofErr w:type="spellEnd"/>
+      <w:r>
+        <w:rPr>
+          <w:rFonts w:ascii="Consolas" w:hAnsi="Consolas" w:cs="Consolas"/>
+          <w:color w:val="008000"/>
+        </w:rPr>
+        <w:t>-</w:t>
+      </w:r>
+      <w:proofErr w:type="spellStart"/>
+      <w:r>
+        <w:rPr>
+          <w:rFonts w:ascii="Consolas" w:hAnsi="Consolas" w:cs="Consolas"/>
+          <w:color w:val="008000"/>
+        </w:rPr>
+        <w:t>yyyy</w:t>
+      </w:r>
+      <w:proofErr w:type="spellEnd"/>
+      <w:r>
+        <w:rPr>
+          <w:rFonts w:ascii="Consolas" w:hAnsi="Consolas" w:cs="Consolas"/>
+          <w:color w:val="008000"/>
+        </w:rPr>
+        <w:t xml:space="preserve"> format</w:t>
+      </w:r>
+    </w:p>
+    <w:p>
+      <w:pPr>
+        <w:autoSpaceDE w:val="0"/>
+        <w:autoSpaceDN w:val="0"/>
+        <w:adjustRightInd w:val="0"/>
+        <w:spacing w:after="0" w:line="240" w:lineRule="auto"/>
+        <w:rPr>
+          <w:rFonts w:ascii="Consolas" w:hAnsi="Consolas" w:cs="Consolas"/>
+          <w:color w:val="000000"/>
+        </w:rPr>
+      </w:pPr>
+      <w:r>
+        <w:rPr>
+          <w:rFonts w:ascii="Consolas" w:hAnsi="Consolas" w:cs="Consolas"/>
+          <w:color w:val="000000"/>
+        </w:rPr>
+        <w:t xml:space="preserve">   </w:t>
+      </w:r>
+      <w:r>
+        <w:rPr>
+          <w:rFonts w:ascii="Consolas" w:hAnsi="Consolas" w:cs="Consolas"/>
+          <w:color w:val="000000"/>
+        </w:rPr>
+        <w:t xml:space="preserve">  </w:t>
+      </w:r>
+      <w:proofErr w:type="spellStart"/>
+      <w:proofErr w:type="gramStart"/>
+      <w:r>
+        <w:rPr>
+          <w:rFonts w:ascii="Consolas" w:hAnsi="Consolas" w:cs="Consolas"/>
+          <w:color w:val="0000FF"/>
+        </w:rPr>
+        <w:t>var</w:t>
+      </w:r>
+      <w:proofErr w:type="spellEnd"/>
+      <w:proofErr w:type="gramEnd"/>
+      <w:r>
+        <w:rPr>
+          <w:rFonts w:ascii="Consolas" w:hAnsi="Consolas" w:cs="Consolas"/>
+          <w:color w:val="000000"/>
+        </w:rPr>
+        <w:t xml:space="preserve"> </w:t>
+      </w:r>
+      <w:proofErr w:type="spellStart"/>
+      <w:r>
+        <w:rPr>
+          <w:rFonts w:ascii="Consolas" w:hAnsi="Consolas" w:cs="Consolas"/>
+          <w:color w:val="000000"/>
+        </w:rPr>
+        <w:t>convertedCorrectDateString</w:t>
+      </w:r>
+      <w:proofErr w:type="spellEnd"/>
+      <w:r>
+        <w:rPr>
+          <w:rFonts w:ascii="Consolas" w:hAnsi="Consolas" w:cs="Consolas"/>
+          <w:color w:val="000000"/>
+        </w:rPr>
+        <w:t xml:space="preserve"> = </w:t>
+      </w:r>
+      <w:r>
+        <w:rPr>
+          <w:rFonts w:ascii="Consolas" w:hAnsi="Consolas" w:cs="Consolas"/>
+          <w:color w:val="A31515"/>
+        </w:rPr>
+        <w:t>$"</w:t>
+      </w:r>
+      <w:r>
+        <w:rPr>
+          <w:rFonts w:ascii="Consolas" w:hAnsi="Consolas" w:cs="Consolas"/>
+          <w:color w:val="000000"/>
+        </w:rPr>
+        <w:t>{</w:t>
+      </w:r>
+      <w:proofErr w:type="spellStart"/>
+      <w:r>
+        <w:rPr>
+          <w:rFonts w:ascii="Consolas" w:hAnsi="Consolas" w:cs="Consolas"/>
+          <w:color w:val="000000"/>
+        </w:rPr>
+        <w:t>dateString</w:t>
+      </w:r>
+      <w:proofErr w:type="spellEnd"/>
+      <w:r>
+        <w:rPr>
+          <w:rFonts w:ascii="Consolas" w:hAnsi="Consolas" w:cs="Consolas"/>
+          <w:color w:val="000000"/>
+        </w:rPr>
+        <w:t>[1]}</w:t>
+      </w:r>
+      <w:r>
+        <w:rPr>
+          <w:rFonts w:ascii="Consolas" w:hAnsi="Consolas" w:cs="Consolas"/>
+          <w:color w:val="A31515"/>
+        </w:rPr>
+        <w:t>-</w:t>
+      </w:r>
+      <w:r>
+        <w:rPr>
+          <w:rFonts w:ascii="Consolas" w:hAnsi="Consolas" w:cs="Consolas"/>
+          <w:color w:val="000000"/>
+        </w:rPr>
+        <w:t>{</w:t>
+      </w:r>
+      <w:proofErr w:type="spellStart"/>
+      <w:r>
+        <w:rPr>
+          <w:rFonts w:ascii="Consolas" w:hAnsi="Consolas" w:cs="Consolas"/>
+          <w:color w:val="000000"/>
+        </w:rPr>
+        <w:t>dateString</w:t>
+      </w:r>
+      <w:proofErr w:type="spellEnd"/>
+      <w:r>
+        <w:rPr>
+          <w:rFonts w:ascii="Consolas" w:hAnsi="Consolas" w:cs="Consolas"/>
+          <w:color w:val="000000"/>
+        </w:rPr>
+        <w:t>[0]}</w:t>
+      </w:r>
+      <w:r>
+        <w:rPr>
+          <w:rFonts w:ascii="Consolas" w:hAnsi="Consolas" w:cs="Consolas"/>
+          <w:color w:val="A31515"/>
+        </w:rPr>
+        <w:t>-</w:t>
+      </w:r>
+      <w:r>
+        <w:rPr>
+          <w:rFonts w:ascii="Consolas" w:hAnsi="Consolas" w:cs="Consolas"/>
+          <w:color w:val="000000"/>
+        </w:rPr>
+        <w:t>{</w:t>
+      </w:r>
+      <w:proofErr w:type="spellStart"/>
+      <w:r>
+        <w:rPr>
+          <w:rFonts w:ascii="Consolas" w:hAnsi="Consolas" w:cs="Consolas"/>
+          <w:color w:val="000000"/>
+        </w:rPr>
+        <w:t>dateString</w:t>
+      </w:r>
+      <w:proofErr w:type="spellEnd"/>
+      <w:r>
+        <w:rPr>
+          <w:rFonts w:ascii="Consolas" w:hAnsi="Consolas" w:cs="Consolas"/>
+          <w:color w:val="000000"/>
+        </w:rPr>
+        <w:t>[2]}</w:t>
+      </w:r>
+      <w:r>
+        <w:rPr>
+          <w:rFonts w:ascii="Consolas" w:hAnsi="Consolas" w:cs="Consolas"/>
+          <w:color w:val="A31515"/>
+        </w:rPr>
+        <w:t>"</w:t>
+      </w:r>
+      <w:r>
+        <w:rPr>
+          <w:rFonts w:ascii="Consolas" w:hAnsi="Consolas" w:cs="Consolas"/>
+          <w:color w:val="000000"/>
+        </w:rPr>
+        <w:t>;</w:t>
+      </w:r>
+    </w:p>
+    <w:p>
+      <w:pPr>
+        <w:autoSpaceDE w:val="0"/>
+        <w:autoSpaceDN w:val="0"/>
+        <w:adjustRightInd w:val="0"/>
+        <w:spacing w:after="0" w:line="240" w:lineRule="auto"/>
+        <w:rPr>
+          <w:rFonts w:ascii="Consolas" w:hAnsi="Consolas" w:cs="Consolas"/>
+          <w:color w:val="000000"/>
+        </w:rPr>
+      </w:pPr>
+      <w:r>
+        <w:rPr>
+          <w:rFonts w:ascii="Consolas" w:hAnsi="Consolas" w:cs="Consolas"/>
+          <w:color w:val="000000"/>
+        </w:rPr>
+        <w:t xml:space="preserve">            </w:t>
+      </w:r>
+      <w:proofErr w:type="spellStart"/>
+      <w:proofErr w:type="gramStart"/>
+      <w:r>
+        <w:rPr>
+          <w:rFonts w:ascii="Consolas" w:hAnsi="Consolas" w:cs="Consolas"/>
+          <w:color w:val="0000FF"/>
+        </w:rPr>
+        <w:t>var</w:t>
+      </w:r>
+      <w:proofErr w:type="spellEnd"/>
+      <w:proofErr w:type="gramEnd"/>
+      <w:r>
+        <w:rPr>
+          <w:rFonts w:ascii="Consolas" w:hAnsi="Consolas" w:cs="Consolas"/>
+          <w:color w:val="000000"/>
+        </w:rPr>
+        <w:t xml:space="preserve"> date = </w:t>
+      </w:r>
+      <w:proofErr w:type="spellStart"/>
+      <w:r>
+        <w:rPr>
+          <w:rFonts w:ascii="Consolas" w:hAnsi="Consolas" w:cs="Consolas"/>
+          <w:color w:val="000000"/>
+        </w:rPr>
+        <w:t>Convert.ToDateTime</w:t>
+      </w:r>
+      <w:proofErr w:type="spellEnd"/>
+      <w:r>
+        <w:rPr>
+          <w:rFonts w:ascii="Consolas" w:hAnsi="Consolas" w:cs="Consolas"/>
+          <w:color w:val="000000"/>
+        </w:rPr>
+        <w:t>(</w:t>
+      </w:r>
+      <w:proofErr w:type="spellStart"/>
+      <w:r>
+        <w:rPr>
+          <w:rFonts w:ascii="Consolas" w:hAnsi="Consolas" w:cs="Consolas"/>
+          <w:color w:val="000000"/>
+        </w:rPr>
+        <w:t>convertedCorrectDateString</w:t>
+      </w:r>
+      <w:proofErr w:type="spellEnd"/>
+      <w:r>
+        <w:rPr>
+          <w:rFonts w:ascii="Consolas" w:hAnsi="Consolas" w:cs="Consolas"/>
+          <w:color w:val="000000"/>
+        </w:rPr>
+        <w:t>);</w:t>
+      </w:r>
+    </w:p>
+    <w:p>
+      <w:pPr>
+        <w:autoSpaceDE w:val="0"/>
+        <w:autoSpaceDN w:val="0"/>
+        <w:adjustRightInd w:val="0"/>
+        <w:spacing w:after="0" w:line="240" w:lineRule="auto"/>
+        <w:rPr>
+          <w:rFonts w:ascii="Consolas" w:hAnsi="Consolas" w:cs="Consolas"/>
+          <w:color w:val="000000"/>
+        </w:rPr>
+      </w:pPr>
+      <w:r>
+        <w:rPr>
+          <w:rFonts w:ascii="Consolas" w:hAnsi="Consolas" w:cs="Consolas"/>
+          <w:color w:val="000000"/>
+        </w:rPr>
+        <w:t xml:space="preserve">            </w:t>
+      </w:r>
+      <w:proofErr w:type="spellStart"/>
+      <w:proofErr w:type="gramStart"/>
+      <w:r>
+        <w:rPr>
+          <w:rFonts w:ascii="Consolas" w:hAnsi="Consolas" w:cs="Consolas"/>
+          <w:color w:val="000000"/>
+        </w:rPr>
+        <w:t>PrintTheDateInPredefinedFormat</w:t>
+      </w:r>
+      <w:proofErr w:type="spellEnd"/>
+      <w:r>
+        <w:rPr>
+          <w:rFonts w:ascii="Consolas" w:hAnsi="Consolas" w:cs="Consolas"/>
+          <w:color w:val="000000"/>
+        </w:rPr>
+        <w:t>(</w:t>
+      </w:r>
+      <w:proofErr w:type="gramEnd"/>
+      <w:r>
+        <w:rPr>
+          <w:rFonts w:ascii="Consolas" w:hAnsi="Consolas" w:cs="Consolas"/>
+          <w:color w:val="000000"/>
+        </w:rPr>
+        <w:t>date);</w:t>
+      </w:r>
+    </w:p>
+    <w:p>
+      <w:pPr>
+        <w:autoSpaceDE w:val="0"/>
+        <w:autoSpaceDN w:val="0"/>
+        <w:adjustRightInd w:val="0"/>
+        <w:spacing w:after="0" w:line="240" w:lineRule="auto"/>
+        <w:rPr>
+          <w:rFonts w:ascii="Consolas" w:hAnsi="Consolas" w:cs="Consolas"/>
+          <w:color w:val="000000"/>
+        </w:rPr>
+      </w:pPr>
+      <w:r>
+        <w:rPr>
+          <w:rFonts w:ascii="Consolas" w:hAnsi="Consolas" w:cs="Consolas"/>
+          <w:color w:val="000000"/>
+        </w:rPr>
+        <w:t xml:space="preserve">            </w:t>
+      </w:r>
+      <w:proofErr w:type="spellStart"/>
+      <w:proofErr w:type="gramStart"/>
+      <w:r>
+        <w:rPr>
+          <w:rFonts w:ascii="Consolas" w:hAnsi="Consolas" w:cs="Consolas"/>
+          <w:color w:val="000000"/>
+        </w:rPr>
+        <w:t>Console.ReadKey</w:t>
+      </w:r>
+      <w:proofErr w:type="spellEnd"/>
+      <w:r>
+        <w:rPr>
+          <w:rFonts w:ascii="Consolas" w:hAnsi="Consolas" w:cs="Consolas"/>
+          <w:color w:val="000000"/>
+        </w:rPr>
+        <w:t>(</w:t>
+      </w:r>
+      <w:proofErr w:type="gramEnd"/>
+      <w:r>
+        <w:rPr>
+          <w:rFonts w:ascii="Consolas" w:hAnsi="Consolas" w:cs="Consolas"/>
+          <w:color w:val="000000"/>
+        </w:rPr>
+        <w:t>);</w:t>
+      </w:r>
+    </w:p>
+    <w:p>
+      <w:pPr>
+        <w:autoSpaceDE w:val="0"/>
+        <w:autoSpaceDN w:val="0"/>
+        <w:adjustRightInd w:val="0"/>
+        <w:spacing w:after="0" w:line="240" w:lineRule="auto"/>
+        <w:rPr>
+          <w:rFonts w:ascii="Consolas" w:hAnsi="Consolas" w:cs="Consolas"/>
+          <w:color w:val="000000"/>
+        </w:rPr>
+      </w:pPr>
+      <w:r>
+        <w:rPr>
+          <w:rFonts w:ascii="Consolas" w:hAnsi="Consolas" w:cs="Consolas"/>
+          <w:color w:val="000000"/>
+        </w:rPr>
+        <w:t xml:space="preserve">          </w:t>
+      </w:r>
+      <w:r>
+        <w:rPr>
+          <w:rFonts w:ascii="Consolas" w:hAnsi="Consolas" w:cs="Consolas"/>
+          <w:color w:val="000000"/>
+        </w:rPr>
+        <w:t>}</w:t>
+      </w:r>
+    </w:p>
+    <w:p>
+      <w:pPr>
+        <w:autoSpaceDE w:val="0"/>
+        <w:autoSpaceDN w:val="0"/>
+        <w:adjustRightInd w:val="0"/>
+        <w:spacing w:after="0" w:line="240" w:lineRule="auto"/>
+        <w:rPr>
+          <w:rFonts w:ascii="Consolas" w:hAnsi="Consolas" w:cs="Consolas"/>
+          <w:color w:val="000000"/>
+        </w:rPr>
+      </w:pPr>
+      <w:r>
+        <w:rPr>
+          <w:rFonts w:ascii="Consolas" w:hAnsi="Consolas" w:cs="Consolas"/>
+          <w:color w:val="000000"/>
+        </w:rPr>
+        <w:t xml:space="preserve">          </w:t>
+      </w:r>
+      <w:proofErr w:type="gramStart"/>
+      <w:r>
+        <w:rPr>
+          <w:rFonts w:ascii="Consolas" w:hAnsi="Consolas" w:cs="Consolas"/>
+          <w:color w:val="0000FF"/>
+        </w:rPr>
+        <w:t>catch</w:t>
+      </w:r>
+      <w:proofErr w:type="gramEnd"/>
+    </w:p>
+    <w:p>
+      <w:pPr>
+        <w:autoSpaceDE w:val="0"/>
+        <w:autoSpaceDN w:val="0"/>
+        <w:adjustRightInd w:val="0"/>
+        <w:spacing w:after="0" w:line="240" w:lineRule="auto"/>
+        <w:rPr>
+          <w:rFonts w:ascii="Consolas" w:hAnsi="Consolas" w:cs="Consolas"/>
+          <w:color w:val="000000"/>
+        </w:rPr>
+      </w:pPr>
+      <w:r>
+        <w:rPr>
+          <w:rFonts w:ascii="Consolas" w:hAnsi="Consolas" w:cs="Consolas"/>
+          <w:color w:val="000000"/>
+        </w:rPr>
+        <w:t xml:space="preserve">          </w:t>
+      </w:r>
+      <w:r>
+        <w:rPr>
+          <w:rFonts w:ascii="Consolas" w:hAnsi="Consolas" w:cs="Consolas"/>
+          <w:color w:val="000000"/>
+        </w:rPr>
+        <w:t>{</w:t>
+      </w:r>
+    </w:p>
+    <w:p>
+      <w:pPr>
+        <w:autoSpaceDE w:val="0"/>
+        <w:autoSpaceDN w:val="0"/>
+        <w:adjustRightInd w:val="0"/>
+        <w:spacing w:after="0" w:line="240" w:lineRule="auto"/>
+        <w:rPr>
+          <w:rFonts w:ascii="Consolas" w:hAnsi="Consolas" w:cs="Consolas"/>
+          <w:color w:val="000000"/>
+        </w:rPr>
+      </w:pPr>
+      <w:r>
+        <w:rPr>
+          <w:rFonts w:ascii="Consolas" w:hAnsi="Consolas" w:cs="Consolas"/>
+          <w:color w:val="000000"/>
+        </w:rPr>
+        <w:t xml:space="preserve">             </w:t>
+      </w:r>
+      <w:proofErr w:type="spellStart"/>
+      <w:proofErr w:type="gramStart"/>
+      <w:r>
+        <w:rPr>
+          <w:rFonts w:ascii="Consolas" w:hAnsi="Consolas" w:cs="Consolas"/>
+          <w:color w:val="000000"/>
+        </w:rPr>
+        <w:t>Console.WriteLine</w:t>
+      </w:r>
+      <w:proofErr w:type="spellEnd"/>
+      <w:r>
+        <w:rPr>
+          <w:rFonts w:ascii="Consolas" w:hAnsi="Consolas" w:cs="Consolas"/>
+          <w:color w:val="000000"/>
+        </w:rPr>
+        <w:t>(</w:t>
+      </w:r>
+      <w:proofErr w:type="gramEnd"/>
+      <w:r>
+        <w:rPr>
+          <w:rFonts w:ascii="Consolas" w:hAnsi="Consolas" w:cs="Consolas"/>
+          <w:color w:val="A31515"/>
+        </w:rPr>
+        <w:t>"Invalid date format"</w:t>
+      </w:r>
+      <w:r>
+        <w:rPr>
+          <w:rFonts w:ascii="Consolas" w:hAnsi="Consolas" w:cs="Consolas"/>
+          <w:color w:val="000000"/>
+        </w:rPr>
+        <w:t>);</w:t>
+      </w:r>
+    </w:p>
+    <w:p>
+      <w:pPr>
+        <w:autoSpaceDE w:val="0"/>
+        <w:autoSpaceDN w:val="0"/>
+        <w:adjustRightInd w:val="0"/>
+        <w:spacing w:after="0" w:line="240" w:lineRule="auto"/>
+        <w:rPr>
+          <w:rFonts w:ascii="Consolas" w:hAnsi="Consolas" w:cs="Consolas"/>
+          <w:color w:val="000000"/>
+        </w:rPr>
+      </w:pPr>
+      <w:r>
+        <w:rPr>
+          <w:rFonts w:ascii="Consolas" w:hAnsi="Consolas" w:cs="Consolas"/>
+          <w:color w:val="000000"/>
+        </w:rPr>
+        <w:t xml:space="preserve">       </w:t>
+      </w:r>
+      <w:r>
+        <w:rPr>
+          <w:rFonts w:ascii="Consolas" w:hAnsi="Consolas" w:cs="Consolas"/>
+          <w:color w:val="000000"/>
+        </w:rPr>
+        <w:t xml:space="preserve">      </w:t>
+      </w:r>
+      <w:proofErr w:type="spellStart"/>
+      <w:proofErr w:type="gramStart"/>
+      <w:r>
+        <w:rPr>
+          <w:rFonts w:ascii="Consolas" w:hAnsi="Consolas" w:cs="Consolas"/>
+          <w:color w:val="000000"/>
+        </w:rPr>
+        <w:t>Console.ReadKey</w:t>
+      </w:r>
+      <w:proofErr w:type="spellEnd"/>
+      <w:r>
+        <w:rPr>
+          <w:rFonts w:ascii="Consolas" w:hAnsi="Consolas" w:cs="Consolas"/>
+          <w:color w:val="000000"/>
+        </w:rPr>
+        <w:t>(</w:t>
+      </w:r>
+      <w:proofErr w:type="gramEnd"/>
+      <w:r>
+        <w:rPr>
+          <w:rFonts w:ascii="Consolas" w:hAnsi="Consolas" w:cs="Consolas"/>
+          <w:color w:val="000000"/>
+        </w:rPr>
+        <w:t>);</w:t>
+      </w:r>
+    </w:p>
+    <w:p>
+      <w:pPr>
+        <w:autoSpaceDE w:val="0"/>
+        <w:autoSpaceDN w:val="0"/>
+        <w:adjustRightInd w:val="0"/>
+        <w:spacing w:after="0" w:line="240" w:lineRule="auto"/>
+        <w:rPr>
+          <w:rFonts w:ascii="Consolas" w:hAnsi="Consolas" w:cs="Consolas"/>
+          <w:color w:val="000000"/>
+        </w:rPr>
+      </w:pPr>
+      <w:r>
+        <w:rPr>
+          <w:rFonts w:ascii="Consolas" w:hAnsi="Consolas" w:cs="Consolas"/>
+          <w:color w:val="000000"/>
+        </w:rPr>
+        <w:t xml:space="preserve">           </w:t>
+      </w:r>
+      <w:r>
+        <w:rPr>
+          <w:rFonts w:ascii="Consolas" w:hAnsi="Consolas" w:cs="Consolas"/>
+          <w:color w:val="000000"/>
+        </w:rPr>
+        <w:t>}</w:t>
+      </w:r>
+    </w:p>
+    <w:p>
+      <w:pPr>
+        <w:autoSpaceDE w:val="0"/>
+        <w:autoSpaceDN w:val="0"/>
+        <w:adjustRightInd w:val="0"/>
+        <w:spacing w:after="0" w:line="240" w:lineRule="auto"/>
+        <w:rPr>
+          <w:rFonts w:ascii="Consolas" w:hAnsi="Consolas" w:cs="Consolas"/>
+          <w:color w:val="000000"/>
+        </w:rPr>
+      </w:pPr>
+      <w:r>
+        <w:rPr>
+          <w:rFonts w:ascii="Consolas" w:hAnsi="Consolas" w:cs="Consolas"/>
+          <w:color w:val="000000"/>
+        </w:rPr>
+        <w:t xml:space="preserve">       </w:t>
+      </w:r>
+      <w:r>
+        <w:rPr>
+          <w:rFonts w:ascii="Consolas" w:hAnsi="Consolas" w:cs="Consolas"/>
+          <w:color w:val="000000"/>
+        </w:rPr>
+        <w:t>}</w:t>
+      </w:r>
+    </w:p>
+    <w:p>
+      <w:pPr>
+        <w:autoSpaceDE w:val="0"/>
+        <w:autoSpaceDN w:val="0"/>
+        <w:adjustRightInd w:val="0"/>
+        <w:spacing w:after="0" w:line="240" w:lineRule="auto"/>
+        <w:rPr>
+          <w:rFonts w:ascii="Consolas" w:hAnsi="Consolas" w:cs="Consolas"/>
+          <w:color w:val="000000"/>
+        </w:rPr>
+      </w:pPr>
+    </w:p>
+    <w:p>
+      <w:pPr>
+        <w:autoSpaceDE w:val="0"/>
+        <w:autoSpaceDN w:val="0"/>
+        <w:adjustRightInd w:val="0"/>
+        <w:spacing w:after="0" w:line="240" w:lineRule="auto"/>
+        <w:rPr>
+          <w:rFonts w:ascii="Consolas" w:hAnsi="Consolas" w:cs="Consolas"/>
+          <w:color w:val="000000"/>
+        </w:rPr>
+      </w:pPr>
+      <w:r>
+        <w:rPr>
+          <w:rFonts w:ascii="Consolas" w:hAnsi="Consolas" w:cs="Consolas"/>
+          <w:color w:val="000000"/>
+        </w:rPr>
+        <w:t xml:space="preserve">        </w:t>
+      </w:r>
+      <w:r>
+        <w:rPr>
+          <w:rFonts w:ascii="Consolas" w:hAnsi="Consolas" w:cs="Consolas"/>
+          <w:color w:val="808080"/>
+        </w:rPr>
+        <w:t>///</w:t>
+      </w:r>
+      <w:r>
+        <w:rPr>
+          <w:rFonts w:ascii="Consolas" w:hAnsi="Consolas" w:cs="Consolas"/>
+          <w:color w:val="008000"/>
+        </w:rPr>
+        <w:t xml:space="preserve"> </w:t>
+      </w:r>
+      <w:r>
+        <w:rPr>
+          <w:rFonts w:ascii="Consolas" w:hAnsi="Consolas" w:cs="Consolas"/>
+          <w:color w:val="808080"/>
+        </w:rPr>
+        <w:t>&lt;summary&gt;</w:t>
+      </w:r>
+    </w:p>
+    <w:p>
+      <w:pPr>
+        <w:autoSpaceDE w:val="0"/>
+        <w:autoSpaceDN w:val="0"/>
+        <w:adjustRightInd w:val="0"/>
+        <w:spacing w:after="0" w:line="240" w:lineRule="auto"/>
+        <w:rPr>
+          <w:rFonts w:ascii="Consolas" w:hAnsi="Consolas" w:cs="Consolas"/>
+          <w:color w:val="000000"/>
+        </w:rPr>
+      </w:pPr>
+      <w:r>
+        <w:rPr>
+          <w:rFonts w:ascii="Consolas" w:hAnsi="Consolas" w:cs="Consolas"/>
+          <w:color w:val="000000"/>
+        </w:rPr>
+        <w:t xml:space="preserve">        </w:t>
+      </w:r>
+      <w:r>
+        <w:rPr>
+          <w:rFonts w:ascii="Consolas" w:hAnsi="Consolas" w:cs="Consolas"/>
+          <w:color w:val="808080"/>
+        </w:rPr>
+        <w:t>///</w:t>
+      </w:r>
+      <w:r>
+        <w:rPr>
+          <w:rFonts w:ascii="Consolas" w:hAnsi="Consolas" w:cs="Consolas"/>
+          <w:color w:val="008000"/>
+        </w:rPr>
+        <w:t xml:space="preserve"> </w:t>
+      </w:r>
+      <w:proofErr w:type="gramStart"/>
+      <w:r>
+        <w:rPr>
+          <w:rFonts w:ascii="Consolas" w:hAnsi="Consolas" w:cs="Consolas"/>
+          <w:color w:val="008000"/>
+        </w:rPr>
+        <w:t>Adds</w:t>
+      </w:r>
+      <w:proofErr w:type="gramEnd"/>
+      <w:r>
+        <w:rPr>
+          <w:rFonts w:ascii="Consolas" w:hAnsi="Consolas" w:cs="Consolas"/>
+          <w:color w:val="008000"/>
+        </w:rPr>
+        <w:t xml:space="preserve"> the specified number of days into date and print along with day</w:t>
+      </w:r>
+    </w:p>
+    <w:p>
+      <w:pPr>
+        <w:autoSpaceDE w:val="0"/>
+        <w:autoSpaceDN w:val="0"/>
+        <w:adjustRightInd w:val="0"/>
+        <w:spacing w:after="0" w:line="240" w:lineRule="auto"/>
+        <w:rPr>
+          <w:rFonts w:ascii="Consolas" w:hAnsi="Consolas" w:cs="Consolas"/>
+          <w:color w:val="000000"/>
+        </w:rPr>
+      </w:pPr>
+      <w:r>
+        <w:rPr>
+          <w:rFonts w:ascii="Consolas" w:hAnsi="Consolas" w:cs="Consolas"/>
+          <w:color w:val="000000"/>
+        </w:rPr>
+        <w:t xml:space="preserve">        </w:t>
+      </w:r>
+      <w:r>
+        <w:rPr>
+          <w:rFonts w:ascii="Consolas" w:hAnsi="Consolas" w:cs="Consolas"/>
+          <w:color w:val="808080"/>
+        </w:rPr>
+        <w:t>///</w:t>
+      </w:r>
+      <w:r>
+        <w:rPr>
+          <w:rFonts w:ascii="Consolas" w:hAnsi="Consolas" w:cs="Consolas"/>
+          <w:color w:val="008000"/>
+        </w:rPr>
+        <w:t xml:space="preserve"> </w:t>
+      </w:r>
+      <w:r>
+        <w:rPr>
+          <w:rFonts w:ascii="Consolas" w:hAnsi="Consolas" w:cs="Consolas"/>
+          <w:color w:val="808080"/>
+        </w:rPr>
+        <w:t>&lt;/summary&gt;</w:t>
+      </w:r>
+    </w:p>
+    <w:p>
+      <w:pPr>
+        <w:autoSpaceDE w:val="0"/>
+        <w:autoSpaceDN w:val="0"/>
+        <w:adjustRightInd w:val="0"/>
+        <w:spacing w:after="0" w:line="240" w:lineRule="auto"/>
+        <w:rPr>
+          <w:rFonts w:ascii="Consolas" w:hAnsi="Consolas" w:cs="Consolas"/>
+          <w:color w:val="000000"/>
+        </w:rPr>
+      </w:pPr>
+      <w:r>
+        <w:rPr>
+          <w:rFonts w:ascii="Consolas" w:hAnsi="Consolas" w:cs="Consolas"/>
+          <w:color w:val="000000"/>
+        </w:rPr>
+        <w:t xml:space="preserve">        </w:t>
+      </w:r>
+      <w:r>
+        <w:rPr>
+          <w:rFonts w:ascii="Consolas" w:hAnsi="Consolas" w:cs="Consolas"/>
+          <w:color w:val="808080"/>
+        </w:rPr>
+        <w:t>///</w:t>
+      </w:r>
+      <w:r>
+        <w:rPr>
+          <w:rFonts w:ascii="Consolas" w:hAnsi="Consolas" w:cs="Consolas"/>
+          <w:color w:val="008000"/>
+        </w:rPr>
+        <w:t xml:space="preserve"> </w:t>
+      </w:r>
+      <w:r>
+        <w:rPr>
+          <w:rFonts w:ascii="Consolas" w:hAnsi="Consolas" w:cs="Consolas"/>
+          <w:color w:val="808080"/>
+        </w:rPr>
+        <w:t>&lt;</w:t>
+      </w:r>
+      <w:proofErr w:type="spellStart"/>
+      <w:r>
+        <w:rPr>
+          <w:rFonts w:ascii="Consolas" w:hAnsi="Consolas" w:cs="Consolas"/>
+          <w:color w:val="808080"/>
+        </w:rPr>
+        <w:t>param</w:t>
+      </w:r>
+      <w:proofErr w:type="spellEnd"/>
+      <w:r>
+        <w:rPr>
+          <w:rFonts w:ascii="Consolas" w:hAnsi="Consolas" w:cs="Consolas"/>
+          <w:color w:val="808080"/>
+        </w:rPr>
+        <w:t xml:space="preserve"> name="</w:t>
+      </w:r>
+      <w:r>
+        <w:rPr>
+          <w:rFonts w:ascii="Consolas" w:hAnsi="Consolas" w:cs="Consolas"/>
+          <w:color w:val="000000"/>
+        </w:rPr>
+        <w:t>date</w:t>
+      </w:r>
+      <w:r>
+        <w:rPr>
+          <w:rFonts w:ascii="Consolas" w:hAnsi="Consolas" w:cs="Consolas"/>
+          <w:color w:val="808080"/>
+        </w:rPr>
+        <w:t>"&gt;&lt;/</w:t>
+      </w:r>
+      <w:proofErr w:type="spellStart"/>
+      <w:r>
+        <w:rPr>
+          <w:rFonts w:ascii="Consolas" w:hAnsi="Consolas" w:cs="Consolas"/>
+          <w:color w:val="808080"/>
+        </w:rPr>
+        <w:t>param</w:t>
+      </w:r>
+      <w:proofErr w:type="spellEnd"/>
+      <w:r>
+        <w:rPr>
+          <w:rFonts w:ascii="Consolas" w:hAnsi="Consolas" w:cs="Consolas"/>
+          <w:color w:val="808080"/>
+        </w:rPr>
+        <w:t>&gt;</w:t>
+      </w:r>
+    </w:p>
+    <w:p>
+      <w:pPr>
+        <w:autoSpaceDE w:val="0"/>
+        <w:autoSpaceDN w:val="0"/>
+        <w:adjustRightInd w:val="0"/>
+        <w:spacing w:after="0" w:line="240" w:lineRule="auto"/>
+        <w:rPr>
+          <w:rFonts w:ascii="Consolas" w:hAnsi="Consolas" w:cs="Consolas"/>
+          <w:color w:val="000000"/>
+        </w:rPr>
+      </w:pPr>
+      <w:r>
+        <w:rPr>
+          <w:rFonts w:ascii="Consolas" w:hAnsi="Consolas" w:cs="Consolas"/>
+          <w:color w:val="000000"/>
+        </w:rPr>
+        <w:t xml:space="preserve">        </w:t>
+      </w:r>
+      <w:r>
+        <w:rPr>
+          <w:rFonts w:ascii="Consolas" w:hAnsi="Consolas" w:cs="Consolas"/>
+          <w:color w:val="808080"/>
+        </w:rPr>
+        <w:t>///</w:t>
+      </w:r>
+      <w:r>
+        <w:rPr>
+          <w:rFonts w:ascii="Consolas" w:hAnsi="Consolas" w:cs="Consolas"/>
+          <w:color w:val="008000"/>
+        </w:rPr>
+        <w:t xml:space="preserve"> </w:t>
+      </w:r>
+      <w:r>
+        <w:rPr>
+          <w:rFonts w:ascii="Consolas" w:hAnsi="Consolas" w:cs="Consolas"/>
+          <w:color w:val="808080"/>
+        </w:rPr>
+        <w:t>&lt;</w:t>
+      </w:r>
+      <w:proofErr w:type="spellStart"/>
+      <w:r>
+        <w:rPr>
+          <w:rFonts w:ascii="Consolas" w:hAnsi="Consolas" w:cs="Consolas"/>
+          <w:color w:val="808080"/>
+        </w:rPr>
+        <w:t>param</w:t>
+      </w:r>
+      <w:proofErr w:type="spellEnd"/>
+      <w:r>
+        <w:rPr>
+          <w:rFonts w:ascii="Consolas" w:hAnsi="Consolas" w:cs="Consolas"/>
+          <w:color w:val="808080"/>
+        </w:rPr>
+        <w:t xml:space="preserve"> name="</w:t>
+      </w:r>
+      <w:r>
+        <w:rPr>
+          <w:rFonts w:ascii="Consolas" w:hAnsi="Consolas" w:cs="Consolas"/>
+          <w:color w:val="000000"/>
+        </w:rPr>
+        <w:t>days</w:t>
+      </w:r>
+      <w:r>
+        <w:rPr>
+          <w:rFonts w:ascii="Consolas" w:hAnsi="Consolas" w:cs="Consolas"/>
+          <w:color w:val="808080"/>
+        </w:rPr>
+        <w:t>"&gt;</w:t>
+      </w:r>
+      <w:r>
+        <w:rPr>
+          <w:rFonts w:ascii="Consolas" w:hAnsi="Consolas" w:cs="Consolas"/>
+          <w:color w:val="008000"/>
+        </w:rPr>
+        <w:t>no. of days to be added</w:t>
+      </w:r>
+      <w:r>
+        <w:rPr>
+          <w:rFonts w:ascii="Consolas" w:hAnsi="Consolas" w:cs="Consolas"/>
+          <w:color w:val="808080"/>
+        </w:rPr>
+        <w:t>&lt;/</w:t>
+      </w:r>
+      <w:proofErr w:type="spellStart"/>
+      <w:r>
+        <w:rPr>
+          <w:rFonts w:ascii="Consolas" w:hAnsi="Consolas" w:cs="Consolas"/>
+          <w:color w:val="808080"/>
+        </w:rPr>
+        <w:t>param</w:t>
+      </w:r>
+      <w:proofErr w:type="spellEnd"/>
+      <w:r>
+        <w:rPr>
+          <w:rFonts w:ascii="Consolas" w:hAnsi="Consolas" w:cs="Consolas"/>
+          <w:color w:val="808080"/>
+        </w:rPr>
+        <w:t>&gt;</w:t>
+      </w:r>
+    </w:p>
+    <w:p>
+      <w:pPr>
+        <w:autoSpaceDE w:val="0"/>
+        <w:autoSpaceDN w:val="0"/>
+        <w:adjustRightInd w:val="0"/>
+        <w:spacing w:after="0" w:line="240" w:lineRule="auto"/>
+        <w:rPr>
+          <w:rFonts w:ascii="Consolas" w:hAnsi="Consolas" w:cs="Consolas"/>
+          <w:color w:val="000000"/>
+        </w:rPr>
+      </w:pPr>
+      <w:proofErr w:type="gramStart"/>
+      <w:r>
+        <w:rPr>
+          <w:rFonts w:ascii="Consolas" w:hAnsi="Consolas" w:cs="Consolas"/>
+          <w:color w:val="0000FF"/>
+        </w:rPr>
+        <w:t>private</w:t>
+      </w:r>
+      <w:proofErr w:type="gramEnd"/>
+      <w:r>
+        <w:rPr>
+          <w:rFonts w:ascii="Consolas" w:hAnsi="Consolas" w:cs="Consolas"/>
+          <w:color w:val="000000"/>
+        </w:rPr>
+        <w:t xml:space="preserve"> </w:t>
+      </w:r>
+      <w:r>
+        <w:rPr>
+          <w:rFonts w:ascii="Consolas" w:hAnsi="Consolas" w:cs="Consolas"/>
+          <w:color w:val="0000FF"/>
+        </w:rPr>
+        <w:t>static</w:t>
+      </w:r>
+      <w:r>
+        <w:rPr>
+          <w:rFonts w:ascii="Consolas" w:hAnsi="Consolas" w:cs="Consolas"/>
+          <w:color w:val="000000"/>
+        </w:rPr>
+        <w:t xml:space="preserve"> </w:t>
+      </w:r>
+      <w:r>
+        <w:rPr>
+          <w:rFonts w:ascii="Consolas" w:hAnsi="Consolas" w:cs="Consolas"/>
+          <w:color w:val="0000FF"/>
+        </w:rPr>
+        <w:t>void</w:t>
+      </w:r>
+      <w:r>
+        <w:rPr>
+          <w:rFonts w:ascii="Consolas" w:hAnsi="Consolas" w:cs="Consolas"/>
+          <w:color w:val="000000"/>
+        </w:rPr>
+        <w:t xml:space="preserve"> </w:t>
+      </w:r>
+      <w:proofErr w:type="spellStart"/>
+      <w:r>
+        <w:rPr>
+          <w:rFonts w:ascii="Consolas" w:hAnsi="Consolas" w:cs="Consolas"/>
+          <w:color w:val="000000"/>
+        </w:rPr>
+        <w:t>PrintTheDateIn</w:t>
+      </w:r>
+      <w:r>
+        <w:rPr>
+          <w:rFonts w:ascii="Consolas" w:hAnsi="Consolas" w:cs="Consolas"/>
+          <w:color w:val="000000"/>
+        </w:rPr>
+        <w:t>PredefinedFormat</w:t>
+      </w:r>
+      <w:proofErr w:type="spellEnd"/>
+      <w:r>
+        <w:rPr>
+          <w:rFonts w:ascii="Consolas" w:hAnsi="Consolas" w:cs="Consolas"/>
+          <w:color w:val="000000"/>
+        </w:rPr>
+        <w:t>(</w:t>
+      </w:r>
+    </w:p>
+    <w:p>
+      <w:pPr>
+        <w:autoSpaceDE w:val="0"/>
+        <w:autoSpaceDN w:val="0"/>
+        <w:adjustRightInd w:val="0"/>
+        <w:spacing w:after="0" w:line="240" w:lineRule="auto"/>
+        <w:rPr>
+          <w:rFonts w:ascii="Consolas" w:hAnsi="Consolas" w:cs="Consolas"/>
+          <w:color w:val="000000"/>
+        </w:rPr>
+      </w:pPr>
+      <w:r>
+        <w:rPr>
+          <w:rFonts w:ascii="Consolas" w:hAnsi="Consolas" w:cs="Consolas"/>
+          <w:color w:val="000000"/>
+        </w:rPr>
+        <w:t xml:space="preserve">         </w:t>
+      </w:r>
+      <w:proofErr w:type="spellStart"/>
+      <w:r>
+        <w:rPr>
+          <w:rFonts w:ascii="Consolas" w:hAnsi="Consolas" w:cs="Consolas"/>
+          <w:color w:val="000000"/>
+        </w:rPr>
+        <w:t>DateTime</w:t>
+      </w:r>
+      <w:proofErr w:type="spellEnd"/>
+      <w:r>
+        <w:rPr>
+          <w:rFonts w:ascii="Consolas" w:hAnsi="Consolas" w:cs="Consolas"/>
+          <w:color w:val="000000"/>
+        </w:rPr>
+        <w:t xml:space="preserve"> date, </w:t>
+      </w:r>
+      <w:proofErr w:type="spellStart"/>
+      <w:r>
+        <w:rPr>
+          <w:rFonts w:ascii="Consolas" w:hAnsi="Consolas" w:cs="Consolas"/>
+          <w:color w:val="0000FF"/>
+        </w:rPr>
+        <w:t>int</w:t>
+      </w:r>
+      <w:proofErr w:type="spellEnd"/>
+      <w:r>
+        <w:rPr>
+          <w:rFonts w:ascii="Consolas" w:hAnsi="Consolas" w:cs="Consolas"/>
+          <w:color w:val="000000"/>
+        </w:rPr>
+        <w:t xml:space="preserve"> days</w:t>
+      </w:r>
+      <w:r>
+        <w:rPr>
+          <w:rFonts w:ascii="Consolas" w:hAnsi="Consolas" w:cs="Consolas"/>
+          <w:color w:val="000000"/>
+        </w:rPr>
+        <w:t>=20)</w:t>
+      </w:r>
+    </w:p>
+    <w:p>
+      <w:pPr>
+        <w:autoSpaceDE w:val="0"/>
+        <w:autoSpaceDN w:val="0"/>
+        <w:adjustRightInd w:val="0"/>
+        <w:spacing w:after="0" w:line="240" w:lineRule="auto"/>
+        <w:rPr>
+          <w:rFonts w:ascii="Consolas" w:hAnsi="Consolas" w:cs="Consolas"/>
+          <w:color w:val="000000"/>
+        </w:rPr>
+      </w:pPr>
+      <w:r>
+        <w:rPr>
+          <w:rFonts w:ascii="Consolas" w:hAnsi="Consolas" w:cs="Consolas"/>
+          <w:color w:val="000000"/>
+        </w:rPr>
+        <w:t xml:space="preserve">        {</w:t>
+      </w:r>
+    </w:p>
+    <w:p>
+      <w:pPr>
+        <w:autoSpaceDE w:val="0"/>
+        <w:autoSpaceDN w:val="0"/>
+        <w:adjustRightInd w:val="0"/>
+        <w:spacing w:after="0" w:line="240" w:lineRule="auto"/>
+        <w:rPr>
+          <w:rFonts w:ascii="Consolas" w:hAnsi="Consolas" w:cs="Consolas"/>
+          <w:color w:val="000000"/>
+        </w:rPr>
+      </w:pPr>
+      <w:r>
+        <w:rPr>
+          <w:rFonts w:ascii="Consolas" w:hAnsi="Consolas" w:cs="Consolas"/>
+          <w:color w:val="000000"/>
+        </w:rPr>
+        <w:t xml:space="preserve">            </w:t>
+      </w:r>
+      <w:proofErr w:type="spellStart"/>
+      <w:proofErr w:type="gramStart"/>
+      <w:r>
+        <w:rPr>
+          <w:rFonts w:ascii="Consolas" w:hAnsi="Consolas" w:cs="Consolas"/>
+          <w:color w:val="0000FF"/>
+        </w:rPr>
+        <w:t>var</w:t>
+      </w:r>
+      <w:proofErr w:type="spellEnd"/>
+      <w:proofErr w:type="gramEnd"/>
+      <w:r>
+        <w:rPr>
+          <w:rFonts w:ascii="Consolas" w:hAnsi="Consolas" w:cs="Consolas"/>
+          <w:color w:val="000000"/>
+        </w:rPr>
+        <w:t xml:space="preserve"> </w:t>
+      </w:r>
+      <w:proofErr w:type="spellStart"/>
+      <w:r>
+        <w:rPr>
+          <w:rFonts w:ascii="Consolas" w:hAnsi="Consolas" w:cs="Consolas"/>
+          <w:color w:val="000000"/>
+        </w:rPr>
+        <w:t>newDate</w:t>
+      </w:r>
+      <w:proofErr w:type="spellEnd"/>
+      <w:r>
+        <w:rPr>
+          <w:rFonts w:ascii="Consolas" w:hAnsi="Consolas" w:cs="Consolas"/>
+          <w:color w:val="000000"/>
+        </w:rPr>
+        <w:t xml:space="preserve"> = </w:t>
+      </w:r>
+      <w:proofErr w:type="spellStart"/>
+      <w:r>
+        <w:rPr>
+          <w:rFonts w:ascii="Consolas" w:hAnsi="Consolas" w:cs="Consolas"/>
+          <w:color w:val="000000"/>
+        </w:rPr>
+        <w:t>date.AddDays</w:t>
+      </w:r>
+      <w:proofErr w:type="spellEnd"/>
+      <w:r>
+        <w:rPr>
+          <w:rFonts w:ascii="Consolas" w:hAnsi="Consolas" w:cs="Consolas"/>
+          <w:color w:val="000000"/>
+        </w:rPr>
+        <w:t>(days);</w:t>
+      </w:r>
+    </w:p>
+    <w:p>
+      <w:pPr>
+        <w:autoSpaceDE w:val="0"/>
+        <w:autoSpaceDN w:val="0"/>
+        <w:adjustRightInd w:val="0"/>
+        <w:spacing w:after="0" w:line="240" w:lineRule="auto"/>
+        <w:rPr>
+          <w:rFonts w:ascii="Consolas" w:hAnsi="Consolas" w:cs="Consolas"/>
+          <w:color w:val="000000"/>
+        </w:rPr>
+      </w:pPr>
+      <w:r>
+        <w:rPr>
+          <w:rFonts w:ascii="Consolas" w:hAnsi="Consolas" w:cs="Consolas"/>
+          <w:color w:val="000000"/>
+        </w:rPr>
+        <w:t xml:space="preserve">            </w:t>
+      </w:r>
+      <w:proofErr w:type="spellStart"/>
+      <w:proofErr w:type="gramStart"/>
+      <w:r>
+        <w:rPr>
+          <w:rFonts w:ascii="Consolas" w:hAnsi="Consolas" w:cs="Consolas"/>
+          <w:color w:val="000000"/>
+        </w:rPr>
+        <w:t>Console.WriteLine</w:t>
+      </w:r>
+      <w:proofErr w:type="spellEnd"/>
+      <w:r>
+        <w:rPr>
+          <w:rFonts w:ascii="Consolas" w:hAnsi="Consolas" w:cs="Consolas"/>
+          <w:color w:val="000000"/>
+        </w:rPr>
+        <w:t>(</w:t>
+      </w:r>
+      <w:proofErr w:type="gramEnd"/>
+      <w:r>
+        <w:rPr>
+          <w:rFonts w:ascii="Consolas" w:hAnsi="Consolas" w:cs="Consolas"/>
+          <w:color w:val="000000"/>
+        </w:rPr>
+        <w:t>);</w:t>
+      </w:r>
+    </w:p>
+    <w:p>
+      <w:pPr>
+        <w:autoSpaceDE w:val="0"/>
+        <w:autoSpaceDN w:val="0"/>
+        <w:adjustRightInd w:val="0"/>
+        <w:spacing w:after="0" w:line="240" w:lineRule="auto"/>
+        <w:rPr>
+          <w:rFonts w:ascii="Consolas" w:hAnsi="Consolas" w:cs="Consolas"/>
+          <w:color w:val="000000"/>
+        </w:rPr>
+      </w:pPr>
+      <w:r>
+        <w:rPr>
+          <w:rFonts w:ascii="Consolas" w:hAnsi="Consolas" w:cs="Consolas"/>
+          <w:color w:val="000000"/>
+        </w:rPr>
+        <w:t xml:space="preserve">            </w:t>
+      </w:r>
+      <w:proofErr w:type="spellStart"/>
+      <w:proofErr w:type="gramStart"/>
+      <w:r>
+        <w:rPr>
+          <w:rFonts w:ascii="Consolas" w:hAnsi="Consolas" w:cs="Consolas"/>
+          <w:color w:val="000000"/>
+        </w:rPr>
+        <w:t>Console.WriteLine</w:t>
+      </w:r>
+      <w:proofErr w:type="spellEnd"/>
+      <w:r>
+        <w:rPr>
+          <w:rFonts w:ascii="Consolas" w:hAnsi="Consolas" w:cs="Consolas"/>
+          <w:color w:val="000000"/>
+        </w:rPr>
+        <w:t>(</w:t>
+      </w:r>
+      <w:proofErr w:type="gramEnd"/>
+      <w:r>
+        <w:rPr>
+          <w:rFonts w:ascii="Consolas" w:hAnsi="Consolas" w:cs="Consolas"/>
+          <w:color w:val="A31515"/>
+        </w:rPr>
+        <w:t xml:space="preserve">"Date after adding </w:t>
+      </w:r>
+      <w:r>
+        <w:rPr>
+          <w:rFonts w:ascii="Consolas" w:hAnsi="Consolas" w:cs="Consolas"/>
+          <w:color w:val="3CB371"/>
+        </w:rPr>
+        <w:t>{0}</w:t>
+      </w:r>
+      <w:r>
+        <w:rPr>
+          <w:rFonts w:ascii="Consolas" w:hAnsi="Consolas" w:cs="Consolas"/>
+          <w:color w:val="A31515"/>
+        </w:rPr>
+        <w:t xml:space="preserve"> days"</w:t>
+      </w:r>
+      <w:r>
+        <w:rPr>
+          <w:rFonts w:ascii="Consolas" w:hAnsi="Consolas" w:cs="Consolas"/>
+          <w:color w:val="000000"/>
+        </w:rPr>
+        <w:t>, days);</w:t>
+      </w:r>
+    </w:p>
+    <w:p>
+      <w:pPr>
+        <w:autoSpaceDE w:val="0"/>
+        <w:autoSpaceDN w:val="0"/>
+        <w:adjustRightInd w:val="0"/>
+        <w:spacing w:after="0" w:line="240" w:lineRule="auto"/>
+        <w:rPr>
+          <w:rFonts w:ascii="Consolas" w:hAnsi="Consolas" w:cs="Consolas"/>
+          <w:color w:val="000000"/>
+        </w:rPr>
+      </w:pPr>
+      <w:r>
+        <w:rPr>
+          <w:rFonts w:ascii="Consolas" w:hAnsi="Consolas" w:cs="Consolas"/>
+          <w:color w:val="000000"/>
+        </w:rPr>
+        <w:t xml:space="preserve">            </w:t>
+      </w:r>
+      <w:proofErr w:type="spellStart"/>
+      <w:proofErr w:type="gramStart"/>
+      <w:r>
+        <w:rPr>
+          <w:rFonts w:ascii="Consolas" w:hAnsi="Consolas" w:cs="Consolas"/>
+          <w:color w:val="000000"/>
+        </w:rPr>
+        <w:t>Console.WriteLine</w:t>
+      </w:r>
+      <w:proofErr w:type="spellEnd"/>
+      <w:r>
+        <w:rPr>
+          <w:rFonts w:ascii="Consolas" w:hAnsi="Consolas" w:cs="Consolas"/>
+          <w:color w:val="000000"/>
+        </w:rPr>
+        <w:t>(</w:t>
+      </w:r>
+      <w:proofErr w:type="spellStart"/>
+      <w:proofErr w:type="gramEnd"/>
+      <w:r>
+        <w:rPr>
+          <w:rFonts w:ascii="Consolas" w:hAnsi="Consolas" w:cs="Consolas"/>
+          <w:color w:val="000000"/>
+        </w:rPr>
+        <w:t>newDate.ToString</w:t>
+      </w:r>
+      <w:proofErr w:type="spellEnd"/>
+      <w:r>
+        <w:rPr>
+          <w:rFonts w:ascii="Consolas" w:hAnsi="Consolas" w:cs="Consolas"/>
+          <w:color w:val="000000"/>
+        </w:rPr>
+        <w:t>(</w:t>
+      </w:r>
+      <w:r>
+        <w:rPr>
+          <w:rFonts w:ascii="Consolas" w:hAnsi="Consolas" w:cs="Consolas"/>
+          <w:color w:val="A31515"/>
+        </w:rPr>
+        <w:t>"</w:t>
+      </w:r>
+      <w:proofErr w:type="spellStart"/>
+      <w:r>
+        <w:rPr>
+          <w:rFonts w:ascii="Consolas" w:hAnsi="Consolas" w:cs="Consolas"/>
+          <w:color w:val="A31515"/>
+        </w:rPr>
+        <w:t>yyyy</w:t>
+      </w:r>
+      <w:proofErr w:type="spellEnd"/>
+      <w:r>
+        <w:rPr>
+          <w:rFonts w:ascii="Consolas" w:hAnsi="Consolas" w:cs="Consolas"/>
+          <w:color w:val="A31515"/>
+        </w:rPr>
+        <w:t>-mm-</w:t>
+      </w:r>
+      <w:proofErr w:type="spellStart"/>
+      <w:r>
+        <w:rPr>
+          <w:rFonts w:ascii="Consolas" w:hAnsi="Consolas" w:cs="Consolas"/>
+          <w:color w:val="A31515"/>
+        </w:rPr>
+        <w:t>dd</w:t>
+      </w:r>
+      <w:proofErr w:type="spellEnd"/>
+      <w:r>
+        <w:rPr>
+          <w:rFonts w:ascii="Consolas" w:hAnsi="Consolas" w:cs="Consolas"/>
+          <w:color w:val="A31515"/>
+        </w:rPr>
+        <w:t>"</w:t>
+      </w:r>
+      <w:r>
+        <w:rPr>
+          <w:rFonts w:ascii="Consolas" w:hAnsi="Consolas" w:cs="Consolas"/>
+          <w:color w:val="000000"/>
+        </w:rPr>
+        <w:t xml:space="preserve">) + </w:t>
+      </w:r>
+      <w:r>
+        <w:rPr>
+          <w:rFonts w:ascii="Consolas" w:hAnsi="Consolas" w:cs="Consolas"/>
+          <w:color w:val="A31515"/>
+        </w:rPr>
+        <w:t>" "</w:t>
+      </w:r>
+      <w:r>
+        <w:rPr>
+          <w:rFonts w:ascii="Consolas" w:hAnsi="Consolas" w:cs="Consolas"/>
+          <w:color w:val="000000"/>
+        </w:rPr>
+        <w:t xml:space="preserve"> + </w:t>
+      </w:r>
+      <w:proofErr w:type="spellStart"/>
+      <w:r>
+        <w:rPr>
+          <w:rFonts w:ascii="Consolas" w:hAnsi="Consolas" w:cs="Consolas"/>
+          <w:color w:val="000000"/>
+        </w:rPr>
+        <w:t>newDate.DayOfWeek</w:t>
+      </w:r>
+      <w:proofErr w:type="spellEnd"/>
+      <w:r>
+        <w:rPr>
+          <w:rFonts w:ascii="Consolas" w:hAnsi="Consolas" w:cs="Consolas"/>
+          <w:color w:val="000000"/>
+        </w:rPr>
+        <w:t>);</w:t>
+      </w:r>
+    </w:p>
+    <w:p>
+      <w:pPr>
+        <w:autoSpaceDE w:val="0"/>
+        <w:autoSpaceDN w:val="0"/>
+        <w:adjustRightInd w:val="0"/>
+        <w:spacing w:after="0" w:line="240" w:lineRule="auto"/>
+        <w:rPr>
+          <w:rFonts w:ascii="Consolas" w:hAnsi="Consolas" w:cs="Consolas"/>
+          <w:color w:val="000000"/>
+        </w:rPr>
+      </w:pPr>
+      <w:r>
+        <w:rPr>
+          <w:rFonts w:ascii="Consolas" w:hAnsi="Consolas" w:cs="Consolas"/>
+          <w:color w:val="000000"/>
+        </w:rPr>
+        <w:t xml:space="preserve">        }</w:t>
+      </w:r>
+    </w:p>
+    <w:p>
+      <w:r>
+        <w:rPr>
+          <w:rFonts w:ascii="Consolas" w:hAnsi="Consolas" w:cs="Consolas"/>
+          <w:color w:val="000000"/>
+        </w:rPr>
+        <w:t xml:space="preserve">  </w:t>
+      </w:r>
+      <w:r>
+        <w:rPr>
+          <w:rFonts w:ascii="Consolas" w:hAnsi="Consolas" w:cs="Consolas"/>
+          <w:color w:val="000000"/>
+        </w:rPr>
+        <w:t>}</w:t>
+      </w:r>
+    </w:p>
+    <w:p/>
+    <w:p/>
     <w:p/>
     <w:p/>
     <w:p>
@@ -92,10 +2249,21 @@
           <w:ilvl w:val="0"/>
           <w:numId w:val="1"/>
         </w:numPr>
-      </w:pPr>
-      <w:r>
+        <w:rPr>
+          <w:b/>
+        </w:rPr>
+      </w:pPr>
+      <w:bookmarkStart w:id="6" w:name="OLE_LINK9"/>
+      <w:bookmarkStart w:id="7" w:name="OLE_LINK10"/>
+      <w:r>
+        <w:rPr>
+          <w:b/>
+        </w:rPr>
+        <w:lastRenderedPageBreak/>
         <w:t>Write the necessary function here</w:t>
       </w:r>
+      <w:bookmarkStart w:id="8" w:name="_GoBack"/>
+      <w:bookmarkEnd w:id="8"/>
     </w:p>
     <w:p>
       <w:pPr>
@@ -120,6 +2288,7 @@
         <w:spacing w:after="0" w:line="240" w:lineRule="auto"/>
         <w:rPr>
           <w:rFonts w:ascii="Courier New" w:eastAsia="Times New Roman" w:hAnsi="Courier New" w:cs="Courier New"/>
+          <w:b/>
           <w:sz w:val="20"/>
           <w:szCs w:val="20"/>
         </w:rPr>
@@ -136,6 +2305,7 @@
       <w:r>
         <w:rPr>
           <w:rFonts w:ascii="Courier New" w:eastAsia="Times New Roman" w:hAnsi="Courier New" w:cs="Courier New"/>
+          <w:b/>
           <w:sz w:val="20"/>
           <w:szCs w:val="20"/>
         </w:rPr>
@@ -145,6 +2315,7 @@
       <w:r>
         <w:rPr>
           <w:rFonts w:ascii="Courier New" w:eastAsia="Times New Roman" w:hAnsi="Courier New" w:cs="Courier New"/>
+          <w:b/>
           <w:sz w:val="20"/>
           <w:szCs w:val="20"/>
         </w:rPr>
@@ -174,6 +2345,7 @@
         <w:spacing w:after="0" w:line="240" w:lineRule="auto"/>
         <w:rPr>
           <w:rFonts w:ascii="Courier New" w:eastAsia="Times New Roman" w:hAnsi="Courier New" w:cs="Courier New"/>
+          <w:b/>
           <w:sz w:val="20"/>
           <w:szCs w:val="20"/>
         </w:rPr>
@@ -181,6 +2353,7 @@
       <w:r>
         <w:rPr>
           <w:rFonts w:ascii="Courier New" w:eastAsia="Times New Roman" w:hAnsi="Courier New" w:cs="Courier New"/>
+          <w:b/>
           <w:sz w:val="20"/>
           <w:szCs w:val="20"/>
         </w:rPr>
@@ -191,6 +2364,7 @@
       <w:r>
         <w:rPr>
           <w:rFonts w:ascii="Courier New" w:eastAsia="Times New Roman" w:hAnsi="Courier New" w:cs="Courier New"/>
+          <w:b/>
           <w:sz w:val="20"/>
           <w:szCs w:val="20"/>
         </w:rPr>
@@ -201,6 +2375,7 @@
       <w:r>
         <w:rPr>
           <w:rFonts w:ascii="Courier New" w:eastAsia="Times New Roman" w:hAnsi="Courier New" w:cs="Courier New"/>
+          <w:b/>
           <w:sz w:val="20"/>
           <w:szCs w:val="20"/>
         </w:rPr>
@@ -230,6 +2405,7 @@
         <w:spacing w:after="0" w:line="240" w:lineRule="auto"/>
         <w:rPr>
           <w:rFonts w:ascii="Courier New" w:eastAsia="Times New Roman" w:hAnsi="Courier New" w:cs="Courier New"/>
+          <w:b/>
           <w:sz w:val="20"/>
           <w:szCs w:val="20"/>
         </w:rPr>
@@ -237,6 +2413,7 @@
       <w:r>
         <w:rPr>
           <w:rFonts w:ascii="Courier New" w:eastAsia="Times New Roman" w:hAnsi="Courier New" w:cs="Courier New"/>
+          <w:b/>
           <w:sz w:val="20"/>
           <w:szCs w:val="20"/>
         </w:rPr>
@@ -247,6 +2424,7 @@
       <w:r>
         <w:rPr>
           <w:rFonts w:ascii="Courier New" w:eastAsia="Times New Roman" w:hAnsi="Courier New" w:cs="Courier New"/>
+          <w:b/>
           <w:sz w:val="20"/>
           <w:szCs w:val="20"/>
         </w:rPr>
@@ -257,6 +2435,7 @@
       <w:r>
         <w:rPr>
           <w:rFonts w:ascii="Courier New" w:eastAsia="Times New Roman" w:hAnsi="Courier New" w:cs="Courier New"/>
+          <w:b/>
           <w:sz w:val="20"/>
           <w:szCs w:val="20"/>
         </w:rPr>
@@ -286,6 +2465,7 @@
         <w:spacing w:after="0" w:line="240" w:lineRule="auto"/>
         <w:rPr>
           <w:rFonts w:ascii="Courier New" w:eastAsia="Times New Roman" w:hAnsi="Courier New" w:cs="Courier New"/>
+          <w:b/>
           <w:sz w:val="20"/>
           <w:szCs w:val="20"/>
         </w:rPr>
@@ -293,6 +2473,7 @@
       <w:r>
         <w:rPr>
           <w:rFonts w:ascii="Courier New" w:eastAsia="Times New Roman" w:hAnsi="Courier New" w:cs="Courier New"/>
+          <w:b/>
           <w:sz w:val="20"/>
           <w:szCs w:val="20"/>
         </w:rPr>
@@ -322,6 +2503,7 @@
         <w:spacing w:after="0" w:line="240" w:lineRule="auto"/>
         <w:rPr>
           <w:rFonts w:ascii="Courier New" w:eastAsia="Times New Roman" w:hAnsi="Courier New" w:cs="Courier New"/>
+          <w:b/>
           <w:sz w:val="20"/>
           <w:szCs w:val="20"/>
         </w:rPr>
@@ -329,6 +2511,7 @@
       <w:r>
         <w:rPr>
           <w:rFonts w:ascii="Courier New" w:eastAsia="Times New Roman" w:hAnsi="Courier New" w:cs="Courier New"/>
+          <w:b/>
           <w:sz w:val="20"/>
           <w:szCs w:val="20"/>
         </w:rPr>
@@ -339,6 +2522,7 @@
       <w:r>
         <w:rPr>
           <w:rFonts w:ascii="Courier New" w:eastAsia="Times New Roman" w:hAnsi="Courier New" w:cs="Courier New"/>
+          <w:b/>
           <w:sz w:val="20"/>
           <w:szCs w:val="20"/>
         </w:rPr>
@@ -348,6 +2532,7 @@
       <w:r>
         <w:rPr>
           <w:rFonts w:ascii="Courier New" w:eastAsia="Times New Roman" w:hAnsi="Courier New" w:cs="Courier New"/>
+          <w:b/>
           <w:sz w:val="20"/>
           <w:szCs w:val="20"/>
         </w:rPr>
@@ -357,6 +2542,7 @@
       <w:r>
         <w:rPr>
           <w:rFonts w:ascii="Courier New" w:eastAsia="Times New Roman" w:hAnsi="Courier New" w:cs="Courier New"/>
+          <w:b/>
           <w:sz w:val="20"/>
           <w:szCs w:val="20"/>
         </w:rPr>
@@ -386,6 +2572,7 @@
         <w:spacing w:after="0" w:line="240" w:lineRule="auto"/>
         <w:rPr>
           <w:rFonts w:ascii="Courier New" w:eastAsia="Times New Roman" w:hAnsi="Courier New" w:cs="Courier New"/>
+          <w:b/>
           <w:sz w:val="20"/>
           <w:szCs w:val="20"/>
         </w:rPr>
@@ -393,6 +2580,7 @@
       <w:r>
         <w:rPr>
           <w:rFonts w:ascii="Courier New" w:eastAsia="Times New Roman" w:hAnsi="Courier New" w:cs="Courier New"/>
+          <w:b/>
           <w:sz w:val="20"/>
           <w:szCs w:val="20"/>
         </w:rPr>
@@ -422,6 +2610,7 @@
         <w:spacing w:after="0" w:line="240" w:lineRule="auto"/>
         <w:rPr>
           <w:rFonts w:ascii="Courier New" w:eastAsia="Times New Roman" w:hAnsi="Courier New" w:cs="Courier New"/>
+          <w:b/>
           <w:sz w:val="20"/>
           <w:szCs w:val="20"/>
         </w:rPr>
@@ -429,6 +2618,7 @@
       <w:r>
         <w:rPr>
           <w:rFonts w:ascii="Courier New" w:eastAsia="Times New Roman" w:hAnsi="Courier New" w:cs="Courier New"/>
+          <w:b/>
           <w:sz w:val="20"/>
           <w:szCs w:val="20"/>
         </w:rPr>
@@ -458,6 +2648,7 @@
         <w:spacing w:after="0" w:line="240" w:lineRule="auto"/>
         <w:rPr>
           <w:rFonts w:ascii="Courier New" w:eastAsia="Times New Roman" w:hAnsi="Courier New" w:cs="Courier New"/>
+          <w:b/>
           <w:sz w:val="20"/>
           <w:szCs w:val="20"/>
         </w:rPr>
@@ -465,12 +2656,15 @@
       <w:r>
         <w:rPr>
           <w:rFonts w:ascii="Courier New" w:eastAsia="Times New Roman" w:hAnsi="Courier New" w:cs="Courier New"/>
+          <w:b/>
           <w:sz w:val="20"/>
           <w:szCs w:val="20"/>
         </w:rPr>
         <w:t xml:space="preserve">    }</w:t>
       </w:r>
     </w:p>
+    <w:bookmarkEnd w:id="6"/>
+    <w:bookmarkEnd w:id="7"/>
     <w:p>
       <w:pPr>
         <w:tabs>
@@ -498,6 +2692,794 @@
           <w:szCs w:val="20"/>
         </w:rPr>
       </w:pPr>
+    </w:p>
+    <w:p>
+      <w:pPr>
+        <w:tabs>
+          <w:tab w:val="left" w:pos="916"/>
+          <w:tab w:val="left" w:pos="1832"/>
+          <w:tab w:val="left" w:pos="2748"/>
+          <w:tab w:val="left" w:pos="3664"/>
+          <w:tab w:val="left" w:pos="4580"/>
+          <w:tab w:val="left" w:pos="5496"/>
+          <w:tab w:val="left" w:pos="6412"/>
+          <w:tab w:val="left" w:pos="7328"/>
+          <w:tab w:val="left" w:pos="8244"/>
+          <w:tab w:val="left" w:pos="9160"/>
+          <w:tab w:val="left" w:pos="10076"/>
+          <w:tab w:val="left" w:pos="10992"/>
+          <w:tab w:val="left" w:pos="11908"/>
+          <w:tab w:val="left" w:pos="12824"/>
+          <w:tab w:val="left" w:pos="13740"/>
+          <w:tab w:val="left" w:pos="14656"/>
+        </w:tabs>
+        <w:spacing w:after="0" w:line="240" w:lineRule="auto"/>
+        <w:rPr>
+          <w:rFonts w:ascii="Courier New" w:eastAsia="Times New Roman" w:hAnsi="Courier New" w:cs="Courier New"/>
+          <w:sz w:val="20"/>
+          <w:szCs w:val="20"/>
+        </w:rPr>
+      </w:pPr>
+      <w:proofErr w:type="spellStart"/>
+      <w:r>
+        <w:rPr>
+          <w:rFonts w:ascii="Courier New" w:eastAsia="Times New Roman" w:hAnsi="Courier New" w:cs="Courier New"/>
+          <w:sz w:val="20"/>
+          <w:szCs w:val="20"/>
+        </w:rPr>
+        <w:t>Ans</w:t>
+      </w:r>
+      <w:proofErr w:type="spellEnd"/>
+      <w:r>
+        <w:rPr>
+          <w:rFonts w:ascii="Courier New" w:eastAsia="Times New Roman" w:hAnsi="Courier New" w:cs="Courier New"/>
+          <w:sz w:val="20"/>
+          <w:szCs w:val="20"/>
+        </w:rPr>
+        <w:t>:-</w:t>
+      </w:r>
+    </w:p>
+    <w:p>
+      <w:pPr>
+        <w:autoSpaceDE w:val="0"/>
+        <w:autoSpaceDN w:val="0"/>
+        <w:adjustRightInd w:val="0"/>
+        <w:spacing w:after="0" w:line="240" w:lineRule="auto"/>
+        <w:rPr>
+          <w:rFonts w:ascii="Consolas" w:hAnsi="Consolas" w:cs="Consolas"/>
+          <w:color w:val="000000"/>
+        </w:rPr>
+      </w:pPr>
+      <w:r>
+        <w:rPr>
+          <w:rFonts w:ascii="Consolas" w:hAnsi="Consolas" w:cs="Consolas"/>
+          <w:color w:val="000000"/>
+        </w:rPr>
+        <w:t xml:space="preserve">        </w:t>
+      </w:r>
+      <w:proofErr w:type="gramStart"/>
+      <w:r>
+        <w:rPr>
+          <w:rFonts w:ascii="Consolas" w:hAnsi="Consolas" w:cs="Consolas"/>
+          <w:color w:val="0000FF"/>
+        </w:rPr>
+        <w:t>private</w:t>
+      </w:r>
+      <w:proofErr w:type="gramEnd"/>
+      <w:r>
+        <w:rPr>
+          <w:rFonts w:ascii="Consolas" w:hAnsi="Consolas" w:cs="Consolas"/>
+          <w:color w:val="000000"/>
+        </w:rPr>
+        <w:t xml:space="preserve"> </w:t>
+      </w:r>
+      <w:r>
+        <w:rPr>
+          <w:rFonts w:ascii="Consolas" w:hAnsi="Consolas" w:cs="Consolas"/>
+          <w:color w:val="0000FF"/>
+        </w:rPr>
+        <w:t>static</w:t>
+      </w:r>
+      <w:r>
+        <w:rPr>
+          <w:rFonts w:ascii="Consolas" w:hAnsi="Consolas" w:cs="Consolas"/>
+          <w:color w:val="000000"/>
+        </w:rPr>
+        <w:t xml:space="preserve"> </w:t>
+      </w:r>
+      <w:r>
+        <w:rPr>
+          <w:rFonts w:ascii="Consolas" w:hAnsi="Consolas" w:cs="Consolas"/>
+          <w:color w:val="0000FF"/>
+        </w:rPr>
+        <w:t>void</w:t>
+      </w:r>
+      <w:r>
+        <w:rPr>
+          <w:rFonts w:ascii="Consolas" w:hAnsi="Consolas" w:cs="Consolas"/>
+          <w:color w:val="000000"/>
+        </w:rPr>
+        <w:t xml:space="preserve"> Test()</w:t>
+      </w:r>
+    </w:p>
+    <w:p>
+      <w:pPr>
+        <w:autoSpaceDE w:val="0"/>
+        <w:autoSpaceDN w:val="0"/>
+        <w:adjustRightInd w:val="0"/>
+        <w:spacing w:after="0" w:line="240" w:lineRule="auto"/>
+        <w:rPr>
+          <w:rFonts w:ascii="Consolas" w:hAnsi="Consolas" w:cs="Consolas"/>
+          <w:color w:val="000000"/>
+        </w:rPr>
+      </w:pPr>
+      <w:r>
+        <w:rPr>
+          <w:rFonts w:ascii="Consolas" w:hAnsi="Consolas" w:cs="Consolas"/>
+          <w:color w:val="000000"/>
+        </w:rPr>
+        <w:t xml:space="preserve">        {</w:t>
+      </w:r>
+    </w:p>
+    <w:p>
+      <w:pPr>
+        <w:autoSpaceDE w:val="0"/>
+        <w:autoSpaceDN w:val="0"/>
+        <w:adjustRightInd w:val="0"/>
+        <w:spacing w:after="0" w:line="240" w:lineRule="auto"/>
+        <w:rPr>
+          <w:rFonts w:ascii="Consolas" w:hAnsi="Consolas" w:cs="Consolas"/>
+          <w:color w:val="000000"/>
+        </w:rPr>
+      </w:pPr>
+      <w:r>
+        <w:rPr>
+          <w:rFonts w:ascii="Consolas" w:hAnsi="Consolas" w:cs="Consolas"/>
+          <w:color w:val="000000"/>
+        </w:rPr>
+        <w:t xml:space="preserve">            </w:t>
+      </w:r>
+      <w:proofErr w:type="spellStart"/>
+      <w:proofErr w:type="gramStart"/>
+      <w:r>
+        <w:rPr>
+          <w:rFonts w:ascii="Consolas" w:hAnsi="Consolas" w:cs="Consolas"/>
+          <w:color w:val="0000FF"/>
+        </w:rPr>
+        <w:t>int</w:t>
+      </w:r>
+      <w:proofErr w:type="spellEnd"/>
+      <w:proofErr w:type="gramEnd"/>
+      <w:r>
+        <w:rPr>
+          <w:rFonts w:ascii="Consolas" w:hAnsi="Consolas" w:cs="Consolas"/>
+          <w:color w:val="000000"/>
+        </w:rPr>
+        <w:t xml:space="preserve"> a = 10;</w:t>
+      </w:r>
+    </w:p>
+    <w:p>
+      <w:pPr>
+        <w:autoSpaceDE w:val="0"/>
+        <w:autoSpaceDN w:val="0"/>
+        <w:adjustRightInd w:val="0"/>
+        <w:spacing w:after="0" w:line="240" w:lineRule="auto"/>
+        <w:rPr>
+          <w:rFonts w:ascii="Consolas" w:hAnsi="Consolas" w:cs="Consolas"/>
+          <w:color w:val="000000"/>
+        </w:rPr>
+      </w:pPr>
+      <w:r>
+        <w:rPr>
+          <w:rFonts w:ascii="Consolas" w:hAnsi="Consolas" w:cs="Consolas"/>
+          <w:color w:val="000000"/>
+        </w:rPr>
+        <w:t xml:space="preserve">            </w:t>
+      </w:r>
+      <w:proofErr w:type="spellStart"/>
+      <w:proofErr w:type="gramStart"/>
+      <w:r>
+        <w:rPr>
+          <w:rFonts w:ascii="Consolas" w:hAnsi="Consolas" w:cs="Consolas"/>
+          <w:color w:val="0000FF"/>
+        </w:rPr>
+        <w:t>int</w:t>
+      </w:r>
+      <w:proofErr w:type="spellEnd"/>
+      <w:proofErr w:type="gramEnd"/>
+      <w:r>
+        <w:rPr>
+          <w:rFonts w:ascii="Consolas" w:hAnsi="Consolas" w:cs="Consolas"/>
+          <w:color w:val="000000"/>
+        </w:rPr>
+        <w:t xml:space="preserve"> b = 20;</w:t>
+      </w:r>
+    </w:p>
+    <w:p>
+      <w:pPr>
+        <w:autoSpaceDE w:val="0"/>
+        <w:autoSpaceDN w:val="0"/>
+        <w:adjustRightInd w:val="0"/>
+        <w:spacing w:after="0" w:line="240" w:lineRule="auto"/>
+        <w:rPr>
+          <w:rFonts w:ascii="Consolas" w:hAnsi="Consolas" w:cs="Consolas"/>
+          <w:color w:val="000000"/>
+        </w:rPr>
+      </w:pPr>
+      <w:r>
+        <w:rPr>
+          <w:rFonts w:ascii="Consolas" w:hAnsi="Consolas" w:cs="Consolas"/>
+          <w:color w:val="000000"/>
+        </w:rPr>
+        <w:t xml:space="preserve">            </w:t>
+      </w:r>
+      <w:r>
+        <w:rPr>
+          <w:rFonts w:ascii="Consolas" w:hAnsi="Consolas" w:cs="Consolas"/>
+          <w:color w:val="008000"/>
+        </w:rPr>
+        <w:t>// call a function here</w:t>
+      </w:r>
+    </w:p>
+    <w:p>
+      <w:pPr>
+        <w:autoSpaceDE w:val="0"/>
+        <w:autoSpaceDN w:val="0"/>
+        <w:adjustRightInd w:val="0"/>
+        <w:spacing w:after="0" w:line="240" w:lineRule="auto"/>
+        <w:rPr>
+          <w:rFonts w:ascii="Consolas" w:hAnsi="Consolas" w:cs="Consolas"/>
+          <w:color w:val="000000"/>
+        </w:rPr>
+      </w:pPr>
+      <w:r>
+        <w:rPr>
+          <w:rFonts w:ascii="Consolas" w:hAnsi="Consolas" w:cs="Consolas"/>
+          <w:color w:val="000000"/>
+        </w:rPr>
+        <w:t xml:space="preserve">            </w:t>
+      </w:r>
+      <w:proofErr w:type="spellStart"/>
+      <w:proofErr w:type="gramStart"/>
+      <w:r>
+        <w:rPr>
+          <w:rFonts w:ascii="Consolas" w:hAnsi="Consolas" w:cs="Consolas"/>
+          <w:color w:val="0000FF"/>
+        </w:rPr>
+        <w:t>int</w:t>
+      </w:r>
+      <w:proofErr w:type="spellEnd"/>
+      <w:proofErr w:type="gramEnd"/>
+      <w:r>
+        <w:rPr>
+          <w:rFonts w:ascii="Consolas" w:hAnsi="Consolas" w:cs="Consolas"/>
+          <w:color w:val="000000"/>
+        </w:rPr>
+        <w:t xml:space="preserve"> c = </w:t>
+      </w:r>
+      <w:proofErr w:type="spellStart"/>
+      <w:r>
+        <w:rPr>
+          <w:rFonts w:ascii="Consolas" w:hAnsi="Consolas" w:cs="Consolas"/>
+          <w:color w:val="000000"/>
+        </w:rPr>
+        <w:t>SwapAndMultiply</w:t>
+      </w:r>
+      <w:proofErr w:type="spellEnd"/>
+      <w:r>
+        <w:rPr>
+          <w:rFonts w:ascii="Consolas" w:hAnsi="Consolas" w:cs="Consolas"/>
+          <w:color w:val="000000"/>
+        </w:rPr>
+        <w:t>(</w:t>
+      </w:r>
+      <w:r>
+        <w:rPr>
+          <w:rFonts w:ascii="Consolas" w:hAnsi="Consolas" w:cs="Consolas"/>
+          <w:color w:val="0000FF"/>
+        </w:rPr>
+        <w:t>ref</w:t>
+      </w:r>
+      <w:r>
+        <w:rPr>
+          <w:rFonts w:ascii="Consolas" w:hAnsi="Consolas" w:cs="Consolas"/>
+          <w:color w:val="000000"/>
+        </w:rPr>
+        <w:t xml:space="preserve"> a, </w:t>
+      </w:r>
+      <w:r>
+        <w:rPr>
+          <w:rFonts w:ascii="Consolas" w:hAnsi="Consolas" w:cs="Consolas"/>
+          <w:color w:val="0000FF"/>
+        </w:rPr>
+        <w:t>ref</w:t>
+      </w:r>
+      <w:r>
+        <w:rPr>
+          <w:rFonts w:ascii="Consolas" w:hAnsi="Consolas" w:cs="Consolas"/>
+          <w:color w:val="000000"/>
+        </w:rPr>
+        <w:t xml:space="preserve"> b);</w:t>
+      </w:r>
+    </w:p>
+    <w:p>
+      <w:pPr>
+        <w:autoSpaceDE w:val="0"/>
+        <w:autoSpaceDN w:val="0"/>
+        <w:adjustRightInd w:val="0"/>
+        <w:spacing w:after="0" w:line="240" w:lineRule="auto"/>
+        <w:rPr>
+          <w:rFonts w:ascii="Consolas" w:hAnsi="Consolas" w:cs="Consolas"/>
+          <w:color w:val="000000"/>
+        </w:rPr>
+      </w:pPr>
+      <w:r>
+        <w:rPr>
+          <w:rFonts w:ascii="Consolas" w:hAnsi="Consolas" w:cs="Consolas"/>
+          <w:color w:val="000000"/>
+        </w:rPr>
+        <w:t xml:space="preserve">            </w:t>
+      </w:r>
+      <w:proofErr w:type="spellStart"/>
+      <w:proofErr w:type="gramStart"/>
+      <w:r>
+        <w:rPr>
+          <w:rFonts w:ascii="Consolas" w:hAnsi="Consolas" w:cs="Consolas"/>
+          <w:color w:val="000000"/>
+        </w:rPr>
+        <w:t>Console.Write</w:t>
+      </w:r>
+      <w:proofErr w:type="spellEnd"/>
+      <w:r>
+        <w:rPr>
+          <w:rFonts w:ascii="Consolas" w:hAnsi="Consolas" w:cs="Consolas"/>
+          <w:color w:val="000000"/>
+        </w:rPr>
+        <w:t>(</w:t>
+      </w:r>
+      <w:proofErr w:type="gramEnd"/>
+      <w:r>
+        <w:rPr>
+          <w:rFonts w:ascii="Consolas" w:hAnsi="Consolas" w:cs="Consolas"/>
+          <w:color w:val="A31515"/>
+        </w:rPr>
+        <w:t xml:space="preserve">$"a = </w:t>
+      </w:r>
+      <w:r>
+        <w:rPr>
+          <w:rFonts w:ascii="Consolas" w:hAnsi="Consolas" w:cs="Consolas"/>
+          <w:color w:val="000000"/>
+        </w:rPr>
+        <w:t>{a}</w:t>
+      </w:r>
+      <w:r>
+        <w:rPr>
+          <w:rFonts w:ascii="Consolas" w:hAnsi="Consolas" w:cs="Consolas"/>
+          <w:color w:val="A31515"/>
+        </w:rPr>
+        <w:t xml:space="preserve"> and b = </w:t>
+      </w:r>
+      <w:r>
+        <w:rPr>
+          <w:rFonts w:ascii="Consolas" w:hAnsi="Consolas" w:cs="Consolas"/>
+          <w:color w:val="000000"/>
+        </w:rPr>
+        <w:t>{b}</w:t>
+      </w:r>
+      <w:r>
+        <w:rPr>
+          <w:rFonts w:ascii="Consolas" w:hAnsi="Consolas" w:cs="Consolas"/>
+          <w:color w:val="A31515"/>
+        </w:rPr>
+        <w:t xml:space="preserve"> and c = </w:t>
+      </w:r>
+      <w:r>
+        <w:rPr>
+          <w:rFonts w:ascii="Consolas" w:hAnsi="Consolas" w:cs="Consolas"/>
+          <w:color w:val="000000"/>
+        </w:rPr>
+        <w:t>{c}</w:t>
+      </w:r>
+      <w:r>
+        <w:rPr>
+          <w:rFonts w:ascii="Consolas" w:hAnsi="Consolas" w:cs="Consolas"/>
+          <w:color w:val="A31515"/>
+        </w:rPr>
+        <w:t>"</w:t>
+      </w:r>
+      <w:r>
+        <w:rPr>
+          <w:rFonts w:ascii="Consolas" w:hAnsi="Consolas" w:cs="Consolas"/>
+          <w:color w:val="000000"/>
+        </w:rPr>
+        <w:t>);</w:t>
+      </w:r>
+    </w:p>
+    <w:p>
+      <w:pPr>
+        <w:autoSpaceDE w:val="0"/>
+        <w:autoSpaceDN w:val="0"/>
+        <w:adjustRightInd w:val="0"/>
+        <w:spacing w:after="0" w:line="240" w:lineRule="auto"/>
+        <w:rPr>
+          <w:rFonts w:ascii="Consolas" w:hAnsi="Consolas" w:cs="Consolas"/>
+          <w:color w:val="000000"/>
+        </w:rPr>
+      </w:pPr>
+      <w:r>
+        <w:rPr>
+          <w:rFonts w:ascii="Consolas" w:hAnsi="Consolas" w:cs="Consolas"/>
+          <w:color w:val="000000"/>
+        </w:rPr>
+        <w:t xml:space="preserve">            </w:t>
+      </w:r>
+      <w:r>
+        <w:rPr>
+          <w:rFonts w:ascii="Consolas" w:hAnsi="Consolas" w:cs="Consolas"/>
+          <w:color w:val="008000"/>
+        </w:rPr>
+        <w:t>// which should print a = 20 and b = 10 and c = 200</w:t>
+      </w:r>
+    </w:p>
+    <w:p>
+      <w:pPr>
+        <w:autoSpaceDE w:val="0"/>
+        <w:autoSpaceDN w:val="0"/>
+        <w:adjustRightInd w:val="0"/>
+        <w:spacing w:after="0" w:line="240" w:lineRule="auto"/>
+        <w:rPr>
+          <w:rFonts w:ascii="Consolas" w:hAnsi="Consolas" w:cs="Consolas"/>
+          <w:color w:val="000000"/>
+        </w:rPr>
+      </w:pPr>
+      <w:r>
+        <w:rPr>
+          <w:rFonts w:ascii="Consolas" w:hAnsi="Consolas" w:cs="Consolas"/>
+          <w:color w:val="000000"/>
+        </w:rPr>
+        <w:t xml:space="preserve">            </w:t>
+      </w:r>
+      <w:r>
+        <w:rPr>
+          <w:rFonts w:ascii="Consolas" w:hAnsi="Consolas" w:cs="Consolas"/>
+          <w:color w:val="008000"/>
+        </w:rPr>
+        <w:t>// c is the product of a and b</w:t>
+      </w:r>
+    </w:p>
+    <w:p>
+      <w:pPr>
+        <w:autoSpaceDE w:val="0"/>
+        <w:autoSpaceDN w:val="0"/>
+        <w:adjustRightInd w:val="0"/>
+        <w:spacing w:after="0" w:line="240" w:lineRule="auto"/>
+        <w:rPr>
+          <w:rFonts w:ascii="Consolas" w:hAnsi="Consolas" w:cs="Consolas"/>
+          <w:color w:val="000000"/>
+        </w:rPr>
+      </w:pPr>
+      <w:r>
+        <w:rPr>
+          <w:rFonts w:ascii="Consolas" w:hAnsi="Consolas" w:cs="Consolas"/>
+          <w:color w:val="000000"/>
+        </w:rPr>
+        <w:t xml:space="preserve">        }</w:t>
+      </w:r>
+    </w:p>
+    <w:p>
+      <w:pPr>
+        <w:autoSpaceDE w:val="0"/>
+        <w:autoSpaceDN w:val="0"/>
+        <w:adjustRightInd w:val="0"/>
+        <w:spacing w:after="0" w:line="240" w:lineRule="auto"/>
+        <w:rPr>
+          <w:rFonts w:ascii="Consolas" w:hAnsi="Consolas" w:cs="Consolas"/>
+          <w:color w:val="000000"/>
+        </w:rPr>
+      </w:pPr>
+    </w:p>
+    <w:p>
+      <w:pPr>
+        <w:autoSpaceDE w:val="0"/>
+        <w:autoSpaceDN w:val="0"/>
+        <w:adjustRightInd w:val="0"/>
+        <w:spacing w:after="0" w:line="240" w:lineRule="auto"/>
+        <w:rPr>
+          <w:rFonts w:ascii="Consolas" w:hAnsi="Consolas" w:cs="Consolas"/>
+          <w:color w:val="000000"/>
+        </w:rPr>
+      </w:pPr>
+      <w:r>
+        <w:rPr>
+          <w:rFonts w:ascii="Consolas" w:hAnsi="Consolas" w:cs="Consolas"/>
+          <w:color w:val="000000"/>
+        </w:rPr>
+        <w:t xml:space="preserve">        </w:t>
+      </w:r>
+      <w:proofErr w:type="gramStart"/>
+      <w:r>
+        <w:rPr>
+          <w:rFonts w:ascii="Consolas" w:hAnsi="Consolas" w:cs="Consolas"/>
+          <w:color w:val="0000FF"/>
+        </w:rPr>
+        <w:t>private</w:t>
+      </w:r>
+      <w:proofErr w:type="gramEnd"/>
+      <w:r>
+        <w:rPr>
+          <w:rFonts w:ascii="Consolas" w:hAnsi="Consolas" w:cs="Consolas"/>
+          <w:color w:val="000000"/>
+        </w:rPr>
+        <w:t xml:space="preserve"> </w:t>
+      </w:r>
+      <w:r>
+        <w:rPr>
+          <w:rFonts w:ascii="Consolas" w:hAnsi="Consolas" w:cs="Consolas"/>
+          <w:color w:val="0000FF"/>
+        </w:rPr>
+        <w:t>static</w:t>
+      </w:r>
+      <w:r>
+        <w:rPr>
+          <w:rFonts w:ascii="Consolas" w:hAnsi="Consolas" w:cs="Consolas"/>
+          <w:color w:val="000000"/>
+        </w:rPr>
+        <w:t xml:space="preserve"> </w:t>
+      </w:r>
+      <w:proofErr w:type="spellStart"/>
+      <w:r>
+        <w:rPr>
+          <w:rFonts w:ascii="Consolas" w:hAnsi="Consolas" w:cs="Consolas"/>
+          <w:color w:val="0000FF"/>
+        </w:rPr>
+        <w:t>int</w:t>
+      </w:r>
+      <w:proofErr w:type="spellEnd"/>
+      <w:r>
+        <w:rPr>
+          <w:rFonts w:ascii="Consolas" w:hAnsi="Consolas" w:cs="Consolas"/>
+          <w:color w:val="000000"/>
+        </w:rPr>
+        <w:t xml:space="preserve"> </w:t>
+      </w:r>
+      <w:proofErr w:type="spellStart"/>
+      <w:r>
+        <w:rPr>
+          <w:rFonts w:ascii="Consolas" w:hAnsi="Consolas" w:cs="Consolas"/>
+          <w:color w:val="000000"/>
+        </w:rPr>
+        <w:t>SwapAndMultiply</w:t>
+      </w:r>
+      <w:proofErr w:type="spellEnd"/>
+      <w:r>
+        <w:rPr>
+          <w:rFonts w:ascii="Consolas" w:hAnsi="Consolas" w:cs="Consolas"/>
+          <w:color w:val="000000"/>
+        </w:rPr>
+        <w:t>(</w:t>
+      </w:r>
+      <w:r>
+        <w:rPr>
+          <w:rFonts w:ascii="Consolas" w:hAnsi="Consolas" w:cs="Consolas"/>
+          <w:color w:val="0000FF"/>
+        </w:rPr>
+        <w:t>ref</w:t>
+      </w:r>
+      <w:r>
+        <w:rPr>
+          <w:rFonts w:ascii="Consolas" w:hAnsi="Consolas" w:cs="Consolas"/>
+          <w:color w:val="000000"/>
+        </w:rPr>
+        <w:t xml:space="preserve"> </w:t>
+      </w:r>
+      <w:proofErr w:type="spellStart"/>
+      <w:r>
+        <w:rPr>
+          <w:rFonts w:ascii="Consolas" w:hAnsi="Consolas" w:cs="Consolas"/>
+          <w:color w:val="0000FF"/>
+        </w:rPr>
+        <w:t>int</w:t>
+      </w:r>
+      <w:proofErr w:type="spellEnd"/>
+      <w:r>
+        <w:rPr>
+          <w:rFonts w:ascii="Consolas" w:hAnsi="Consolas" w:cs="Consolas"/>
+          <w:color w:val="000000"/>
+        </w:rPr>
+        <w:t xml:space="preserve"> a, </w:t>
+      </w:r>
+      <w:r>
+        <w:rPr>
+          <w:rFonts w:ascii="Consolas" w:hAnsi="Consolas" w:cs="Consolas"/>
+          <w:color w:val="0000FF"/>
+        </w:rPr>
+        <w:t>ref</w:t>
+      </w:r>
+      <w:r>
+        <w:rPr>
+          <w:rFonts w:ascii="Consolas" w:hAnsi="Consolas" w:cs="Consolas"/>
+          <w:color w:val="000000"/>
+        </w:rPr>
+        <w:t xml:space="preserve"> </w:t>
+      </w:r>
+      <w:proofErr w:type="spellStart"/>
+      <w:r>
+        <w:rPr>
+          <w:rFonts w:ascii="Consolas" w:hAnsi="Consolas" w:cs="Consolas"/>
+          <w:color w:val="0000FF"/>
+        </w:rPr>
+        <w:t>int</w:t>
+      </w:r>
+      <w:proofErr w:type="spellEnd"/>
+      <w:r>
+        <w:rPr>
+          <w:rFonts w:ascii="Consolas" w:hAnsi="Consolas" w:cs="Consolas"/>
+          <w:color w:val="000000"/>
+        </w:rPr>
+        <w:t xml:space="preserve"> b)</w:t>
+      </w:r>
+    </w:p>
+    <w:p>
+      <w:pPr>
+        <w:autoSpaceDE w:val="0"/>
+        <w:autoSpaceDN w:val="0"/>
+        <w:adjustRightInd w:val="0"/>
+        <w:spacing w:after="0" w:line="240" w:lineRule="auto"/>
+        <w:rPr>
+          <w:rFonts w:ascii="Consolas" w:hAnsi="Consolas" w:cs="Consolas"/>
+          <w:color w:val="000000"/>
+        </w:rPr>
+      </w:pPr>
+      <w:r>
+        <w:rPr>
+          <w:rFonts w:ascii="Consolas" w:hAnsi="Consolas" w:cs="Consolas"/>
+          <w:color w:val="000000"/>
+        </w:rPr>
+        <w:t xml:space="preserve">        {</w:t>
+      </w:r>
+    </w:p>
+    <w:p>
+      <w:pPr>
+        <w:autoSpaceDE w:val="0"/>
+        <w:autoSpaceDN w:val="0"/>
+        <w:adjustRightInd w:val="0"/>
+        <w:spacing w:after="0" w:line="240" w:lineRule="auto"/>
+        <w:rPr>
+          <w:rFonts w:ascii="Consolas" w:hAnsi="Consolas" w:cs="Consolas"/>
+          <w:color w:val="000000"/>
+        </w:rPr>
+      </w:pPr>
+      <w:r>
+        <w:rPr>
+          <w:rFonts w:ascii="Consolas" w:hAnsi="Consolas" w:cs="Consolas"/>
+          <w:color w:val="000000"/>
+        </w:rPr>
+        <w:t xml:space="preserve">            </w:t>
+      </w:r>
+      <w:proofErr w:type="spellStart"/>
+      <w:proofErr w:type="gramStart"/>
+      <w:r>
+        <w:rPr>
+          <w:rFonts w:ascii="Consolas" w:hAnsi="Consolas" w:cs="Consolas"/>
+          <w:color w:val="0000FF"/>
+        </w:rPr>
+        <w:t>var</w:t>
+      </w:r>
+      <w:proofErr w:type="spellEnd"/>
+      <w:proofErr w:type="gramEnd"/>
+      <w:r>
+        <w:rPr>
+          <w:rFonts w:ascii="Consolas" w:hAnsi="Consolas" w:cs="Consolas"/>
+          <w:color w:val="000000"/>
+        </w:rPr>
+        <w:t xml:space="preserve"> temp = a;</w:t>
+      </w:r>
+    </w:p>
+    <w:p>
+      <w:pPr>
+        <w:autoSpaceDE w:val="0"/>
+        <w:autoSpaceDN w:val="0"/>
+        <w:adjustRightInd w:val="0"/>
+        <w:spacing w:after="0" w:line="240" w:lineRule="auto"/>
+        <w:rPr>
+          <w:rFonts w:ascii="Consolas" w:hAnsi="Consolas" w:cs="Consolas"/>
+          <w:color w:val="000000"/>
+        </w:rPr>
+      </w:pPr>
+      <w:r>
+        <w:rPr>
+          <w:rFonts w:ascii="Consolas" w:hAnsi="Consolas" w:cs="Consolas"/>
+          <w:color w:val="000000"/>
+        </w:rPr>
+        <w:t xml:space="preserve">            a = b;</w:t>
+      </w:r>
+    </w:p>
+    <w:p>
+      <w:pPr>
+        <w:autoSpaceDE w:val="0"/>
+        <w:autoSpaceDN w:val="0"/>
+        <w:adjustRightInd w:val="0"/>
+        <w:spacing w:after="0" w:line="240" w:lineRule="auto"/>
+        <w:rPr>
+          <w:rFonts w:ascii="Consolas" w:hAnsi="Consolas" w:cs="Consolas"/>
+          <w:color w:val="000000"/>
+        </w:rPr>
+      </w:pPr>
+      <w:r>
+        <w:rPr>
+          <w:rFonts w:ascii="Consolas" w:hAnsi="Consolas" w:cs="Consolas"/>
+          <w:color w:val="000000"/>
+        </w:rPr>
+        <w:t xml:space="preserve">            b = temp;</w:t>
+      </w:r>
+    </w:p>
+    <w:p>
+      <w:pPr>
+        <w:autoSpaceDE w:val="0"/>
+        <w:autoSpaceDN w:val="0"/>
+        <w:adjustRightInd w:val="0"/>
+        <w:spacing w:after="0" w:line="240" w:lineRule="auto"/>
+        <w:rPr>
+          <w:rFonts w:ascii="Consolas" w:hAnsi="Consolas" w:cs="Consolas"/>
+          <w:color w:val="000000"/>
+        </w:rPr>
+      </w:pPr>
+      <w:r>
+        <w:rPr>
+          <w:rFonts w:ascii="Consolas" w:hAnsi="Consolas" w:cs="Consolas"/>
+          <w:color w:val="000000"/>
+        </w:rPr>
+        <w:t xml:space="preserve">            </w:t>
+      </w:r>
+      <w:proofErr w:type="gramStart"/>
+      <w:r>
+        <w:rPr>
+          <w:rFonts w:ascii="Consolas" w:hAnsi="Consolas" w:cs="Consolas"/>
+          <w:color w:val="0000FF"/>
+        </w:rPr>
+        <w:t>return</w:t>
+      </w:r>
+      <w:proofErr w:type="gramEnd"/>
+      <w:r>
+        <w:rPr>
+          <w:rFonts w:ascii="Consolas" w:hAnsi="Consolas" w:cs="Consolas"/>
+          <w:color w:val="000000"/>
+        </w:rPr>
+        <w:t xml:space="preserve"> a * b;</w:t>
+      </w:r>
+    </w:p>
+    <w:p>
+      <w:pPr>
+        <w:tabs>
+          <w:tab w:val="left" w:pos="916"/>
+          <w:tab w:val="left" w:pos="1832"/>
+          <w:tab w:val="left" w:pos="2748"/>
+          <w:tab w:val="left" w:pos="3664"/>
+          <w:tab w:val="left" w:pos="4580"/>
+          <w:tab w:val="left" w:pos="5496"/>
+          <w:tab w:val="left" w:pos="6412"/>
+          <w:tab w:val="left" w:pos="7328"/>
+          <w:tab w:val="left" w:pos="8244"/>
+          <w:tab w:val="left" w:pos="9160"/>
+          <w:tab w:val="left" w:pos="10076"/>
+          <w:tab w:val="left" w:pos="10992"/>
+          <w:tab w:val="left" w:pos="11908"/>
+          <w:tab w:val="left" w:pos="12824"/>
+          <w:tab w:val="left" w:pos="13740"/>
+          <w:tab w:val="left" w:pos="14656"/>
+        </w:tabs>
+        <w:spacing w:after="0" w:line="240" w:lineRule="auto"/>
+        <w:rPr>
+          <w:rFonts w:ascii="Courier New" w:eastAsia="Times New Roman" w:hAnsi="Courier New" w:cs="Courier New"/>
+        </w:rPr>
+      </w:pPr>
+      <w:r>
+        <w:rPr>
+          <w:rFonts w:ascii="Consolas" w:hAnsi="Consolas" w:cs="Consolas"/>
+          <w:color w:val="000000"/>
+        </w:rPr>
+        <w:t xml:space="preserve">        }</w:t>
+      </w:r>
     </w:p>
     <w:p>
       <w:pPr>
@@ -581,8 +3563,16 @@
           <w:tab w:val="left" w:pos="14656"/>
         </w:tabs>
         <w:spacing w:after="0" w:line="240" w:lineRule="auto"/>
-      </w:pPr>
-      <w:r>
+        <w:rPr>
+          <w:b/>
+        </w:rPr>
+      </w:pPr>
+      <w:bookmarkStart w:id="9" w:name="OLE_LINK11"/>
+      <w:bookmarkStart w:id="10" w:name="OLE_LINK12"/>
+      <w:r>
+        <w:rPr>
+          <w:b/>
+        </w:rPr>
         <w:t>What can you do to make the following work</w:t>
       </w:r>
     </w:p>
@@ -609,6 +3599,7 @@
         <w:spacing w:after="0" w:line="240" w:lineRule="auto"/>
         <w:rPr>
           <w:rFonts w:ascii="Courier New" w:eastAsia="Times New Roman" w:hAnsi="Courier New" w:cs="Courier New"/>
+          <w:b/>
           <w:sz w:val="20"/>
           <w:szCs w:val="20"/>
         </w:rPr>
@@ -625,6 +3616,7 @@
       <w:r>
         <w:rPr>
           <w:rFonts w:ascii="Courier New" w:eastAsia="Times New Roman" w:hAnsi="Courier New" w:cs="Courier New"/>
+          <w:b/>
           <w:sz w:val="20"/>
           <w:szCs w:val="20"/>
         </w:rPr>
@@ -634,6 +3626,7 @@
       <w:r>
         <w:rPr>
           <w:rFonts w:ascii="Courier New" w:eastAsia="Times New Roman" w:hAnsi="Courier New" w:cs="Courier New"/>
+          <w:b/>
           <w:sz w:val="20"/>
           <w:szCs w:val="20"/>
         </w:rPr>
@@ -643,6 +3636,7 @@
       <w:r>
         <w:rPr>
           <w:rFonts w:ascii="Courier New" w:eastAsia="Times New Roman" w:hAnsi="Courier New" w:cs="Courier New"/>
+          <w:b/>
           <w:sz w:val="20"/>
           <w:szCs w:val="20"/>
         </w:rPr>
@@ -652,6 +3646,7 @@
       <w:r>
         <w:rPr>
           <w:rFonts w:ascii="Courier New" w:eastAsia="Times New Roman" w:hAnsi="Courier New" w:cs="Courier New"/>
+          <w:b/>
           <w:sz w:val="20"/>
           <w:szCs w:val="20"/>
         </w:rPr>
@@ -681,6 +3676,7 @@
         <w:spacing w:after="0" w:line="240" w:lineRule="auto"/>
         <w:rPr>
           <w:rFonts w:ascii="Courier New" w:eastAsia="Times New Roman" w:hAnsi="Courier New" w:cs="Courier New"/>
+          <w:b/>
           <w:sz w:val="20"/>
           <w:szCs w:val="20"/>
         </w:rPr>
@@ -688,6 +3684,7 @@
       <w:r>
         <w:rPr>
           <w:rFonts w:ascii="Courier New" w:eastAsia="Times New Roman" w:hAnsi="Courier New" w:cs="Courier New"/>
+          <w:b/>
           <w:sz w:val="20"/>
           <w:szCs w:val="20"/>
         </w:rPr>
@@ -697,6 +3694,7 @@
       <w:r>
         <w:rPr>
           <w:rFonts w:ascii="Courier New" w:eastAsia="Times New Roman" w:hAnsi="Courier New" w:cs="Courier New"/>
+          <w:b/>
           <w:sz w:val="20"/>
           <w:szCs w:val="20"/>
         </w:rPr>
@@ -706,6 +3704,7 @@
       <w:r>
         <w:rPr>
           <w:rFonts w:ascii="Courier New" w:eastAsia="Times New Roman" w:hAnsi="Courier New" w:cs="Courier New"/>
+          <w:b/>
           <w:sz w:val="20"/>
           <w:szCs w:val="20"/>
         </w:rPr>
@@ -735,6 +3734,7 @@
         <w:spacing w:after="0" w:line="240" w:lineRule="auto"/>
         <w:rPr>
           <w:rFonts w:ascii="Courier New" w:eastAsia="Times New Roman" w:hAnsi="Courier New" w:cs="Courier New"/>
+          <w:b/>
           <w:sz w:val="20"/>
           <w:szCs w:val="20"/>
         </w:rPr>
@@ -742,6 +3742,7 @@
       <w:r>
         <w:rPr>
           <w:rFonts w:ascii="Courier New" w:eastAsia="Times New Roman" w:hAnsi="Courier New" w:cs="Courier New"/>
+          <w:b/>
           <w:sz w:val="20"/>
           <w:szCs w:val="20"/>
         </w:rPr>
@@ -751,6 +3752,7 @@
       <w:r>
         <w:rPr>
           <w:rFonts w:ascii="Courier New" w:eastAsia="Times New Roman" w:hAnsi="Courier New" w:cs="Courier New"/>
+          <w:b/>
           <w:sz w:val="20"/>
           <w:szCs w:val="20"/>
         </w:rPr>
@@ -760,6 +3762,7 @@
       <w:r>
         <w:rPr>
           <w:rFonts w:ascii="Courier New" w:eastAsia="Times New Roman" w:hAnsi="Courier New" w:cs="Courier New"/>
+          <w:b/>
           <w:sz w:val="20"/>
           <w:szCs w:val="20"/>
         </w:rPr>
@@ -769,6 +3772,7 @@
       <w:r>
         <w:rPr>
           <w:rFonts w:ascii="Courier New" w:eastAsia="Times New Roman" w:hAnsi="Courier New" w:cs="Courier New"/>
+          <w:b/>
           <w:sz w:val="20"/>
           <w:szCs w:val="20"/>
         </w:rPr>
@@ -778,6 +3782,7 @@
       <w:r>
         <w:rPr>
           <w:rFonts w:ascii="Courier New" w:eastAsia="Times New Roman" w:hAnsi="Courier New" w:cs="Courier New"/>
+          <w:b/>
           <w:sz w:val="20"/>
           <w:szCs w:val="20"/>
         </w:rPr>
@@ -807,6 +3812,7 @@
         <w:spacing w:after="0" w:line="240" w:lineRule="auto"/>
         <w:rPr>
           <w:rFonts w:ascii="Courier New" w:eastAsia="Times New Roman" w:hAnsi="Courier New" w:cs="Courier New"/>
+          <w:b/>
           <w:sz w:val="20"/>
           <w:szCs w:val="20"/>
         </w:rPr>
@@ -814,6 +3820,7 @@
       <w:r>
         <w:rPr>
           <w:rFonts w:ascii="Courier New" w:eastAsia="Times New Roman" w:hAnsi="Courier New" w:cs="Courier New"/>
+          <w:b/>
           <w:sz w:val="20"/>
           <w:szCs w:val="20"/>
         </w:rPr>
@@ -824,6 +3831,7 @@
       <w:r>
         <w:rPr>
           <w:rFonts w:ascii="Courier New" w:eastAsia="Times New Roman" w:hAnsi="Courier New" w:cs="Courier New"/>
+          <w:b/>
           <w:sz w:val="20"/>
           <w:szCs w:val="20"/>
         </w:rPr>
@@ -833,6 +3841,7 @@
       <w:r>
         <w:rPr>
           <w:rFonts w:ascii="Courier New" w:eastAsia="Times New Roman" w:hAnsi="Courier New" w:cs="Courier New"/>
+          <w:b/>
           <w:sz w:val="20"/>
           <w:szCs w:val="20"/>
         </w:rPr>
@@ -842,6 +3851,7 @@
       <w:r>
         <w:rPr>
           <w:rFonts w:ascii="Courier New" w:eastAsia="Times New Roman" w:hAnsi="Courier New" w:cs="Courier New"/>
+          <w:b/>
           <w:sz w:val="20"/>
           <w:szCs w:val="20"/>
         </w:rPr>
@@ -871,6 +3881,7 @@
         <w:spacing w:after="0" w:line="240" w:lineRule="auto"/>
         <w:rPr>
           <w:rFonts w:ascii="Courier New" w:eastAsia="Times New Roman" w:hAnsi="Courier New" w:cs="Courier New"/>
+          <w:b/>
           <w:sz w:val="20"/>
           <w:szCs w:val="20"/>
         </w:rPr>
@@ -878,6 +3889,7 @@
       <w:r>
         <w:rPr>
           <w:rFonts w:ascii="Courier New" w:eastAsia="Times New Roman" w:hAnsi="Courier New" w:cs="Courier New"/>
+          <w:b/>
           <w:sz w:val="20"/>
           <w:szCs w:val="20"/>
         </w:rPr>
@@ -907,6 +3919,7 @@
         <w:spacing w:after="0" w:line="240" w:lineRule="auto"/>
         <w:rPr>
           <w:rFonts w:ascii="Courier New" w:eastAsia="Times New Roman" w:hAnsi="Courier New" w:cs="Courier New"/>
+          <w:b/>
           <w:sz w:val="20"/>
           <w:szCs w:val="20"/>
         </w:rPr>
@@ -914,12 +3927,15 @@
       <w:r>
         <w:rPr>
           <w:rFonts w:ascii="Courier New" w:eastAsia="Times New Roman" w:hAnsi="Courier New" w:cs="Courier New"/>
+          <w:b/>
           <w:sz w:val="20"/>
           <w:szCs w:val="20"/>
         </w:rPr>
         <w:t xml:space="preserve">    }</w:t>
       </w:r>
     </w:p>
+    <w:bookmarkEnd w:id="9"/>
+    <w:bookmarkEnd w:id="10"/>
     <w:p>
       <w:pPr>
         <w:tabs>
@@ -947,6 +3963,24 @@
           <w:szCs w:val="20"/>
         </w:rPr>
       </w:pPr>
+      <w:proofErr w:type="spellStart"/>
+      <w:r>
+        <w:rPr>
+          <w:rFonts w:ascii="Courier New" w:eastAsia="Times New Roman" w:hAnsi="Courier New" w:cs="Courier New"/>
+          <w:sz w:val="20"/>
+          <w:szCs w:val="20"/>
+        </w:rPr>
+        <w:t>Ans</w:t>
+      </w:r>
+      <w:proofErr w:type="spellEnd"/>
+      <w:r>
+        <w:rPr>
+          <w:rFonts w:ascii="Courier New" w:eastAsia="Times New Roman" w:hAnsi="Courier New" w:cs="Courier New"/>
+          <w:sz w:val="20"/>
+          <w:szCs w:val="20"/>
+        </w:rPr>
+        <w:t xml:space="preserve">:- </w:t>
+      </w:r>
     </w:p>
     <w:p>
       <w:pPr>
@@ -978,6 +4012,11 @@
     </w:p>
     <w:p>
       <w:pPr>
+        <w:pStyle w:val="ListParagraph"/>
+        <w:numPr>
+          <w:ilvl w:val="0"/>
+          <w:numId w:val="3"/>
+        </w:numPr>
         <w:tabs>
           <w:tab w:val="left" w:pos="916"/>
           <w:tab w:val="left" w:pos="1832"/>
@@ -998,11 +4037,527 @@
         </w:tabs>
         <w:spacing w:after="0" w:line="240" w:lineRule="auto"/>
         <w:rPr>
-          <w:rFonts w:ascii="Courier New" w:eastAsia="Times New Roman" w:hAnsi="Courier New" w:cs="Courier New"/>
-          <w:sz w:val="20"/>
-          <w:szCs w:val="20"/>
-        </w:rPr>
-      </w:pPr>
+          <w:rFonts w:eastAsia="Times New Roman" w:cstheme="minorHAnsi"/>
+        </w:rPr>
+      </w:pPr>
+      <w:r>
+        <w:rPr>
+          <w:rFonts w:eastAsia="Times New Roman" w:cstheme="minorHAnsi"/>
+        </w:rPr>
+        <w:t xml:space="preserve">Add semi-colon at the end of </w:t>
+      </w:r>
+      <w:proofErr w:type="spellStart"/>
+      <w:r>
+        <w:rPr>
+          <w:rFonts w:eastAsia="Times New Roman" w:cstheme="minorHAnsi"/>
+        </w:rPr>
+        <w:t>Console.Write</w:t>
+      </w:r>
+      <w:proofErr w:type="spellEnd"/>
+      <w:r>
+        <w:rPr>
+          <w:rFonts w:eastAsia="Times New Roman" w:cstheme="minorHAnsi"/>
+        </w:rPr>
+        <w:t>() statement;</w:t>
+      </w:r>
+    </w:p>
+    <w:p>
+      <w:pPr>
+        <w:pStyle w:val="ListParagraph"/>
+        <w:numPr>
+          <w:ilvl w:val="0"/>
+          <w:numId w:val="3"/>
+        </w:numPr>
+        <w:tabs>
+          <w:tab w:val="left" w:pos="916"/>
+          <w:tab w:val="left" w:pos="1832"/>
+          <w:tab w:val="left" w:pos="2748"/>
+          <w:tab w:val="left" w:pos="3664"/>
+          <w:tab w:val="left" w:pos="4580"/>
+          <w:tab w:val="left" w:pos="5496"/>
+          <w:tab w:val="left" w:pos="6412"/>
+          <w:tab w:val="left" w:pos="7328"/>
+          <w:tab w:val="left" w:pos="8244"/>
+          <w:tab w:val="left" w:pos="9160"/>
+          <w:tab w:val="left" w:pos="10076"/>
+          <w:tab w:val="left" w:pos="10992"/>
+          <w:tab w:val="left" w:pos="11908"/>
+          <w:tab w:val="left" w:pos="12824"/>
+          <w:tab w:val="left" w:pos="13740"/>
+          <w:tab w:val="left" w:pos="14656"/>
+        </w:tabs>
+        <w:spacing w:after="0" w:line="240" w:lineRule="auto"/>
+        <w:rPr>
+          <w:rFonts w:eastAsia="Times New Roman" w:cstheme="minorHAnsi"/>
+        </w:rPr>
+      </w:pPr>
+      <w:r>
+        <w:rPr>
+          <w:rFonts w:eastAsia="Times New Roman" w:cstheme="minorHAnsi"/>
+        </w:rPr>
+        <w:t>Add extension method for palindrome as shown below</w:t>
+      </w:r>
+    </w:p>
+    <w:p>
+      <w:pPr>
+        <w:tabs>
+          <w:tab w:val="left" w:pos="916"/>
+          <w:tab w:val="left" w:pos="1832"/>
+          <w:tab w:val="left" w:pos="2748"/>
+          <w:tab w:val="left" w:pos="3664"/>
+          <w:tab w:val="left" w:pos="4580"/>
+          <w:tab w:val="left" w:pos="5496"/>
+          <w:tab w:val="left" w:pos="6412"/>
+          <w:tab w:val="left" w:pos="7328"/>
+          <w:tab w:val="left" w:pos="8244"/>
+          <w:tab w:val="left" w:pos="9160"/>
+          <w:tab w:val="left" w:pos="10076"/>
+          <w:tab w:val="left" w:pos="10992"/>
+          <w:tab w:val="left" w:pos="11908"/>
+          <w:tab w:val="left" w:pos="12824"/>
+          <w:tab w:val="left" w:pos="13740"/>
+          <w:tab w:val="left" w:pos="14656"/>
+        </w:tabs>
+        <w:spacing w:after="0" w:line="240" w:lineRule="auto"/>
+        <w:rPr>
+          <w:rFonts w:ascii="Courier New" w:eastAsia="Times New Roman" w:hAnsi="Courier New" w:cs="Courier New"/>
+        </w:rPr>
+      </w:pPr>
+    </w:p>
+    <w:p>
+      <w:pPr>
+        <w:autoSpaceDE w:val="0"/>
+        <w:autoSpaceDN w:val="0"/>
+        <w:adjustRightInd w:val="0"/>
+        <w:spacing w:after="0" w:line="240" w:lineRule="auto"/>
+        <w:rPr>
+          <w:rFonts w:ascii="Consolas" w:hAnsi="Consolas" w:cs="Consolas"/>
+          <w:color w:val="000000"/>
+        </w:rPr>
+      </w:pPr>
+      <w:r>
+        <w:rPr>
+          <w:rFonts w:ascii="Consolas" w:hAnsi="Consolas" w:cs="Consolas"/>
+          <w:color w:val="000000"/>
+        </w:rPr>
+        <w:t xml:space="preserve">    </w:t>
+      </w:r>
+      <w:proofErr w:type="gramStart"/>
+      <w:r>
+        <w:rPr>
+          <w:rFonts w:ascii="Consolas" w:hAnsi="Consolas" w:cs="Consolas"/>
+          <w:color w:val="0000FF"/>
+        </w:rPr>
+        <w:t>public</w:t>
+      </w:r>
+      <w:proofErr w:type="gramEnd"/>
+      <w:r>
+        <w:rPr>
+          <w:rFonts w:ascii="Consolas" w:hAnsi="Consolas" w:cs="Consolas"/>
+          <w:color w:val="000000"/>
+        </w:rPr>
+        <w:t xml:space="preserve"> </w:t>
+      </w:r>
+      <w:r>
+        <w:rPr>
+          <w:rFonts w:ascii="Consolas" w:hAnsi="Consolas" w:cs="Consolas"/>
+          <w:color w:val="0000FF"/>
+        </w:rPr>
+        <w:t>static</w:t>
+      </w:r>
+      <w:r>
+        <w:rPr>
+          <w:rFonts w:ascii="Consolas" w:hAnsi="Consolas" w:cs="Consolas"/>
+          <w:color w:val="000000"/>
+        </w:rPr>
+        <w:t xml:space="preserve"> </w:t>
+      </w:r>
+      <w:r>
+        <w:rPr>
+          <w:rFonts w:ascii="Consolas" w:hAnsi="Consolas" w:cs="Consolas"/>
+          <w:color w:val="0000FF"/>
+        </w:rPr>
+        <w:t>class</w:t>
+      </w:r>
+      <w:r>
+        <w:rPr>
+          <w:rFonts w:ascii="Consolas" w:hAnsi="Consolas" w:cs="Consolas"/>
+          <w:color w:val="000000"/>
+        </w:rPr>
+        <w:t xml:space="preserve"> </w:t>
+      </w:r>
+      <w:proofErr w:type="spellStart"/>
+      <w:r>
+        <w:rPr>
+          <w:rFonts w:ascii="Consolas" w:hAnsi="Consolas" w:cs="Consolas"/>
+          <w:color w:val="2B91AF"/>
+        </w:rPr>
+        <w:t>Palindrom</w:t>
+      </w:r>
+      <w:proofErr w:type="spellEnd"/>
+    </w:p>
+    <w:p>
+      <w:pPr>
+        <w:autoSpaceDE w:val="0"/>
+        <w:autoSpaceDN w:val="0"/>
+        <w:adjustRightInd w:val="0"/>
+        <w:spacing w:after="0" w:line="240" w:lineRule="auto"/>
+        <w:rPr>
+          <w:rFonts w:ascii="Consolas" w:hAnsi="Consolas" w:cs="Consolas"/>
+          <w:color w:val="000000"/>
+        </w:rPr>
+      </w:pPr>
+      <w:r>
+        <w:rPr>
+          <w:rFonts w:ascii="Consolas" w:hAnsi="Consolas" w:cs="Consolas"/>
+          <w:color w:val="000000"/>
+        </w:rPr>
+        <w:t xml:space="preserve">    {</w:t>
+      </w:r>
+    </w:p>
+    <w:p>
+      <w:pPr>
+        <w:autoSpaceDE w:val="0"/>
+        <w:autoSpaceDN w:val="0"/>
+        <w:adjustRightInd w:val="0"/>
+        <w:spacing w:after="0" w:line="240" w:lineRule="auto"/>
+        <w:rPr>
+          <w:rFonts w:ascii="Consolas" w:hAnsi="Consolas" w:cs="Consolas"/>
+          <w:color w:val="000000"/>
+        </w:rPr>
+      </w:pPr>
+      <w:r>
+        <w:rPr>
+          <w:rFonts w:ascii="Consolas" w:hAnsi="Consolas" w:cs="Consolas"/>
+          <w:color w:val="000000"/>
+        </w:rPr>
+        <w:t xml:space="preserve">        </w:t>
+      </w:r>
+      <w:proofErr w:type="gramStart"/>
+      <w:r>
+        <w:rPr>
+          <w:rFonts w:ascii="Consolas" w:hAnsi="Consolas" w:cs="Consolas"/>
+          <w:color w:val="0000FF"/>
+        </w:rPr>
+        <w:t>public</w:t>
+      </w:r>
+      <w:proofErr w:type="gramEnd"/>
+      <w:r>
+        <w:rPr>
+          <w:rFonts w:ascii="Consolas" w:hAnsi="Consolas" w:cs="Consolas"/>
+          <w:color w:val="000000"/>
+        </w:rPr>
+        <w:t xml:space="preserve"> </w:t>
+      </w:r>
+      <w:r>
+        <w:rPr>
+          <w:rFonts w:ascii="Consolas" w:hAnsi="Consolas" w:cs="Consolas"/>
+          <w:color w:val="0000FF"/>
+        </w:rPr>
+        <w:t>static</w:t>
+      </w:r>
+      <w:r>
+        <w:rPr>
+          <w:rFonts w:ascii="Consolas" w:hAnsi="Consolas" w:cs="Consolas"/>
+          <w:color w:val="000000"/>
+        </w:rPr>
+        <w:t xml:space="preserve"> </w:t>
+      </w:r>
+      <w:proofErr w:type="spellStart"/>
+      <w:r>
+        <w:rPr>
+          <w:rFonts w:ascii="Consolas" w:hAnsi="Consolas" w:cs="Consolas"/>
+          <w:color w:val="0000FF"/>
+        </w:rPr>
+        <w:t>bool</w:t>
+      </w:r>
+      <w:proofErr w:type="spellEnd"/>
+      <w:r>
+        <w:rPr>
+          <w:rFonts w:ascii="Consolas" w:hAnsi="Consolas" w:cs="Consolas"/>
+          <w:color w:val="000000"/>
+        </w:rPr>
+        <w:t xml:space="preserve"> </w:t>
+      </w:r>
+      <w:proofErr w:type="spellStart"/>
+      <w:r>
+        <w:rPr>
+          <w:rFonts w:ascii="Consolas" w:hAnsi="Consolas" w:cs="Consolas"/>
+          <w:color w:val="000000"/>
+        </w:rPr>
+        <w:t>IsPalindrome</w:t>
+      </w:r>
+      <w:proofErr w:type="spellEnd"/>
+      <w:r>
+        <w:rPr>
+          <w:rFonts w:ascii="Consolas" w:hAnsi="Consolas" w:cs="Consolas"/>
+          <w:color w:val="000000"/>
+        </w:rPr>
+        <w:t>(</w:t>
+      </w:r>
+      <w:r>
+        <w:rPr>
+          <w:rFonts w:ascii="Consolas" w:hAnsi="Consolas" w:cs="Consolas"/>
+          <w:color w:val="0000FF"/>
+        </w:rPr>
+        <w:t>this</w:t>
+      </w:r>
+      <w:r>
+        <w:rPr>
+          <w:rFonts w:ascii="Consolas" w:hAnsi="Consolas" w:cs="Consolas"/>
+          <w:color w:val="000000"/>
+        </w:rPr>
+        <w:t xml:space="preserve"> </w:t>
+      </w:r>
+      <w:r>
+        <w:rPr>
+          <w:rFonts w:ascii="Consolas" w:hAnsi="Consolas" w:cs="Consolas"/>
+          <w:color w:val="0000FF"/>
+        </w:rPr>
+        <w:t>string</w:t>
+      </w:r>
+      <w:r>
+        <w:rPr>
+          <w:rFonts w:ascii="Consolas" w:hAnsi="Consolas" w:cs="Consolas"/>
+          <w:color w:val="000000"/>
+        </w:rPr>
+        <w:t xml:space="preserve"> message)</w:t>
+      </w:r>
+    </w:p>
+    <w:p>
+      <w:pPr>
+        <w:autoSpaceDE w:val="0"/>
+        <w:autoSpaceDN w:val="0"/>
+        <w:adjustRightInd w:val="0"/>
+        <w:spacing w:after="0" w:line="240" w:lineRule="auto"/>
+        <w:rPr>
+          <w:rFonts w:ascii="Consolas" w:hAnsi="Consolas" w:cs="Consolas"/>
+          <w:color w:val="000000"/>
+        </w:rPr>
+      </w:pPr>
+      <w:r>
+        <w:rPr>
+          <w:rFonts w:ascii="Consolas" w:hAnsi="Consolas" w:cs="Consolas"/>
+          <w:color w:val="000000"/>
+        </w:rPr>
+        <w:t xml:space="preserve">        {</w:t>
+      </w:r>
+    </w:p>
+    <w:p>
+      <w:pPr>
+        <w:autoSpaceDE w:val="0"/>
+        <w:autoSpaceDN w:val="0"/>
+        <w:adjustRightInd w:val="0"/>
+        <w:spacing w:after="0" w:line="240" w:lineRule="auto"/>
+        <w:rPr>
+          <w:rFonts w:ascii="Consolas" w:hAnsi="Consolas" w:cs="Consolas"/>
+          <w:color w:val="000000"/>
+        </w:rPr>
+      </w:pPr>
+      <w:r>
+        <w:rPr>
+          <w:rFonts w:ascii="Consolas" w:hAnsi="Consolas" w:cs="Consolas"/>
+          <w:color w:val="000000"/>
+        </w:rPr>
+        <w:t xml:space="preserve">            </w:t>
+      </w:r>
+      <w:proofErr w:type="spellStart"/>
+      <w:proofErr w:type="gramStart"/>
+      <w:r>
+        <w:rPr>
+          <w:rFonts w:ascii="Consolas" w:hAnsi="Consolas" w:cs="Consolas"/>
+          <w:color w:val="0000FF"/>
+        </w:rPr>
+        <w:t>var</w:t>
+      </w:r>
+      <w:proofErr w:type="spellEnd"/>
+      <w:proofErr w:type="gramEnd"/>
+      <w:r>
+        <w:rPr>
+          <w:rFonts w:ascii="Consolas" w:hAnsi="Consolas" w:cs="Consolas"/>
+          <w:color w:val="000000"/>
+        </w:rPr>
+        <w:t xml:space="preserve"> </w:t>
+      </w:r>
+      <w:proofErr w:type="spellStart"/>
+      <w:r>
+        <w:rPr>
+          <w:rFonts w:ascii="Consolas" w:hAnsi="Consolas" w:cs="Consolas"/>
+          <w:color w:val="000000"/>
+        </w:rPr>
+        <w:t>reversedString</w:t>
+      </w:r>
+      <w:proofErr w:type="spellEnd"/>
+      <w:r>
+        <w:rPr>
+          <w:rFonts w:ascii="Consolas" w:hAnsi="Consolas" w:cs="Consolas"/>
+          <w:color w:val="000000"/>
+        </w:rPr>
+        <w:t xml:space="preserve"> = </w:t>
+      </w:r>
+      <w:r>
+        <w:rPr>
+          <w:rFonts w:ascii="Consolas" w:hAnsi="Consolas" w:cs="Consolas"/>
+          <w:color w:val="0000FF"/>
+        </w:rPr>
+        <w:t>new</w:t>
+      </w:r>
+      <w:r>
+        <w:rPr>
+          <w:rFonts w:ascii="Consolas" w:hAnsi="Consolas" w:cs="Consolas"/>
+          <w:color w:val="000000"/>
+        </w:rPr>
+        <w:t xml:space="preserve"> </w:t>
+      </w:r>
+      <w:r>
+        <w:rPr>
+          <w:rFonts w:ascii="Consolas" w:hAnsi="Consolas" w:cs="Consolas"/>
+          <w:color w:val="0000FF"/>
+        </w:rPr>
+        <w:t>string</w:t>
+      </w:r>
+      <w:r>
+        <w:rPr>
+          <w:rFonts w:ascii="Consolas" w:hAnsi="Consolas" w:cs="Consolas"/>
+          <w:color w:val="000000"/>
+        </w:rPr>
+        <w:t>(</w:t>
+      </w:r>
+      <w:proofErr w:type="spellStart"/>
+      <w:r>
+        <w:rPr>
+          <w:rFonts w:ascii="Consolas" w:hAnsi="Consolas" w:cs="Consolas"/>
+          <w:color w:val="000000"/>
+        </w:rPr>
+        <w:t>message.Reverse</w:t>
+      </w:r>
+      <w:proofErr w:type="spellEnd"/>
+      <w:r>
+        <w:rPr>
+          <w:rFonts w:ascii="Consolas" w:hAnsi="Consolas" w:cs="Consolas"/>
+          <w:color w:val="000000"/>
+        </w:rPr>
+        <w:t>().</w:t>
+      </w:r>
+      <w:proofErr w:type="spellStart"/>
+      <w:r>
+        <w:rPr>
+          <w:rFonts w:ascii="Consolas" w:hAnsi="Consolas" w:cs="Consolas"/>
+          <w:color w:val="000000"/>
+        </w:rPr>
+        <w:t>ToArray</w:t>
+      </w:r>
+      <w:proofErr w:type="spellEnd"/>
+      <w:r>
+        <w:rPr>
+          <w:rFonts w:ascii="Consolas" w:hAnsi="Consolas" w:cs="Consolas"/>
+          <w:color w:val="000000"/>
+        </w:rPr>
+        <w:t>());</w:t>
+      </w:r>
+    </w:p>
+    <w:p>
+      <w:pPr>
+        <w:autoSpaceDE w:val="0"/>
+        <w:autoSpaceDN w:val="0"/>
+        <w:adjustRightInd w:val="0"/>
+        <w:spacing w:after="0" w:line="240" w:lineRule="auto"/>
+        <w:rPr>
+          <w:rFonts w:ascii="Consolas" w:hAnsi="Consolas" w:cs="Consolas"/>
+          <w:color w:val="000000"/>
+        </w:rPr>
+      </w:pPr>
+      <w:r>
+        <w:rPr>
+          <w:rFonts w:ascii="Consolas" w:hAnsi="Consolas" w:cs="Consolas"/>
+          <w:color w:val="000000"/>
+        </w:rPr>
+        <w:t xml:space="preserve">            </w:t>
+      </w:r>
+      <w:proofErr w:type="gramStart"/>
+      <w:r>
+        <w:rPr>
+          <w:rFonts w:ascii="Consolas" w:hAnsi="Consolas" w:cs="Consolas"/>
+          <w:color w:val="0000FF"/>
+        </w:rPr>
+        <w:t>return</w:t>
+      </w:r>
+      <w:proofErr w:type="gramEnd"/>
+      <w:r>
+        <w:rPr>
+          <w:rFonts w:ascii="Consolas" w:hAnsi="Consolas" w:cs="Consolas"/>
+          <w:color w:val="000000"/>
+        </w:rPr>
+        <w:t xml:space="preserve"> </w:t>
+      </w:r>
+      <w:proofErr w:type="spellStart"/>
+      <w:r>
+        <w:rPr>
+          <w:rFonts w:ascii="Consolas" w:hAnsi="Consolas" w:cs="Consolas"/>
+          <w:color w:val="000000"/>
+        </w:rPr>
+        <w:t>reversedString</w:t>
+      </w:r>
+      <w:proofErr w:type="spellEnd"/>
+      <w:r>
+        <w:rPr>
+          <w:rFonts w:ascii="Consolas" w:hAnsi="Consolas" w:cs="Consolas"/>
+          <w:color w:val="000000"/>
+        </w:rPr>
+        <w:t xml:space="preserve"> == message;</w:t>
+      </w:r>
+    </w:p>
+    <w:p>
+      <w:pPr>
+        <w:autoSpaceDE w:val="0"/>
+        <w:autoSpaceDN w:val="0"/>
+        <w:adjustRightInd w:val="0"/>
+        <w:spacing w:after="0" w:line="240" w:lineRule="auto"/>
+        <w:rPr>
+          <w:rFonts w:ascii="Consolas" w:hAnsi="Consolas" w:cs="Consolas"/>
+          <w:color w:val="000000"/>
+        </w:rPr>
+      </w:pPr>
+      <w:r>
+        <w:rPr>
+          <w:rFonts w:ascii="Consolas" w:hAnsi="Consolas" w:cs="Consolas"/>
+          <w:color w:val="000000"/>
+        </w:rPr>
+        <w:t xml:space="preserve">        }</w:t>
+      </w:r>
+    </w:p>
+    <w:p>
+      <w:pPr>
+        <w:tabs>
+          <w:tab w:val="left" w:pos="916"/>
+          <w:tab w:val="left" w:pos="1832"/>
+          <w:tab w:val="left" w:pos="2748"/>
+          <w:tab w:val="left" w:pos="3664"/>
+          <w:tab w:val="left" w:pos="4580"/>
+          <w:tab w:val="left" w:pos="5496"/>
+          <w:tab w:val="left" w:pos="6412"/>
+          <w:tab w:val="left" w:pos="7328"/>
+          <w:tab w:val="left" w:pos="8244"/>
+          <w:tab w:val="left" w:pos="9160"/>
+          <w:tab w:val="left" w:pos="10076"/>
+          <w:tab w:val="left" w:pos="10992"/>
+          <w:tab w:val="left" w:pos="11908"/>
+          <w:tab w:val="left" w:pos="12824"/>
+          <w:tab w:val="left" w:pos="13740"/>
+          <w:tab w:val="left" w:pos="14656"/>
+        </w:tabs>
+        <w:spacing w:after="0" w:line="240" w:lineRule="auto"/>
+        <w:rPr>
+          <w:rFonts w:ascii="Courier New" w:eastAsia="Times New Roman" w:hAnsi="Courier New" w:cs="Courier New"/>
+        </w:rPr>
+      </w:pPr>
+      <w:r>
+        <w:rPr>
+          <w:rFonts w:ascii="Consolas" w:hAnsi="Consolas" w:cs="Consolas"/>
+          <w:color w:val="000000"/>
+        </w:rPr>
+        <w:t xml:space="preserve">    }</w:t>
+      </w:r>
     </w:p>
     <w:p>
       <w:pPr>
@@ -1011,66 +4566,127 @@
           <w:ilvl w:val="0"/>
           <w:numId w:val="1"/>
         </w:numPr>
-      </w:pPr>
-      <w:r>
+        <w:rPr>
+          <w:b/>
+        </w:rPr>
+      </w:pPr>
+      <w:r>
+        <w:rPr>
+          <w:b/>
+        </w:rPr>
+        <w:lastRenderedPageBreak/>
         <w:t xml:space="preserve">Build a </w:t>
       </w:r>
       <w:r>
+        <w:rPr>
+          <w:b/>
+        </w:rPr>
         <w:t>user profile</w:t>
       </w:r>
       <w:r>
+        <w:rPr>
+          <w:b/>
+        </w:rPr>
         <w:t xml:space="preserve"> management </w:t>
       </w:r>
       <w:r>
+        <w:rPr>
+          <w:b/>
+        </w:rPr>
         <w:t xml:space="preserve">application </w:t>
       </w:r>
       <w:r>
+        <w:rPr>
+          <w:b/>
+        </w:rPr>
         <w:t>in</w:t>
       </w:r>
       <w:r>
+        <w:rPr>
+          <w:b/>
+        </w:rPr>
         <w:t xml:space="preserve"> </w:t>
       </w:r>
       <w:r>
+        <w:rPr>
+          <w:b/>
+        </w:rPr>
         <w:t xml:space="preserve">.Net </w:t>
       </w:r>
       <w:r>
+        <w:rPr>
+          <w:b/>
+        </w:rPr>
         <w:t xml:space="preserve">and send us the entire project. </w:t>
       </w:r>
       <w:r>
+        <w:rPr>
+          <w:b/>
+        </w:rPr>
         <w:t xml:space="preserve">Make sure to add comments and to-dos cross your application to identify assumptions and highlight future recommended changes. </w:t>
       </w:r>
       <w:r>
+        <w:rPr>
+          <w:b/>
+        </w:rPr>
         <w:t>The requirements for this</w:t>
       </w:r>
       <w:r>
+        <w:rPr>
+          <w:b/>
+        </w:rPr>
         <w:t xml:space="preserve"> </w:t>
       </w:r>
       <w:r>
+        <w:rPr>
+          <w:b/>
+        </w:rPr>
         <w:t xml:space="preserve">simple </w:t>
       </w:r>
       <w:r>
+        <w:rPr>
+          <w:b/>
+        </w:rPr>
         <w:t>“</w:t>
       </w:r>
       <w:proofErr w:type="spellStart"/>
       <w:r>
+        <w:rPr>
+          <w:b/>
+        </w:rPr>
         <w:t>commandline</w:t>
       </w:r>
       <w:proofErr w:type="spellEnd"/>
       <w:r>
+        <w:rPr>
+          <w:b/>
+        </w:rPr>
         <w:t>”</w:t>
       </w:r>
       <w:r>
+        <w:rPr>
+          <w:b/>
+        </w:rPr>
         <w:t xml:space="preserve"> application </w:t>
       </w:r>
       <w:r>
+        <w:rPr>
+          <w:b/>
+        </w:rPr>
         <w:t xml:space="preserve">is to </w:t>
       </w:r>
       <w:proofErr w:type="spellStart"/>
       <w:r>
+        <w:rPr>
+          <w:b/>
+        </w:rPr>
         <w:t>allos</w:t>
       </w:r>
       <w:proofErr w:type="spellEnd"/>
       <w:r>
+        <w:rPr>
+          <w:b/>
+        </w:rPr>
         <w:t xml:space="preserve"> the customer to:</w:t>
       </w:r>
     </w:p>
@@ -1081,8 +4697,14 @@
           <w:ilvl w:val="1"/>
           <w:numId w:val="1"/>
         </w:numPr>
-      </w:pPr>
-      <w:r>
+        <w:rPr>
+          <w:b/>
+        </w:rPr>
+      </w:pPr>
+      <w:r>
+        <w:rPr>
+          <w:b/>
+        </w:rPr>
         <w:t>Register a new user given their username, password, and email address</w:t>
       </w:r>
     </w:p>
@@ -1093,20 +4715,38 @@
           <w:ilvl w:val="1"/>
           <w:numId w:val="1"/>
         </w:numPr>
-      </w:pPr>
-      <w:r>
+        <w:rPr>
+          <w:b/>
+        </w:rPr>
+      </w:pPr>
+      <w:r>
+        <w:rPr>
+          <w:b/>
+        </w:rPr>
         <w:t>Verify a</w:t>
       </w:r>
       <w:r>
+        <w:rPr>
+          <w:b/>
+        </w:rPr>
         <w:t xml:space="preserve"> login</w:t>
       </w:r>
       <w:r>
+        <w:rPr>
+          <w:b/>
+        </w:rPr>
         <w:t xml:space="preserve"> </w:t>
       </w:r>
       <w:r>
+        <w:rPr>
+          <w:b/>
+        </w:rPr>
         <w:t xml:space="preserve">using </w:t>
       </w:r>
       <w:r>
+        <w:rPr>
+          <w:b/>
+        </w:rPr>
         <w:t>username and password</w:t>
       </w:r>
     </w:p>
@@ -1115,19 +4755,37 @@
         <w:pStyle w:val="ListParagraph"/>
       </w:pPr>
       <w:r>
+        <w:rPr>
+          <w:b/>
+        </w:rPr>
         <w:t xml:space="preserve">Please use unit tests to verify your critical functions with well documented test vectors. </w:t>
       </w:r>
       <w:r>
+        <w:rPr>
+          <w:b/>
+        </w:rPr>
         <w:t xml:space="preserve">Send us the steps to compile and build this application. The target environment is </w:t>
       </w:r>
       <w:r>
+        <w:rPr>
+          <w:b/>
+        </w:rPr>
         <w:t>L</w:t>
       </w:r>
       <w:r>
+        <w:rPr>
+          <w:b/>
+        </w:rPr>
         <w:t>inux</w:t>
       </w:r>
       <w:r>
-        <w:t xml:space="preserve">.  </w:t>
+        <w:rPr>
+          <w:b/>
+        </w:rPr>
+        <w:t xml:space="preserve">. </w:t>
+      </w:r>
+      <w:r>
+        <w:t xml:space="preserve"> </w:t>
       </w:r>
     </w:p>
     <w:sectPr>
@@ -1317,11 +4975,103 @@
       </w:pPr>
     </w:lvl>
   </w:abstractNum>
+  <w:abstractNum w:abstractNumId="2">
+    <w:nsid w:val="5F661A5A"/>
+    <w:multiLevelType w:val="hybridMultilevel"/>
+    <w:tmpl w:val="A024EED6"/>
+    <w:lvl w:ilvl="0" w:tplc="0409000F">
+      <w:start w:val="1"/>
+      <w:numFmt w:val="decimal"/>
+      <w:lvlText w:val="%1."/>
+      <w:lvlJc w:val="left"/>
+      <w:pPr>
+        <w:ind w:left="720" w:hanging="360"/>
+      </w:pPr>
+      <w:rPr>
+        <w:rFonts w:hint="default"/>
+      </w:rPr>
+    </w:lvl>
+    <w:lvl w:ilvl="1" w:tplc="04090019" w:tentative="1">
+      <w:start w:val="1"/>
+      <w:numFmt w:val="lowerLetter"/>
+      <w:lvlText w:val="%2."/>
+      <w:lvlJc w:val="left"/>
+      <w:pPr>
+        <w:ind w:left="1440" w:hanging="360"/>
+      </w:pPr>
+    </w:lvl>
+    <w:lvl w:ilvl="2" w:tplc="0409001B" w:tentative="1">
+      <w:start w:val="1"/>
+      <w:numFmt w:val="lowerRoman"/>
+      <w:lvlText w:val="%3."/>
+      <w:lvlJc w:val="right"/>
+      <w:pPr>
+        <w:ind w:left="2160" w:hanging="180"/>
+      </w:pPr>
+    </w:lvl>
+    <w:lvl w:ilvl="3" w:tplc="0409000F" w:tentative="1">
+      <w:start w:val="1"/>
+      <w:numFmt w:val="decimal"/>
+      <w:lvlText w:val="%4."/>
+      <w:lvlJc w:val="left"/>
+      <w:pPr>
+        <w:ind w:left="2880" w:hanging="360"/>
+      </w:pPr>
+    </w:lvl>
+    <w:lvl w:ilvl="4" w:tplc="04090019" w:tentative="1">
+      <w:start w:val="1"/>
+      <w:numFmt w:val="lowerLetter"/>
+      <w:lvlText w:val="%5."/>
+      <w:lvlJc w:val="left"/>
+      <w:pPr>
+        <w:ind w:left="3600" w:hanging="360"/>
+      </w:pPr>
+    </w:lvl>
+    <w:lvl w:ilvl="5" w:tplc="0409001B" w:tentative="1">
+      <w:start w:val="1"/>
+      <w:numFmt w:val="lowerRoman"/>
+      <w:lvlText w:val="%6."/>
+      <w:lvlJc w:val="right"/>
+      <w:pPr>
+        <w:ind w:left="4320" w:hanging="180"/>
+      </w:pPr>
+    </w:lvl>
+    <w:lvl w:ilvl="6" w:tplc="0409000F" w:tentative="1">
+      <w:start w:val="1"/>
+      <w:numFmt w:val="decimal"/>
+      <w:lvlText w:val="%7."/>
+      <w:lvlJc w:val="left"/>
+      <w:pPr>
+        <w:ind w:left="5040" w:hanging="360"/>
+      </w:pPr>
+    </w:lvl>
+    <w:lvl w:ilvl="7" w:tplc="04090019" w:tentative="1">
+      <w:start w:val="1"/>
+      <w:numFmt w:val="lowerLetter"/>
+      <w:lvlText w:val="%8."/>
+      <w:lvlJc w:val="left"/>
+      <w:pPr>
+        <w:ind w:left="5760" w:hanging="360"/>
+      </w:pPr>
+    </w:lvl>
+    <w:lvl w:ilvl="8" w:tplc="0409001B" w:tentative="1">
+      <w:start w:val="1"/>
+      <w:numFmt w:val="lowerRoman"/>
+      <w:lvlText w:val="%9."/>
+      <w:lvlJc w:val="right"/>
+      <w:pPr>
+        <w:ind w:left="6480" w:hanging="180"/>
+      </w:pPr>
+    </w:lvl>
+  </w:abstractNum>
   <w:num w:numId="1">
     <w:abstractNumId w:val="1"/>
   </w:num>
   <w:num w:numId="2">
     <w:abstractNumId w:val="0"/>
+  </w:num>
+  <w:num w:numId="3">
+    <w:abstractNumId w:val="2"/>
   </w:num>
 </w:numbering>
 </file>

</xml_diff>

<commit_message>
Updated read me file and document having question/ansers in it
</commit_message>
<xml_diff>
--- a/doc/C# Developer - Interview Exercise.docx
+++ b/doc/C# Developer - Interview Exercise.docx
@@ -20,23 +20,110 @@
         <w:t>Why do we use Async and Await in C#?</w:t>
       </w:r>
     </w:p>
-    <w:p/>
-    <w:p/>
-    <w:p/>
-    <w:p/>
-    <w:p/>
-    <w:p/>
-    <w:p/>
-    <w:p/>
-    <w:p/>
-    <w:p/>
-    <w:p/>
-    <w:p/>
-    <w:p/>
-    <w:p/>
-    <w:p/>
-    <w:p/>
-    <w:p/>
+    <w:p>
+      <w:proofErr w:type="spellStart"/>
+      <w:r>
+        <w:t>Ans</w:t>
+      </w:r>
+      <w:proofErr w:type="spellEnd"/>
+      <w:r>
+        <w:t>:-</w:t>
+      </w:r>
+    </w:p>
+    <w:p>
+      <w:pPr>
+        <w:pStyle w:val="ListParagraph"/>
+        <w:numPr>
+          <w:ilvl w:val="0"/>
+          <w:numId w:val="4"/>
+        </w:numPr>
+      </w:pPr>
+      <w:r>
+        <w:t>It is basically used for asynchronous programming</w:t>
+      </w:r>
+    </w:p>
+    <w:p>
+      <w:pPr>
+        <w:pStyle w:val="ListParagraph"/>
+        <w:numPr>
+          <w:ilvl w:val="0"/>
+          <w:numId w:val="4"/>
+        </w:numPr>
+      </w:pPr>
+      <w:r>
+        <w:t xml:space="preserve">Whenever there is large processing time require to process any kind of functionality (like reading/writing files, </w:t>
+      </w:r>
+      <w:proofErr w:type="spellStart"/>
+      <w:r>
+        <w:t>etc</w:t>
+      </w:r>
+      <w:proofErr w:type="spellEnd"/>
+      <w:r>
+        <w:t>) the application has to wait to complete such execution in case of synchronous programming and that’s why we use Async await to achieve the asynchronous programming.</w:t>
+      </w:r>
+    </w:p>
+    <w:p>
+      <w:pPr>
+        <w:pStyle w:val="ListParagraph"/>
+        <w:numPr>
+          <w:ilvl w:val="0"/>
+          <w:numId w:val="4"/>
+        </w:numPr>
+      </w:pPr>
+      <w:r>
+        <w:t xml:space="preserve">In Asynchronous programming we don’t have to wait for particular function to complete </w:t>
+      </w:r>
+      <w:proofErr w:type="spellStart"/>
+      <w:r>
+        <w:t>it’s</w:t>
+      </w:r>
+      <w:proofErr w:type="spellEnd"/>
+      <w:r>
+        <w:t xml:space="preserve"> execution, we can make it </w:t>
+      </w:r>
+      <w:proofErr w:type="spellStart"/>
+      <w:r>
+        <w:t>asyn</w:t>
+      </w:r>
+      <w:proofErr w:type="spellEnd"/>
+      <w:r>
+        <w:t xml:space="preserve"> and it call using it as await which states that current thread can move forward for execution.</w:t>
+      </w:r>
+    </w:p>
+    <w:p>
+      <w:pPr>
+        <w:pStyle w:val="ListParagraph"/>
+        <w:numPr>
+          <w:ilvl w:val="0"/>
+          <w:numId w:val="4"/>
+        </w:numPr>
+      </w:pPr>
+      <w:proofErr w:type="spellStart"/>
+      <w:r>
+        <w:t>Asyn</w:t>
+      </w:r>
+      <w:proofErr w:type="spellEnd"/>
+      <w:r>
+        <w:t xml:space="preserve"> function results the </w:t>
+      </w:r>
+      <w:r>
+        <w:rPr>
+          <w:b/>
+        </w:rPr>
+        <w:t>Task</w:t>
+      </w:r>
+      <w:r>
+        <w:t xml:space="preserve"> object which is </w:t>
+      </w:r>
+      <w:proofErr w:type="gramStart"/>
+      <w:r>
+        <w:t>an</w:t>
+      </w:r>
+      <w:proofErr w:type="gramEnd"/>
+      <w:r>
+        <w:t xml:space="preserve"> promising object which states that the where ever a result from that function required it will make it available for further execution.</w:t>
+      </w:r>
+    </w:p>
     <w:p/>
     <w:p/>
     <w:p>
@@ -307,6 +394,12 @@
       </w:r>
     </w:p>
     <w:p>
+      <w:pPr>
+        <w:rPr>
+          <w:rFonts w:ascii="Consolas" w:hAnsi="Consolas" w:cs="Consolas"/>
+          <w:color w:val="000000"/>
+        </w:rPr>
+      </w:pPr>
       <w:r>
         <w:rPr>
           <w:rFonts w:ascii="Consolas" w:hAnsi="Consolas" w:cs="Consolas"/>
@@ -314,6 +407,66 @@
         </w:rPr>
         <w:t>}</w:t>
       </w:r>
+    </w:p>
+    <w:p>
+      <w:pPr>
+        <w:rPr>
+          <w:rFonts w:ascii="Consolas" w:hAnsi="Consolas" w:cs="Consolas"/>
+          <w:color w:val="000000"/>
+        </w:rPr>
+      </w:pPr>
+    </w:p>
+    <w:p>
+      <w:pPr>
+        <w:rPr>
+          <w:rFonts w:ascii="Consolas" w:hAnsi="Consolas" w:cs="Consolas"/>
+          <w:color w:val="000000"/>
+        </w:rPr>
+      </w:pPr>
+    </w:p>
+    <w:p>
+      <w:pPr>
+        <w:rPr>
+          <w:rFonts w:ascii="Consolas" w:hAnsi="Consolas" w:cs="Consolas"/>
+          <w:color w:val="000000"/>
+        </w:rPr>
+      </w:pPr>
+    </w:p>
+    <w:p>
+      <w:pPr>
+        <w:rPr>
+          <w:rFonts w:ascii="Consolas" w:hAnsi="Consolas" w:cs="Consolas"/>
+          <w:color w:val="000000"/>
+        </w:rPr>
+      </w:pPr>
+    </w:p>
+    <w:p>
+      <w:pPr>
+        <w:rPr>
+          <w:rFonts w:ascii="Consolas" w:hAnsi="Consolas" w:cs="Consolas"/>
+          <w:color w:val="000000"/>
+        </w:rPr>
+      </w:pPr>
+    </w:p>
+    <w:p>
+      <w:pPr>
+        <w:rPr>
+          <w:rFonts w:ascii="Consolas" w:hAnsi="Consolas" w:cs="Consolas"/>
+          <w:color w:val="000000"/>
+        </w:rPr>
+      </w:pPr>
+    </w:p>
+    <w:p>
+      <w:pPr>
+        <w:rPr>
+          <w:rFonts w:ascii="Consolas" w:hAnsi="Consolas" w:cs="Consolas"/>
+          <w:color w:val="000000"/>
+        </w:rPr>
+      </w:pPr>
+    </w:p>
+    <w:p>
+      <w:bookmarkStart w:id="2" w:name="_GoBack"/>
+      <w:bookmarkEnd w:id="2"/>
     </w:p>
     <w:p>
       <w:pPr>
@@ -326,8 +479,8 @@
           <w:b/>
         </w:rPr>
       </w:pPr>
-      <w:bookmarkStart w:id="2" w:name="OLE_LINK5"/>
-      <w:bookmarkStart w:id="3" w:name="OLE_LINK6"/>
+      <w:bookmarkStart w:id="3" w:name="OLE_LINK5"/>
+      <w:bookmarkStart w:id="4" w:name="OLE_LINK6"/>
       <w:r>
         <w:rPr>
           <w:b/>
@@ -363,8 +516,8 @@
         </w:rPr>
         <w:t xml:space="preserve">") add 20 days to it and print it in </w:t>
       </w:r>
-      <w:bookmarkStart w:id="4" w:name="OLE_LINK3"/>
-      <w:bookmarkStart w:id="5" w:name="OLE_LINK4"/>
+      <w:bookmarkStart w:id="5" w:name="OLE_LINK3"/>
+      <w:bookmarkStart w:id="6" w:name="OLE_LINK4"/>
       <w:proofErr w:type="spellStart"/>
       <w:r>
         <w:rPr>
@@ -393,8 +546,8 @@
         </w:rPr>
         <w:t xml:space="preserve"> </w:t>
       </w:r>
-      <w:bookmarkEnd w:id="4"/>
       <w:bookmarkEnd w:id="5"/>
+      <w:bookmarkEnd w:id="6"/>
       <w:r>
         <w:rPr>
           <w:b/>
@@ -402,8 +555,8 @@
         <w:t>format along with its day (Monday, Tuesday, ...)</w:t>
       </w:r>
     </w:p>
-    <w:bookmarkEnd w:id="2"/>
     <w:bookmarkEnd w:id="3"/>
+    <w:bookmarkEnd w:id="4"/>
     <w:p/>
     <w:p>
       <w:pPr>
@@ -554,14 +707,7 @@
           <w:rFonts w:ascii="Consolas" w:hAnsi="Consolas" w:cs="Consolas"/>
           <w:color w:val="000000"/>
         </w:rPr>
-        <w:t xml:space="preserve">     </w:t>
-      </w:r>
-      <w:r>
-        <w:rPr>
-          <w:rFonts w:ascii="Consolas" w:hAnsi="Consolas" w:cs="Consolas"/>
-          <w:color w:val="000000"/>
-        </w:rPr>
-        <w:t>{</w:t>
+        <w:t xml:space="preserve">     {</w:t>
       </w:r>
     </w:p>
     <w:p>
@@ -710,14 +856,7 @@
           <w:rFonts w:ascii="Consolas" w:hAnsi="Consolas" w:cs="Consolas"/>
           <w:color w:val="000000"/>
         </w:rPr>
-        <w:t xml:space="preserve">         </w:t>
-      </w:r>
-      <w:r>
-        <w:rPr>
-          <w:rFonts w:ascii="Consolas" w:hAnsi="Consolas" w:cs="Consolas"/>
-          <w:color w:val="000000"/>
-        </w:rPr>
-        <w:t xml:space="preserve">   </w:t>
+        <w:t xml:space="preserve">            </w:t>
       </w:r>
       <w:proofErr w:type="spellStart"/>
       <w:proofErr w:type="gramStart"/>
@@ -809,14 +948,7 @@
           <w:rFonts w:ascii="Consolas" w:hAnsi="Consolas" w:cs="Consolas"/>
           <w:color w:val="000000"/>
         </w:rPr>
-        <w:t xml:space="preserve">           </w:t>
-      </w:r>
-      <w:r>
-        <w:rPr>
-          <w:rFonts w:ascii="Consolas" w:hAnsi="Consolas" w:cs="Consolas"/>
-          <w:color w:val="000000"/>
-        </w:rPr>
-        <w:t xml:space="preserve"> </w:t>
+        <w:t xml:space="preserve">            </w:t>
       </w:r>
       <w:r>
         <w:rPr>
@@ -874,14 +1006,7 @@
           <w:rFonts w:ascii="Consolas" w:hAnsi="Consolas" w:cs="Consolas"/>
           <w:color w:val="000000"/>
         </w:rPr>
-        <w:t xml:space="preserve">   </w:t>
-      </w:r>
-      <w:r>
-        <w:rPr>
-          <w:rFonts w:ascii="Consolas" w:hAnsi="Consolas" w:cs="Consolas"/>
-          <w:color w:val="000000"/>
-        </w:rPr>
-        <w:t xml:space="preserve">  </w:t>
+        <w:t xml:space="preserve">     </w:t>
       </w:r>
       <w:proofErr w:type="spellStart"/>
       <w:proofErr w:type="gramStart"/>
@@ -1195,14 +1320,7 @@
           <w:rFonts w:ascii="Consolas" w:hAnsi="Consolas" w:cs="Consolas"/>
           <w:color w:val="000000"/>
         </w:rPr>
-        <w:t xml:space="preserve">          </w:t>
-      </w:r>
-      <w:r>
-        <w:rPr>
-          <w:rFonts w:ascii="Consolas" w:hAnsi="Consolas" w:cs="Consolas"/>
-          <w:color w:val="000000"/>
-        </w:rPr>
-        <w:t>}</w:t>
+        <w:t xml:space="preserve">          }</w:t>
       </w:r>
     </w:p>
     <w:p>
@@ -1249,14 +1367,7 @@
           <w:rFonts w:ascii="Consolas" w:hAnsi="Consolas" w:cs="Consolas"/>
           <w:color w:val="000000"/>
         </w:rPr>
-        <w:t xml:space="preserve">          </w:t>
-      </w:r>
-      <w:r>
-        <w:rPr>
-          <w:rFonts w:ascii="Consolas" w:hAnsi="Consolas" w:cs="Consolas"/>
-          <w:color w:val="000000"/>
-        </w:rPr>
-        <w:t>{</w:t>
+        <w:t xml:space="preserve">          {</w:t>
       </w:r>
     </w:p>
     <w:p>
@@ -1326,14 +1437,7 @@
           <w:rFonts w:ascii="Consolas" w:hAnsi="Consolas" w:cs="Consolas"/>
           <w:color w:val="000000"/>
         </w:rPr>
-        <w:t xml:space="preserve">       </w:t>
-      </w:r>
-      <w:r>
-        <w:rPr>
-          <w:rFonts w:ascii="Consolas" w:hAnsi="Consolas" w:cs="Consolas"/>
-          <w:color w:val="000000"/>
-        </w:rPr>
-        <w:t xml:space="preserve">      </w:t>
+        <w:t xml:space="preserve">             </w:t>
       </w:r>
       <w:proofErr w:type="spellStart"/>
       <w:proofErr w:type="gramStart"/>
@@ -1377,14 +1481,7 @@
           <w:rFonts w:ascii="Consolas" w:hAnsi="Consolas" w:cs="Consolas"/>
           <w:color w:val="000000"/>
         </w:rPr>
-        <w:t xml:space="preserve">           </w:t>
-      </w:r>
-      <w:r>
-        <w:rPr>
-          <w:rFonts w:ascii="Consolas" w:hAnsi="Consolas" w:cs="Consolas"/>
-          <w:color w:val="000000"/>
-        </w:rPr>
-        <w:t>}</w:t>
+        <w:t xml:space="preserve">           }</w:t>
       </w:r>
     </w:p>
     <w:p>
@@ -1403,14 +1500,7 @@
           <w:rFonts w:ascii="Consolas" w:hAnsi="Consolas" w:cs="Consolas"/>
           <w:color w:val="000000"/>
         </w:rPr>
-        <w:t xml:space="preserve">       </w:t>
-      </w:r>
-      <w:r>
-        <w:rPr>
-          <w:rFonts w:ascii="Consolas" w:hAnsi="Consolas" w:cs="Consolas"/>
-          <w:color w:val="000000"/>
-        </w:rPr>
-        <w:t>}</w:t>
+        <w:t xml:space="preserve">       }</w:t>
       </w:r>
     </w:p>
     <w:p>
@@ -2228,14 +2318,7 @@
           <w:rFonts w:ascii="Consolas" w:hAnsi="Consolas" w:cs="Consolas"/>
           <w:color w:val="000000"/>
         </w:rPr>
-        <w:t xml:space="preserve">  </w:t>
-      </w:r>
-      <w:r>
-        <w:rPr>
-          <w:rFonts w:ascii="Consolas" w:hAnsi="Consolas" w:cs="Consolas"/>
-          <w:color w:val="000000"/>
-        </w:rPr>
-        <w:t>}</w:t>
+        <w:t xml:space="preserve">  }</w:t>
       </w:r>
     </w:p>
     <w:p/>
@@ -2253,8 +2336,8 @@
           <w:b/>
         </w:rPr>
       </w:pPr>
-      <w:bookmarkStart w:id="6" w:name="OLE_LINK9"/>
-      <w:bookmarkStart w:id="7" w:name="OLE_LINK10"/>
+      <w:bookmarkStart w:id="7" w:name="OLE_LINK9"/>
+      <w:bookmarkStart w:id="8" w:name="OLE_LINK10"/>
       <w:r>
         <w:rPr>
           <w:b/>
@@ -2262,8 +2345,6 @@
         <w:lastRenderedPageBreak/>
         <w:t>Write the necessary function here</w:t>
       </w:r>
-      <w:bookmarkStart w:id="8" w:name="_GoBack"/>
-      <w:bookmarkEnd w:id="8"/>
     </w:p>
     <w:p>
       <w:pPr>
@@ -2663,8 +2744,8 @@
         <w:t xml:space="preserve">    }</w:t>
       </w:r>
     </w:p>
-    <w:bookmarkEnd w:id="6"/>
     <w:bookmarkEnd w:id="7"/>
+    <w:bookmarkEnd w:id="8"/>
     <w:p>
       <w:pPr>
         <w:tabs>
@@ -4801,6 +4882,95 @@
 <file path=word/numbering.xml><?xml version="1.0" encoding="utf-8"?>
 <w:numbering xmlns:wpc="http://schemas.microsoft.com/office/word/2010/wordprocessingCanvas" xmlns:mc="http://schemas.openxmlformats.org/markup-compatibility/2006" xmlns:o="urn:schemas-microsoft-com:office:office" xmlns:r="http://schemas.openxmlformats.org/officeDocument/2006/relationships" xmlns:m="http://schemas.openxmlformats.org/officeDocument/2006/math" xmlns:v="urn:schemas-microsoft-com:vml" xmlns:wp14="http://schemas.microsoft.com/office/word/2010/wordprocessingDrawing" xmlns:wp="http://schemas.openxmlformats.org/drawingml/2006/wordprocessingDrawing" xmlns:w10="urn:schemas-microsoft-com:office:word" xmlns:w="http://schemas.openxmlformats.org/wordprocessingml/2006/main" xmlns:w14="http://schemas.microsoft.com/office/word/2010/wordml" xmlns:wpg="http://schemas.microsoft.com/office/word/2010/wordprocessingGroup" xmlns:wpi="http://schemas.microsoft.com/office/word/2010/wordprocessingInk" xmlns:wne="http://schemas.microsoft.com/office/word/2006/wordml" xmlns:wps="http://schemas.microsoft.com/office/word/2010/wordprocessingShape" mc:Ignorable="w14 wp14">
   <w:abstractNum w:abstractNumId="0">
+    <w:nsid w:val="0E405593"/>
+    <w:multiLevelType w:val="hybridMultilevel"/>
+    <w:tmpl w:val="E6561B84"/>
+    <w:lvl w:ilvl="0" w:tplc="0409000F">
+      <w:start w:val="1"/>
+      <w:numFmt w:val="decimal"/>
+      <w:lvlText w:val="%1."/>
+      <w:lvlJc w:val="left"/>
+      <w:pPr>
+        <w:ind w:left="720" w:hanging="360"/>
+      </w:pPr>
+      <w:rPr>
+        <w:rFonts w:hint="default"/>
+      </w:rPr>
+    </w:lvl>
+    <w:lvl w:ilvl="1" w:tplc="04090019" w:tentative="1">
+      <w:start w:val="1"/>
+      <w:numFmt w:val="lowerLetter"/>
+      <w:lvlText w:val="%2."/>
+      <w:lvlJc w:val="left"/>
+      <w:pPr>
+        <w:ind w:left="1440" w:hanging="360"/>
+      </w:pPr>
+    </w:lvl>
+    <w:lvl w:ilvl="2" w:tplc="0409001B" w:tentative="1">
+      <w:start w:val="1"/>
+      <w:numFmt w:val="lowerRoman"/>
+      <w:lvlText w:val="%3."/>
+      <w:lvlJc w:val="right"/>
+      <w:pPr>
+        <w:ind w:left="2160" w:hanging="180"/>
+      </w:pPr>
+    </w:lvl>
+    <w:lvl w:ilvl="3" w:tplc="0409000F" w:tentative="1">
+      <w:start w:val="1"/>
+      <w:numFmt w:val="decimal"/>
+      <w:lvlText w:val="%4."/>
+      <w:lvlJc w:val="left"/>
+      <w:pPr>
+        <w:ind w:left="2880" w:hanging="360"/>
+      </w:pPr>
+    </w:lvl>
+    <w:lvl w:ilvl="4" w:tplc="04090019" w:tentative="1">
+      <w:start w:val="1"/>
+      <w:numFmt w:val="lowerLetter"/>
+      <w:lvlText w:val="%5."/>
+      <w:lvlJc w:val="left"/>
+      <w:pPr>
+        <w:ind w:left="3600" w:hanging="360"/>
+      </w:pPr>
+    </w:lvl>
+    <w:lvl w:ilvl="5" w:tplc="0409001B" w:tentative="1">
+      <w:start w:val="1"/>
+      <w:numFmt w:val="lowerRoman"/>
+      <w:lvlText w:val="%6."/>
+      <w:lvlJc w:val="right"/>
+      <w:pPr>
+        <w:ind w:left="4320" w:hanging="180"/>
+      </w:pPr>
+    </w:lvl>
+    <w:lvl w:ilvl="6" w:tplc="0409000F" w:tentative="1">
+      <w:start w:val="1"/>
+      <w:numFmt w:val="decimal"/>
+      <w:lvlText w:val="%7."/>
+      <w:lvlJc w:val="left"/>
+      <w:pPr>
+        <w:ind w:left="5040" w:hanging="360"/>
+      </w:pPr>
+    </w:lvl>
+    <w:lvl w:ilvl="7" w:tplc="04090019" w:tentative="1">
+      <w:start w:val="1"/>
+      <w:numFmt w:val="lowerLetter"/>
+      <w:lvlText w:val="%8."/>
+      <w:lvlJc w:val="left"/>
+      <w:pPr>
+        <w:ind w:left="5760" w:hanging="360"/>
+      </w:pPr>
+    </w:lvl>
+    <w:lvl w:ilvl="8" w:tplc="0409001B" w:tentative="1">
+      <w:start w:val="1"/>
+      <w:numFmt w:val="lowerRoman"/>
+      <w:lvlText w:val="%9."/>
+      <w:lvlJc w:val="right"/>
+      <w:pPr>
+        <w:ind w:left="6480" w:hanging="180"/>
+      </w:pPr>
+    </w:lvl>
+  </w:abstractNum>
+  <w:abstractNum w:abstractNumId="1">
     <w:nsid w:val="0F9D29FC"/>
     <w:multiLevelType w:val="hybridMultilevel"/>
     <w:tmpl w:val="BAD036EC"/>
@@ -4886,7 +5056,7 @@
       </w:pPr>
     </w:lvl>
   </w:abstractNum>
-  <w:abstractNum w:abstractNumId="1">
+  <w:abstractNum w:abstractNumId="2">
     <w:nsid w:val="43100ABD"/>
     <w:multiLevelType w:val="hybridMultilevel"/>
     <w:tmpl w:val="121AE904"/>
@@ -4975,7 +5145,7 @@
       </w:pPr>
     </w:lvl>
   </w:abstractNum>
-  <w:abstractNum w:abstractNumId="2">
+  <w:abstractNum w:abstractNumId="3">
     <w:nsid w:val="5F661A5A"/>
     <w:multiLevelType w:val="hybridMultilevel"/>
     <w:tmpl w:val="A024EED6"/>
@@ -5065,13 +5235,16 @@
     </w:lvl>
   </w:abstractNum>
   <w:num w:numId="1">
+    <w:abstractNumId w:val="2"/>
+  </w:num>
+  <w:num w:numId="2">
     <w:abstractNumId w:val="1"/>
   </w:num>
-  <w:num w:numId="2">
+  <w:num w:numId="3">
+    <w:abstractNumId w:val="3"/>
+  </w:num>
+  <w:num w:numId="4">
     <w:abstractNumId w:val="0"/>
-  </w:num>
-  <w:num w:numId="3">
-    <w:abstractNumId w:val="2"/>
   </w:num>
 </w:numbering>
 </file>
@@ -5895,28 +6068,13 @@
   <a:extraClrSchemeLst/>
   <a:extLst>
     <a:ext uri="{05A4C25C-085E-4340-85A3-A5531E510DB2}">
-      <thm15:themeFamily xmlns:thm15="http://schemas.microsoft.com/office/thememl/2012/main" xmlns="" name="Office Theme" id="{62F939B6-93AF-4DB8-9C6B-D6C7DFDC589F}" vid="{4A3C46E8-61CC-4603-A589-7422A47A8E4A}"/>
+      <thm15:themeFamily xmlns="" xmlns:thm15="http://schemas.microsoft.com/office/thememl/2012/main" name="Office Theme" id="{62F939B6-93AF-4DB8-9C6B-D6C7DFDC589F}" vid="{4A3C46E8-61CC-4603-A589-7422A47A8E4A}"/>
     </a:ext>
   </a:extLst>
 </a:theme>
 </file>
 
 <file path=customXml/item1.xml><?xml version="1.0" encoding="utf-8"?>
-<?mso-contentType ?>
-<FormTemplates xmlns="http://schemas.microsoft.com/sharepoint/v3/contenttype/forms">
-  <Display>DocumentLibraryForm</Display>
-  <Edit>DocumentLibraryForm</Edit>
-  <New>DocumentLibraryForm</New>
-</FormTemplates>
-</file>
-
-<file path=customXml/item2.xml><?xml version="1.0" encoding="utf-8"?>
-<p:properties xmlns:p="http://schemas.microsoft.com/office/2006/metadata/properties" xmlns:xsi="http://www.w3.org/2001/XMLSchema-instance" xmlns:pc="http://schemas.microsoft.com/office/infopath/2007/PartnerControls">
-  <documentManagement/>
-</p:properties>
-</file>
-
-<file path=customXml/item3.xml><?xml version="1.0" encoding="utf-8"?>
 <ct:contentTypeSchema xmlns:ct="http://schemas.microsoft.com/office/2006/metadata/contentType" xmlns:ma="http://schemas.microsoft.com/office/2006/metadata/properties/metaAttributes" ct:_="" ma:_="" ma:contentTypeName="Document" ma:contentTypeID="0x010100A1B0D8FC82538A4A84AB5D256604E286" ma:contentTypeVersion="12" ma:contentTypeDescription="Create a new document." ma:contentTypeScope="" ma:versionID="042adec75da60fc1382c7201c8e5fc03">
   <xsd:schema xmlns:xsd="http://www.w3.org/2001/XMLSchema" xmlns:xs="http://www.w3.org/2001/XMLSchema" xmlns:p="http://schemas.microsoft.com/office/2006/metadata/properties" xmlns:ns2="823160c1-7fef-4509-9929-9e7a25ed866a" xmlns:ns3="2e1620d0-f185-46d3-8dee-4d0fcef9842f" targetNamespace="http://schemas.microsoft.com/office/2006/metadata/properties" ma:root="true" ma:fieldsID="d654187aa6b80d35f40014e0e1d0b6de" ns2:_="" ns3:_="">
     <xsd:import namespace="823160c1-7fef-4509-9929-9e7a25ed866a"/>
@@ -6133,24 +6291,22 @@
 </ct:contentTypeSchema>
 </file>
 
-<file path=customXml/itemProps1.xml><?xml version="1.0" encoding="utf-8"?>
-<ds:datastoreItem xmlns:ds="http://schemas.openxmlformats.org/officeDocument/2006/customXml" ds:itemID="{8544C3FF-1CF0-4D91-9930-B094BA1FA157}">
-  <ds:schemaRefs>
-    <ds:schemaRef ds:uri="http://schemas.microsoft.com/sharepoint/v3/contenttype/forms"/>
-  </ds:schemaRefs>
-</ds:datastoreItem>
+<file path=customXml/item2.xml><?xml version="1.0" encoding="utf-8"?>
+<p:properties xmlns:p="http://schemas.microsoft.com/office/2006/metadata/properties" xmlns:xsi="http://www.w3.org/2001/XMLSchema-instance" xmlns:pc="http://schemas.microsoft.com/office/infopath/2007/PartnerControls">
+  <documentManagement/>
+</p:properties>
 </file>
 
-<file path=customXml/itemProps2.xml><?xml version="1.0" encoding="utf-8"?>
-<ds:datastoreItem xmlns:ds="http://schemas.openxmlformats.org/officeDocument/2006/customXml" ds:itemID="{0C40DACE-5C76-4B73-BC9D-321F18D8E441}">
-  <ds:schemaRefs>
-    <ds:schemaRef ds:uri="http://schemas.microsoft.com/office/2006/metadata/properties"/>
-    <ds:schemaRef ds:uri="http://schemas.microsoft.com/office/infopath/2007/PartnerControls"/>
-  </ds:schemaRefs>
-</ds:datastoreItem>
+<file path=customXml/item3.xml><?xml version="1.0" encoding="utf-8"?>
+<?mso-contentType ?>
+<FormTemplates xmlns="http://schemas.microsoft.com/sharepoint/v3/contenttype/forms">
+  <Display>DocumentLibraryForm</Display>
+  <Edit>DocumentLibraryForm</Edit>
+  <New>DocumentLibraryForm</New>
+</FormTemplates>
 </file>
 
-<file path=customXml/itemProps3.xml><?xml version="1.0" encoding="utf-8"?>
+<file path=customXml/itemProps1.xml><?xml version="1.0" encoding="utf-8"?>
 <ds:datastoreItem xmlns:ds="http://schemas.openxmlformats.org/officeDocument/2006/customXml" ds:itemID="{03E208C3-BA43-4A3D-8962-662B0AF0E599}">
   <ds:schemaRefs>
     <ds:schemaRef ds:uri="http://schemas.microsoft.com/office/2006/metadata/contentType"/>
@@ -6167,4 +6323,21 @@
     <ds:schemaRef ds:uri="http://schemas.microsoft.com/internal/obd"/>
   </ds:schemaRefs>
 </ds:datastoreItem>
+</file>
+
+<file path=customXml/itemProps2.xml><?xml version="1.0" encoding="utf-8"?>
+<ds:datastoreItem xmlns:ds="http://schemas.openxmlformats.org/officeDocument/2006/customXml" ds:itemID="{0C40DACE-5C76-4B73-BC9D-321F18D8E441}">
+  <ds:schemaRefs>
+    <ds:schemaRef ds:uri="http://schemas.microsoft.com/office/2006/metadata/properties"/>
+    <ds:schemaRef ds:uri="http://schemas.microsoft.com/office/infopath/2007/PartnerControls"/>
+  </ds:schemaRefs>
+</ds:datastoreItem>
+</file>
+
+<file path=customXml/itemProps3.xml><?xml version="1.0" encoding="utf-8"?>
+<ds:datastoreItem xmlns:ds="http://schemas.openxmlformats.org/officeDocument/2006/customXml" ds:itemID="{8544C3FF-1CF0-4D91-9930-B094BA1FA157}">
+  <ds:schemaRefs>
+    <ds:schemaRef ds:uri="http://schemas.microsoft.com/sharepoint/v3/contenttype/forms"/>
+  </ds:schemaRefs>
+</ds:datastoreItem>
 </file>
</xml_diff>